<commit_message>
Revision Casos de Uso
Comentarios actualizados en Doc y carpeta Propuestas
</commit_message>
<xml_diff>
--- a/Propuestas/Informe Breve Casos de Uso - V.2 - Revision cristofer.docx
+++ b/Propuestas/Informe Breve Casos de Uso - V.2 - Revision cristofer.docx
@@ -1,6 +1,6 @@
 
 <file path=word/document.xml><?xml version="1.0" encoding="utf-8"?>
-<w:document xmlns:wpc="http://schemas.microsoft.com/office/word/2010/wordprocessingCanvas" xmlns:cx="http://schemas.microsoft.com/office/drawing/2014/chartex" xmlns:cx1="http://schemas.microsoft.com/office/drawing/2015/9/8/chartex" xmlns:cx2="http://schemas.microsoft.com/office/drawing/2015/10/21/chartex" xmlns:cx3="http://schemas.microsoft.com/office/drawing/2016/5/9/chartex" xmlns:cx4="http://schemas.microsoft.com/office/drawing/2016/5/10/chartex" xmlns:cx5="http://schemas.microsoft.com/office/drawing/2016/5/11/chartex" xmlns:mc="http://schemas.openxmlformats.org/markup-compatibility/2006" xmlns:o="urn:schemas-microsoft-com:office:office" xmlns:r="http://schemas.openxmlformats.org/officeDocument/2006/relationships" xmlns:m="http://schemas.openxmlformats.org/officeDocument/2006/math" xmlns:v="urn:schemas-microsoft-com:vml" xmlns:wp14="http://schemas.microsoft.com/office/word/2010/wordprocessingDrawing" xmlns:wp="http://schemas.openxmlformats.org/drawingml/2006/wordprocessingDrawing" xmlns:w10="urn:schemas-microsoft-com:office:word" xmlns:w="http://schemas.openxmlformats.org/wordprocessingml/2006/main" xmlns:w14="http://schemas.microsoft.com/office/word/2010/wordml" xmlns:w15="http://schemas.microsoft.com/office/word/2012/wordml" xmlns:w16se="http://schemas.microsoft.com/office/word/2015/wordml/symex" xmlns:wpg="http://schemas.microsoft.com/office/word/2010/wordprocessingGroup" xmlns:wpi="http://schemas.microsoft.com/office/word/2010/wordprocessingInk" xmlns:wne="http://schemas.microsoft.com/office/word/2006/wordml" xmlns:wps="http://schemas.microsoft.com/office/word/2010/wordprocessingShape" mc:Ignorable="w14 w15 w16se wp14">
+<w:document xmlns:wpc="http://schemas.microsoft.com/office/word/2010/wordprocessingCanvas" xmlns:cx="http://schemas.microsoft.com/office/drawing/2014/chartex" xmlns:cx1="http://schemas.microsoft.com/office/drawing/2015/9/8/chartex" xmlns:cx2="http://schemas.microsoft.com/office/drawing/2015/10/21/chartex" xmlns:mc="http://schemas.openxmlformats.org/markup-compatibility/2006" xmlns:o="urn:schemas-microsoft-com:office:office" xmlns:r="http://schemas.openxmlformats.org/officeDocument/2006/relationships" xmlns:m="http://schemas.openxmlformats.org/officeDocument/2006/math" xmlns:v="urn:schemas-microsoft-com:vml" xmlns:wp14="http://schemas.microsoft.com/office/word/2010/wordprocessingDrawing" xmlns:wp="http://schemas.openxmlformats.org/drawingml/2006/wordprocessingDrawing" xmlns:w10="urn:schemas-microsoft-com:office:word" xmlns:w="http://schemas.openxmlformats.org/wordprocessingml/2006/main" xmlns:w14="http://schemas.microsoft.com/office/word/2010/wordml" xmlns:w15="http://schemas.microsoft.com/office/word/2012/wordml" xmlns:w16se="http://schemas.microsoft.com/office/word/2015/wordml/symex" xmlns:wpg="http://schemas.microsoft.com/office/word/2010/wordprocessingGroup" xmlns:wpi="http://schemas.microsoft.com/office/word/2010/wordprocessingInk" xmlns:wne="http://schemas.microsoft.com/office/word/2006/wordml" xmlns:wps="http://schemas.microsoft.com/office/word/2010/wordprocessingShape" mc:Ignorable="w14 w15 w16se wp14">
   <w:body>
     <w:sdt>
       <w:sdtPr>
@@ -28,7 +28,7 @@
               <w:color w:val="0B5294" w:themeColor="accent1" w:themeShade="BF"/>
               <w:sz w:val="26"/>
               <w:szCs w:val="26"/>
-              <w:lang w:val="es-ES" w:eastAsia="es-ES"/>
+              <w:lang w:eastAsia="es-CL"/>
             </w:rPr>
             <mc:AlternateContent>
               <mc:Choice Requires="wps">
@@ -117,7 +117,7 @@
                                       <w:r>
                                         <w:rPr>
                                           <w:noProof/>
-                                          <w:lang w:val="es-ES" w:eastAsia="es-ES"/>
+                                          <w:lang w:eastAsia="es-CL"/>
                                         </w:rPr>
                                         <w:drawing>
                                           <wp:inline distT="0" distB="0" distL="0" distR="0" wp14:anchorId="574A9521" wp14:editId="6347F91D">
@@ -333,13 +333,23 @@
                                               <w:szCs w:val="26"/>
                                             </w:rPr>
                                           </w:pPr>
+                                          <w:proofErr w:type="spellStart"/>
                                           <w:r>
                                             <w:rPr>
                                               <w:color w:val="009DD9" w:themeColor="accent2"/>
                                               <w:sz w:val="26"/>
                                               <w:szCs w:val="26"/>
                                             </w:rPr>
-                                            <w:t>GitGub Grupo</w:t>
+                                            <w:t>GitGub</w:t>
+                                          </w:r>
+                                          <w:proofErr w:type="spellEnd"/>
+                                          <w:r>
+                                            <w:rPr>
+                                              <w:color w:val="009DD9" w:themeColor="accent2"/>
+                                              <w:sz w:val="26"/>
+                                              <w:szCs w:val="26"/>
+                                            </w:rPr>
+                                            <w:t xml:space="preserve"> Grupo</w:t>
                                           </w:r>
                                         </w:p>
                                       </w:sdtContent>
@@ -438,7 +448,7 @@
                                 <w:r>
                                   <w:rPr>
                                     <w:noProof/>
-                                    <w:lang w:val="es-ES" w:eastAsia="es-ES"/>
+                                    <w:lang w:eastAsia="es-CL"/>
                                   </w:rPr>
                                   <w:drawing>
                                     <wp:inline distT="0" distB="0" distL="0" distR="0" wp14:anchorId="574A9521" wp14:editId="6347F91D">
@@ -654,13 +664,23 @@
                                         <w:szCs w:val="26"/>
                                       </w:rPr>
                                     </w:pPr>
+                                    <w:proofErr w:type="spellStart"/>
                                     <w:r>
                                       <w:rPr>
                                         <w:color w:val="009DD9" w:themeColor="accent2"/>
                                         <w:sz w:val="26"/>
                                         <w:szCs w:val="26"/>
                                       </w:rPr>
-                                      <w:t>GitGub Grupo</w:t>
+                                      <w:t>GitGub</w:t>
+                                    </w:r>
+                                    <w:proofErr w:type="spellEnd"/>
+                                    <w:r>
+                                      <w:rPr>
+                                        <w:color w:val="009DD9" w:themeColor="accent2"/>
+                                        <w:sz w:val="26"/>
+                                        <w:szCs w:val="26"/>
+                                      </w:rPr>
+                                      <w:t xml:space="preserve"> Grupo</w:t>
                                     </w:r>
                                   </w:p>
                                 </w:sdtContent>
@@ -773,24 +793,39 @@
                 <w:delText xml:space="preserve">falta de </w:delText>
               </w:r>
               <w:commentRangeStart w:id="1"/>
+              <w:commentRangeStart w:id="2"/>
               <w:r>
                 <w:delText>organización</w:delText>
               </w:r>
             </w:del>
-            <w:ins w:id="2" w:author="Cristofer Ibacache" w:date="2017-01-03T02:04:00Z">
-              <w:r>
-                <w:t>desorganización</w:t>
-              </w:r>
-              <w:commentRangeEnd w:id="1"/>
+            <w:ins w:id="3" w:author="Cristofer Ibacache" w:date="2017-01-03T02:04:00Z">
+              <w:del w:id="4" w:author="EVELYN CAROLINA MUNOZ CACERES" w:date="2017-01-04T01:44:00Z">
+                <w:r>
+                  <w:delText>desorganización</w:delText>
+                </w:r>
+                <w:commentRangeEnd w:id="1"/>
+                <w:r>
+                  <w:rPr>
+                    <w:rStyle w:val="Refdecomentario"/>
+                  </w:rPr>
+                  <w:commentReference w:id="1"/>
+                </w:r>
+              </w:del>
+            </w:ins>
+            <w:commentRangeEnd w:id="2"/>
+            <w:del w:id="5" w:author="EVELYN CAROLINA MUNOZ CACERES" w:date="2017-01-04T01:44:00Z">
               <w:r>
                 <w:rPr>
                   <w:rStyle w:val="Refdecomentario"/>
                 </w:rPr>
-                <w:commentReference w:id="1"/>
+                <w:commentReference w:id="2"/>
               </w:r>
-            </w:ins>
-            <w:r>
-              <w:t>, clientes insatisfechos y empleados sometidos a una tensión innecesaria.</w:t>
+              <w:r>
+                <w:delText xml:space="preserve">, </w:delText>
+              </w:r>
+            </w:del>
+            <w:r>
+              <w:t>clientes insatisfechos y empleados sometidos a una tensión innecesaria.</w:t>
             </w:r>
           </w:p>
           <w:p>
@@ -889,12 +924,20 @@
           </w:tcPr>
           <w:p>
             <w:r>
-              <w:t xml:space="preserve">El correcto funcionamiento o gestión de la atención a cliente, sea la empresa que sea, permitirá que los usuarios que utilicen el sistema puedan por ellos mismos </w:t>
+              <w:t xml:space="preserve">El correcto funcionamiento o gestión de la atención </w:t>
+            </w:r>
+            <w:proofErr w:type="spellStart"/>
+            <w:r>
+              <w:t>a</w:t>
+            </w:r>
+            <w:proofErr w:type="spellEnd"/>
+            <w:r>
+              <w:t xml:space="preserve"> cliente, sea la empresa que sea, permitirá que los usuarios que utilicen el sistema puedan por ellos mismos </w:t>
             </w:r>
             <w:r>
               <w:t xml:space="preserve">iniciar el proceso de ordenamiento de atención y sean ellos mismos quienes le den término. Derivar este proceso de la empresa al cliente mismo deja espacio para que </w:t>
             </w:r>
-            <w:ins w:id="3" w:author="Cristofer Ibacache" w:date="2017-01-03T02:05:00Z">
+            <w:ins w:id="6" w:author="Cristofer Ibacache" w:date="2017-01-03T02:05:00Z">
               <w:r>
                 <w:t>l</w:t>
               </w:r>
@@ -933,98 +976,347 @@
       <w:pPr>
         <w:pStyle w:val="Ttulo2"/>
       </w:pPr>
-      <w:commentRangeStart w:id="4"/>
+      <w:commentRangeStart w:id="7"/>
+      <w:commentRangeStart w:id="8"/>
+      <w:commentRangeStart w:id="9"/>
       <w:r>
         <w:t>Actores</w:t>
       </w:r>
-      <w:commentRangeEnd w:id="4"/>
+      <w:commentRangeEnd w:id="7"/>
       <w:r>
         <w:rPr>
           <w:rStyle w:val="Refdecomentario"/>
           <w:rFonts w:asciiTheme="minorHAnsi" w:eastAsiaTheme="minorHAnsi" w:hAnsiTheme="minorHAnsi" w:cstheme="minorBidi"/>
           <w:color w:val="auto"/>
         </w:rPr>
-        <w:commentReference w:id="4"/>
+        <w:commentReference w:id="7"/>
+      </w:r>
+      <w:commentRangeEnd w:id="8"/>
+      <w:r>
+        <w:rPr>
+          <w:rStyle w:val="Refdecomentario"/>
+          <w:rFonts w:asciiTheme="minorHAnsi" w:eastAsiaTheme="minorHAnsi" w:hAnsiTheme="minorHAnsi" w:cstheme="minorBidi"/>
+          <w:color w:val="auto"/>
+        </w:rPr>
+        <w:commentReference w:id="8"/>
+      </w:r>
+      <w:commentRangeEnd w:id="9"/>
+      <w:r>
+        <w:rPr>
+          <w:rStyle w:val="Refdecomentario"/>
+          <w:rFonts w:asciiTheme="minorHAnsi" w:eastAsiaTheme="minorHAnsi" w:hAnsiTheme="minorHAnsi" w:cstheme="minorBidi"/>
+          <w:color w:val="auto"/>
+        </w:rPr>
+        <w:commentReference w:id="9"/>
       </w:r>
     </w:p>
     <w:p>
-      <w:r>
-        <w:rPr>
-          <w:noProof/>
-          <w:lang w:val="es-ES" w:eastAsia="es-ES"/>
-        </w:rPr>
-        <w:drawing>
-          <wp:anchor distT="0" distB="0" distL="114300" distR="114300" simplePos="0" relativeHeight="251665408" behindDoc="0" locked="0" layoutInCell="1" allowOverlap="1" wp14:anchorId="7F243178" wp14:editId="2A8AB9BD">
-            <wp:simplePos x="0" y="0"/>
-            <wp:positionH relativeFrom="column">
-              <wp:posOffset>-137160</wp:posOffset>
-            </wp:positionH>
-            <wp:positionV relativeFrom="paragraph">
-              <wp:posOffset>329565</wp:posOffset>
-            </wp:positionV>
-            <wp:extent cx="923925" cy="619125"/>
-            <wp:effectExtent l="0" t="0" r="9525" b="0"/>
-            <wp:wrapSquare wrapText="bothSides"/>
-            <wp:docPr id="20" name="Imagen 20"/>
-            <wp:cNvGraphicFramePr>
-              <a:graphicFrameLocks xmlns:a="http://schemas.openxmlformats.org/drawingml/2006/main" noChangeAspect="1"/>
-            </wp:cNvGraphicFramePr>
-            <a:graphic xmlns:a="http://schemas.openxmlformats.org/drawingml/2006/main">
-              <a:graphicData uri="http://schemas.openxmlformats.org/drawingml/2006/picture">
-                <pic:pic xmlns:pic="http://schemas.openxmlformats.org/drawingml/2006/picture">
-                  <pic:nvPicPr>
-                    <pic:cNvPr id="0" name="Picture 4"/>
-                    <pic:cNvPicPr>
-                      <a:picLocks noChangeAspect="1" noChangeArrowheads="1"/>
-                    </pic:cNvPicPr>
-                  </pic:nvPicPr>
-                  <pic:blipFill>
-                    <a:blip r:embed="rId9">
-                      <a:extLst>
-                        <a:ext uri="{28A0092B-C50C-407E-A947-70E740481C1C}">
-                          <a14:useLocalDpi xmlns:a14="http://schemas.microsoft.com/office/drawing/2010/main" val="0"/>
-                        </a:ext>
-                      </a:extLst>
-                    </a:blip>
-                    <a:srcRect/>
-                    <a:stretch>
-                      <a:fillRect/>
-                    </a:stretch>
-                  </pic:blipFill>
-                  <pic:spPr bwMode="auto">
-                    <a:xfrm>
-                      <a:off x="0" y="0"/>
-                      <a:ext cx="923925" cy="619125"/>
-                    </a:xfrm>
-                    <a:prstGeom prst="rect">
-                      <a:avLst/>
-                    </a:prstGeom>
-                    <a:noFill/>
-                    <a:ln>
+      <w:del w:id="10" w:author="EVELYN CAROLINA MUNOZ CACERES" w:date="2017-01-04T01:44:00Z">
+        <w:r>
+          <w:rPr>
+            <w:noProof/>
+            <w:lang w:eastAsia="es-CL"/>
+          </w:rPr>
+          <w:drawing>
+            <wp:anchor distT="0" distB="0" distL="114300" distR="114300" simplePos="0" relativeHeight="251665408" behindDoc="0" locked="0" layoutInCell="1" allowOverlap="1" wp14:anchorId="7F243178" wp14:editId="5EC68172">
+              <wp:simplePos x="0" y="0"/>
+              <wp:positionH relativeFrom="column">
+                <wp:posOffset>-137160</wp:posOffset>
+              </wp:positionH>
+              <wp:positionV relativeFrom="paragraph">
+                <wp:posOffset>329565</wp:posOffset>
+              </wp:positionV>
+              <wp:extent cx="923925" cy="619125"/>
+              <wp:effectExtent l="0" t="0" r="9525" b="0"/>
+              <wp:wrapSquare wrapText="bothSides"/>
+              <wp:docPr id="20" name="Imagen 20"/>
+              <wp:cNvGraphicFramePr>
+                <a:graphicFrameLocks xmlns:a="http://schemas.openxmlformats.org/drawingml/2006/main" noChangeAspect="1"/>
+              </wp:cNvGraphicFramePr>
+              <a:graphic xmlns:a="http://schemas.openxmlformats.org/drawingml/2006/main">
+                <a:graphicData uri="http://schemas.openxmlformats.org/drawingml/2006/picture">
+                  <pic:pic xmlns:pic="http://schemas.openxmlformats.org/drawingml/2006/picture">
+                    <pic:nvPicPr>
+                      <pic:cNvPr id="0" name="Picture 4"/>
+                      <pic:cNvPicPr>
+                        <a:picLocks noChangeAspect="1" noChangeArrowheads="1"/>
+                      </pic:cNvPicPr>
+                    </pic:nvPicPr>
+                    <pic:blipFill>
+                      <a:blip r:embed="rId9">
+                        <a:extLst>
+                          <a:ext uri="{28A0092B-C50C-407E-A947-70E740481C1C}">
+                            <a14:useLocalDpi xmlns:a14="http://schemas.microsoft.com/office/drawing/2010/main" val="0"/>
+                          </a:ext>
+                        </a:extLst>
+                      </a:blip>
+                      <a:srcRect/>
+                      <a:stretch>
+                        <a:fillRect/>
+                      </a:stretch>
+                    </pic:blipFill>
+                    <pic:spPr bwMode="auto">
+                      <a:xfrm>
+                        <a:off x="0" y="0"/>
+                        <a:ext cx="923925" cy="619125"/>
+                      </a:xfrm>
+                      <a:prstGeom prst="rect">
+                        <a:avLst/>
+                      </a:prstGeom>
                       <a:noFill/>
-                    </a:ln>
-                  </pic:spPr>
-                </pic:pic>
-              </a:graphicData>
-            </a:graphic>
-          </wp:anchor>
-        </w:drawing>
-      </w:r>
+                      <a:ln>
+                        <a:noFill/>
+                      </a:ln>
+                    </pic:spPr>
+                  </pic:pic>
+                </a:graphicData>
+              </a:graphic>
+            </wp:anchor>
+          </w:drawing>
+        </w:r>
+      </w:del>
     </w:p>
     <w:p>
+      <w:del w:id="11" w:author="EVELYN CAROLINA MUNOZ CACERES" w:date="2017-01-04T01:44:00Z">
+        <w:r>
+          <w:rPr>
+            <w:noProof/>
+            <w:lang w:eastAsia="es-CL"/>
+          </w:rPr>
+          <mc:AlternateContent>
+            <mc:Choice Requires="wps">
+              <w:drawing>
+                <wp:anchor distT="0" distB="0" distL="114300" distR="114300" simplePos="0" relativeHeight="251662336" behindDoc="0" locked="0" layoutInCell="1" allowOverlap="1" wp14:anchorId="6D88629B" wp14:editId="55046572">
+                  <wp:simplePos x="0" y="0"/>
+                  <wp:positionH relativeFrom="column">
+                    <wp:posOffset>605155</wp:posOffset>
+                  </wp:positionH>
+                  <wp:positionV relativeFrom="paragraph">
+                    <wp:posOffset>142240</wp:posOffset>
+                  </wp:positionV>
+                  <wp:extent cx="474784" cy="307730"/>
+                  <wp:effectExtent l="0" t="19050" r="40005" b="35560"/>
+                  <wp:wrapNone/>
+                  <wp:docPr id="8" name="Flecha derecha 8"/>
+                  <wp:cNvGraphicFramePr/>
+                  <a:graphic xmlns:a="http://schemas.openxmlformats.org/drawingml/2006/main">
+                    <a:graphicData uri="http://schemas.microsoft.com/office/word/2010/wordprocessingShape">
+                      <wps:wsp>
+                        <wps:cNvSpPr/>
+                        <wps:spPr>
+                          <a:xfrm>
+                            <a:off x="0" y="0"/>
+                            <a:ext cx="474784" cy="307730"/>
+                          </a:xfrm>
+                          <a:prstGeom prst="rightArrow">
+                            <a:avLst/>
+                          </a:prstGeom>
+                        </wps:spPr>
+                        <wps:style>
+                          <a:lnRef idx="2">
+                            <a:schemeClr val="accent1">
+                              <a:shade val="50000"/>
+                            </a:schemeClr>
+                          </a:lnRef>
+                          <a:fillRef idx="1">
+                            <a:schemeClr val="accent1"/>
+                          </a:fillRef>
+                          <a:effectRef idx="0">
+                            <a:schemeClr val="accent1"/>
+                          </a:effectRef>
+                          <a:fontRef idx="minor">
+                            <a:schemeClr val="lt1"/>
+                          </a:fontRef>
+                        </wps:style>
+                        <wps:bodyPr rot="0" spcFirstLastPara="0" vertOverflow="overflow" horzOverflow="overflow" vert="horz" wrap="square" lIns="91440" tIns="45720" rIns="91440" bIns="45720" numCol="1" spcCol="0" rtlCol="0" fromWordArt="0" anchor="ctr" anchorCtr="0" forceAA="0" compatLnSpc="1">
+                          <a:prstTxWarp prst="textNoShape">
+                            <a:avLst/>
+                          </a:prstTxWarp>
+                          <a:noAutofit/>
+                        </wps:bodyPr>
+                      </wps:wsp>
+                    </a:graphicData>
+                  </a:graphic>
+                  <wp14:sizeRelH relativeFrom="margin">
+                    <wp14:pctWidth>0</wp14:pctWidth>
+                  </wp14:sizeRelH>
+                  <wp14:sizeRelV relativeFrom="margin">
+                    <wp14:pctHeight>0</wp14:pctHeight>
+                  </wp14:sizeRelV>
+                </wp:anchor>
+              </w:drawing>
+            </mc:Choice>
+            <mc:Fallback>
+              <w:pict>
+                <v:shapetype w14:anchorId="6881B215" id="_x0000_t13" coordsize="21600,21600" o:spt="13" adj="16200,5400" path="m@0,l@0@1,0@1,0@2@0@2@0,21600,21600,10800xe">
+                  <v:stroke joinstyle="miter"/>
+                  <v:formulas>
+                    <v:f eqn="val #0"/>
+                    <v:f eqn="val #1"/>
+                    <v:f eqn="sum height 0 #1"/>
+                    <v:f eqn="sum 10800 0 #1"/>
+                    <v:f eqn="sum width 0 #0"/>
+                    <v:f eqn="prod @4 @3 10800"/>
+                    <v:f eqn="sum width 0 @5"/>
+                  </v:formulas>
+                  <v:path o:connecttype="custom" o:connectlocs="@0,0;0,10800;@0,21600;21600,10800" o:connectangles="270,180,90,0" textboxrect="0,@1,@6,@2"/>
+                  <v:handles>
+                    <v:h position="#0,#1" xrange="0,21600" yrange="0,10800"/>
+                  </v:handles>
+                </v:shapetype>
+                <v:shape id="Flecha derecha 8" o:spid="_x0000_s1026" type="#_x0000_t13" style="position:absolute;margin-left:47.65pt;margin-top:11.2pt;width:37.4pt;height:24.25pt;z-index:251662336;visibility:visible;mso-wrap-style:square;mso-width-percent:0;mso-height-percent:0;mso-wrap-distance-left:9pt;mso-wrap-distance-top:0;mso-wrap-distance-right:9pt;mso-wrap-distance-bottom:0;mso-position-horizontal:absolute;mso-position-horizontal-relative:text;mso-position-vertical:absolute;mso-position-vertical-relative:text;mso-width-percent:0;mso-height-percent:0;mso-width-relative:margin;mso-height-relative:margin;v-text-anchor:middle" o:gfxdata="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" adj="14600" fillcolor="#0f6fc6 [3204]" strokecolor="#073662 [1604]" strokeweight="1pt"/>
+              </w:pict>
+            </mc:Fallback>
+          </mc:AlternateContent>
+        </w:r>
+        <w:r>
+          <w:rPr>
+            <w:noProof/>
+            <w:lang w:eastAsia="es-CL"/>
+          </w:rPr>
+          <mc:AlternateContent>
+            <mc:Choice Requires="wps">
+              <w:drawing>
+                <wp:anchor distT="45720" distB="45720" distL="114300" distR="114300" simplePos="0" relativeHeight="251659264" behindDoc="0" locked="0" layoutInCell="1" allowOverlap="1" wp14:anchorId="26ECD069" wp14:editId="094983FA">
+                  <wp:simplePos x="0" y="0"/>
+                  <wp:positionH relativeFrom="column">
+                    <wp:posOffset>1120140</wp:posOffset>
+                  </wp:positionH>
+                  <wp:positionV relativeFrom="paragraph">
+                    <wp:posOffset>5715</wp:posOffset>
+                  </wp:positionV>
+                  <wp:extent cx="4668520" cy="466725"/>
+                  <wp:effectExtent l="0" t="0" r="17780" b="28575"/>
+                  <wp:wrapSquare wrapText="bothSides"/>
+                  <wp:docPr id="217" name="Cuadro de texto 2"/>
+                  <wp:cNvGraphicFramePr>
+                    <a:graphicFrameLocks xmlns:a="http://schemas.openxmlformats.org/drawingml/2006/main"/>
+                  </wp:cNvGraphicFramePr>
+                  <a:graphic xmlns:a="http://schemas.openxmlformats.org/drawingml/2006/main">
+                    <a:graphicData uri="http://schemas.microsoft.com/office/word/2010/wordprocessingShape">
+                      <wps:wsp>
+                        <wps:cNvSpPr txBox="1">
+                          <a:spLocks noChangeArrowheads="1"/>
+                        </wps:cNvSpPr>
+                        <wps:spPr bwMode="auto">
+                          <a:xfrm>
+                            <a:off x="0" y="0"/>
+                            <a:ext cx="4668520" cy="466725"/>
+                          </a:xfrm>
+                          <a:prstGeom prst="rect">
+                            <a:avLst/>
+                          </a:prstGeom>
+                          <a:ln>
+                            <a:headEnd/>
+                            <a:tailEnd/>
+                          </a:ln>
+                        </wps:spPr>
+                        <wps:style>
+                          <a:lnRef idx="2">
+                            <a:schemeClr val="accent1">
+                              <a:shade val="50000"/>
+                            </a:schemeClr>
+                          </a:lnRef>
+                          <a:fillRef idx="1">
+                            <a:schemeClr val="accent1"/>
+                          </a:fillRef>
+                          <a:effectRef idx="0">
+                            <a:schemeClr val="accent1"/>
+                          </a:effectRef>
+                          <a:fontRef idx="minor">
+                            <a:schemeClr val="lt1"/>
+                          </a:fontRef>
+                        </wps:style>
+                        <wps:txbx>
+                          <w:txbxContent>
+                            <w:p>
+                              <w:r>
+                                <w:t>El actor A</w:t>
+                              </w:r>
+                              <w:del w:id="12" w:author="EVELYN CAROLINA MUNOZ CACERES" w:date="2017-01-04T01:44:00Z">
+                                <w:r>
+                                  <w:delText>DM</w:delText>
+                                </w:r>
+                              </w:del>
+                              <w:r>
+                                <w:t>I</w:t>
+                              </w:r>
+                              <w:del w:id="13" w:author="EVELYN CAROLINA MUNOZ CACERES" w:date="2017-01-04T01:44:00Z">
+                                <w:r>
+                                  <w:delText>N</w:delText>
+                                </w:r>
+                              </w:del>
+                              <w:r>
+                                <w:t>ISTRADOR será el encargado de la mantención del sistema y de la empresa.</w:t>
+                              </w:r>
+                            </w:p>
+                          </w:txbxContent>
+                        </wps:txbx>
+                        <wps:bodyPr rot="0" vert="horz" wrap="square" lIns="91440" tIns="45720" rIns="91440" bIns="45720" anchor="t" anchorCtr="0">
+                          <a:noAutofit/>
+                        </wps:bodyPr>
+                      </wps:wsp>
+                    </a:graphicData>
+                  </a:graphic>
+                  <wp14:sizeRelH relativeFrom="margin">
+                    <wp14:pctWidth>0</wp14:pctWidth>
+                  </wp14:sizeRelH>
+                  <wp14:sizeRelV relativeFrom="margin">
+                    <wp14:pctHeight>0</wp14:pctHeight>
+                  </wp14:sizeRelV>
+                </wp:anchor>
+              </w:drawing>
+            </mc:Choice>
+            <mc:Fallback>
+              <w:pict>
+                <v:shape w14:anchorId="26ECD069" id="Cuadro de texto 2" o:spid="_x0000_s1027" type="#_x0000_t202" style="position:absolute;margin-left:88.2pt;margin-top:.45pt;width:367.6pt;height:36.75pt;z-index:251659264;visibility:visible;mso-wrap-style:square;mso-width-percent:0;mso-height-percent:0;mso-wrap-distance-left:9pt;mso-wrap-distance-top:3.6pt;mso-wrap-distance-right:9pt;mso-wrap-distance-bottom:3.6pt;mso-position-horizontal:absolute;mso-position-horizontal-relative:text;mso-position-vertical:absolute;mso-position-vertical-relative:text;mso-width-percent:0;mso-height-percent:0;mso-width-relative:margin;mso-height-relative:margin;v-text-anchor:top" o:gfxdata="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" fillcolor="#0f6fc6 [3204]" strokecolor="#073662 [1604]" strokeweight="1pt">
+                  <v:textbox>
+                    <w:txbxContent>
+                      <w:p>
+                        <w:r>
+                          <w:t>El actor A</w:t>
+                        </w:r>
+                        <w:del w:id="14" w:author="EVELYN CAROLINA MUNOZ CACERES" w:date="2017-01-04T01:44:00Z">
+                          <w:r>
+                            <w:delText>DM</w:delText>
+                          </w:r>
+                        </w:del>
+                        <w:r>
+                          <w:t>I</w:t>
+                        </w:r>
+                        <w:del w:id="15" w:author="EVELYN CAROLINA MUNOZ CACERES" w:date="2017-01-04T01:44:00Z">
+                          <w:r>
+                            <w:delText>N</w:delText>
+                          </w:r>
+                        </w:del>
+                        <w:r>
+                          <w:t>ISTRADOR será el encargado de la mantención del sistema y de la empresa.</w:t>
+                        </w:r>
+                      </w:p>
+                    </w:txbxContent>
+                  </v:textbox>
+                  <w10:wrap type="square"/>
+                </v:shape>
+              </w:pict>
+            </mc:Fallback>
+          </mc:AlternateContent>
+        </w:r>
+      </w:del>
+    </w:p>
+    <w:p>
       <w:r>
         <w:rPr>
           <w:noProof/>
-          <w:lang w:val="es-ES" w:eastAsia="es-ES"/>
+          <w:lang w:eastAsia="es-CL"/>
         </w:rPr>
         <w:drawing>
-          <wp:anchor distT="0" distB="0" distL="114300" distR="114300" simplePos="0" relativeHeight="251666432" behindDoc="0" locked="0" layoutInCell="1" allowOverlap="1" wp14:anchorId="270445ED" wp14:editId="69FB6CC3">
+          <wp:anchor distT="0" distB="0" distL="114300" distR="114300" simplePos="0" relativeHeight="251666432" behindDoc="0" locked="0" layoutInCell="1" allowOverlap="1" wp14:anchorId="270445ED" wp14:editId="6ECC810F">
             <wp:simplePos x="0" y="0"/>
             <wp:positionH relativeFrom="column">
               <wp:posOffset>-70485</wp:posOffset>
             </wp:positionH>
             <wp:positionV relativeFrom="paragraph">
-              <wp:posOffset>824865</wp:posOffset>
+              <wp:posOffset>351829</wp:posOffset>
             </wp:positionV>
             <wp:extent cx="752475" cy="619125"/>
             <wp:effectExtent l="0" t="0" r="0" b="0"/>
@@ -1074,276 +1366,23 @@
           </wp:anchor>
         </w:drawing>
       </w:r>
+    </w:p>
+    <w:p>
       <w:r>
         <w:rPr>
           <w:noProof/>
-          <w:lang w:val="es-ES" w:eastAsia="es-ES"/>
+          <w:lang w:eastAsia="es-CL"/>
         </w:rPr>
         <mc:AlternateContent>
           <mc:Choice Requires="wps">
             <w:drawing>
-              <wp:anchor distT="0" distB="0" distL="114300" distR="114300" simplePos="0" relativeHeight="251662336" behindDoc="0" locked="0" layoutInCell="1" allowOverlap="1" wp14:anchorId="6D88629B" wp14:editId="243BD87C">
+              <wp:anchor distT="0" distB="0" distL="114300" distR="114300" simplePos="0" relativeHeight="251663360" behindDoc="0" locked="0" layoutInCell="1" allowOverlap="1" wp14:anchorId="0A05C054" wp14:editId="17595076">
                 <wp:simplePos x="0" y="0"/>
                 <wp:positionH relativeFrom="column">
-                  <wp:posOffset>605155</wp:posOffset>
+                  <wp:posOffset>726692</wp:posOffset>
                 </wp:positionH>
                 <wp:positionV relativeFrom="paragraph">
-                  <wp:posOffset>142240</wp:posOffset>
-                </wp:positionV>
-                <wp:extent cx="474784" cy="307730"/>
-                <wp:effectExtent l="0" t="19050" r="40005" b="35560"/>
-                <wp:wrapNone/>
-                <wp:docPr id="8" name="Flecha derecha 8"/>
-                <wp:cNvGraphicFramePr/>
-                <a:graphic xmlns:a="http://schemas.openxmlformats.org/drawingml/2006/main">
-                  <a:graphicData uri="http://schemas.microsoft.com/office/word/2010/wordprocessingShape">
-                    <wps:wsp>
-                      <wps:cNvSpPr/>
-                      <wps:spPr>
-                        <a:xfrm>
-                          <a:off x="0" y="0"/>
-                          <a:ext cx="474784" cy="307730"/>
-                        </a:xfrm>
-                        <a:prstGeom prst="rightArrow">
-                          <a:avLst/>
-                        </a:prstGeom>
-                      </wps:spPr>
-                      <wps:style>
-                        <a:lnRef idx="2">
-                          <a:schemeClr val="accent1">
-                            <a:shade val="50000"/>
-                          </a:schemeClr>
-                        </a:lnRef>
-                        <a:fillRef idx="1">
-                          <a:schemeClr val="accent1"/>
-                        </a:fillRef>
-                        <a:effectRef idx="0">
-                          <a:schemeClr val="accent1"/>
-                        </a:effectRef>
-                        <a:fontRef idx="minor">
-                          <a:schemeClr val="lt1"/>
-                        </a:fontRef>
-                      </wps:style>
-                      <wps:bodyPr rot="0" spcFirstLastPara="0" vertOverflow="overflow" horzOverflow="overflow" vert="horz" wrap="square" lIns="91440" tIns="45720" rIns="91440" bIns="45720" numCol="1" spcCol="0" rtlCol="0" fromWordArt="0" anchor="ctr" anchorCtr="0" forceAA="0" compatLnSpc="1">
-                        <a:prstTxWarp prst="textNoShape">
-                          <a:avLst/>
-                        </a:prstTxWarp>
-                        <a:noAutofit/>
-                      </wps:bodyPr>
-                    </wps:wsp>
-                  </a:graphicData>
-                </a:graphic>
-                <wp14:sizeRelH relativeFrom="margin">
-                  <wp14:pctWidth>0</wp14:pctWidth>
-                </wp14:sizeRelH>
-                <wp14:sizeRelV relativeFrom="margin">
-                  <wp14:pctHeight>0</wp14:pctHeight>
-                </wp14:sizeRelV>
-              </wp:anchor>
-            </w:drawing>
-          </mc:Choice>
-          <mc:Fallback>
-            <w:pict>
-              <v:shapetype w14:anchorId="0B4F75B7" id="_x0000_t13" coordsize="21600,21600" o:spt="13" adj="16200,5400" path="m@0,l@0@1,0@1,0@2@0@2@0,21600,21600,10800xe">
-                <v:stroke joinstyle="miter"/>
-                <v:formulas>
-                  <v:f eqn="val #0"/>
-                  <v:f eqn="val #1"/>
-                  <v:f eqn="sum height 0 #1"/>
-                  <v:f eqn="sum 10800 0 #1"/>
-                  <v:f eqn="sum width 0 #0"/>
-                  <v:f eqn="prod @4 @3 10800"/>
-                  <v:f eqn="sum width 0 @5"/>
-                </v:formulas>
-                <v:path o:connecttype="custom" o:connectlocs="@0,0;0,10800;@0,21600;21600,10800" o:connectangles="270,180,90,0" textboxrect="0,@1,@6,@2"/>
-                <v:handles>
-                  <v:h position="#0,#1" xrange="0,21600" yrange="0,10800"/>
-                </v:handles>
-              </v:shapetype>
-              <v:shape id="Flecha derecha 8" o:spid="_x0000_s1026" type="#_x0000_t13" style="position:absolute;margin-left:47.65pt;margin-top:11.2pt;width:37.4pt;height:24.25pt;z-index:251662336;visibility:visible;mso-wrap-style:square;mso-width-percent:0;mso-height-percent:0;mso-wrap-distance-left:9pt;mso-wrap-distance-top:0;mso-wrap-distance-right:9pt;mso-wrap-distance-bottom:0;mso-position-horizontal:absolute;mso-position-horizontal-relative:text;mso-position-vertical:absolute;mso-position-vertical-relative:text;mso-width-percent:0;mso-height-percent:0;mso-width-relative:margin;mso-height-relative:margin;v-text-anchor:middle" o:gfxdata="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" adj="14600" fillcolor="#0f6fc6 [3204]" strokecolor="#073662 [1604]" strokeweight="1pt"/>
-            </w:pict>
-          </mc:Fallback>
-        </mc:AlternateContent>
-      </w:r>
-      <w:r>
-        <w:rPr>
-          <w:noProof/>
-          <w:lang w:val="es-ES" w:eastAsia="es-ES"/>
-        </w:rPr>
-        <mc:AlternateContent>
-          <mc:Choice Requires="wps">
-            <w:drawing>
-              <wp:anchor distT="45720" distB="45720" distL="114300" distR="114300" simplePos="0" relativeHeight="251659264" behindDoc="0" locked="0" layoutInCell="1" allowOverlap="1" wp14:anchorId="26ECD069" wp14:editId="66040AEF">
-                <wp:simplePos x="0" y="0"/>
-                <wp:positionH relativeFrom="column">
-                  <wp:posOffset>1120140</wp:posOffset>
-                </wp:positionH>
-                <wp:positionV relativeFrom="paragraph">
-                  <wp:posOffset>5715</wp:posOffset>
-                </wp:positionV>
-                <wp:extent cx="4668520" cy="466725"/>
-                <wp:effectExtent l="0" t="0" r="17780" b="28575"/>
-                <wp:wrapSquare wrapText="bothSides"/>
-                <wp:docPr id="217" name="Cuadro de texto 2"/>
-                <wp:cNvGraphicFramePr>
-                  <a:graphicFrameLocks xmlns:a="http://schemas.openxmlformats.org/drawingml/2006/main"/>
-                </wp:cNvGraphicFramePr>
-                <a:graphic xmlns:a="http://schemas.openxmlformats.org/drawingml/2006/main">
-                  <a:graphicData uri="http://schemas.microsoft.com/office/word/2010/wordprocessingShape">
-                    <wps:wsp>
-                      <wps:cNvSpPr txBox="1">
-                        <a:spLocks noChangeArrowheads="1"/>
-                      </wps:cNvSpPr>
-                      <wps:spPr bwMode="auto">
-                        <a:xfrm>
-                          <a:off x="0" y="0"/>
-                          <a:ext cx="4668520" cy="466725"/>
-                        </a:xfrm>
-                        <a:prstGeom prst="rect">
-                          <a:avLst/>
-                        </a:prstGeom>
-                        <a:ln>
-                          <a:headEnd/>
-                          <a:tailEnd/>
-                        </a:ln>
-                      </wps:spPr>
-                      <wps:style>
-                        <a:lnRef idx="2">
-                          <a:schemeClr val="accent1">
-                            <a:shade val="50000"/>
-                          </a:schemeClr>
-                        </a:lnRef>
-                        <a:fillRef idx="1">
-                          <a:schemeClr val="accent1"/>
-                        </a:fillRef>
-                        <a:effectRef idx="0">
-                          <a:schemeClr val="accent1"/>
-                        </a:effectRef>
-                        <a:fontRef idx="minor">
-                          <a:schemeClr val="lt1"/>
-                        </a:fontRef>
-                      </wps:style>
-                      <wps:txbx>
-                        <w:txbxContent>
-                          <w:p>
-                            <w:r>
-                              <w:t>El actor ADMINISTRADOR será el encargado de la mantención del sistema y de la empresa.</w:t>
-                            </w:r>
-                          </w:p>
-                        </w:txbxContent>
-                      </wps:txbx>
-                      <wps:bodyPr rot="0" vert="horz" wrap="square" lIns="91440" tIns="45720" rIns="91440" bIns="45720" anchor="t" anchorCtr="0">
-                        <a:noAutofit/>
-                      </wps:bodyPr>
-                    </wps:wsp>
-                  </a:graphicData>
-                </a:graphic>
-                <wp14:sizeRelH relativeFrom="margin">
-                  <wp14:pctWidth>0</wp14:pctWidth>
-                </wp14:sizeRelH>
-                <wp14:sizeRelV relativeFrom="margin">
-                  <wp14:pctHeight>0</wp14:pctHeight>
-                </wp14:sizeRelV>
-              </wp:anchor>
-            </w:drawing>
-          </mc:Choice>
-          <mc:Fallback>
-            <w:pict>
-              <v:shape w14:anchorId="274863D3" id="Cuadro de texto 2" o:spid="_x0000_s1027" type="#_x0000_t202" style="position:absolute;margin-left:88.2pt;margin-top:.45pt;width:367.6pt;height:36.75pt;z-index:251659264;visibility:visible;mso-wrap-style:square;mso-width-percent:0;mso-height-percent:0;mso-wrap-distance-left:9pt;mso-wrap-distance-top:3.6pt;mso-wrap-distance-right:9pt;mso-wrap-distance-bottom:3.6pt;mso-position-horizontal:absolute;mso-position-horizontal-relative:text;mso-position-vertical:absolute;mso-position-vertical-relative:text;mso-width-percent:0;mso-height-percent:0;mso-width-relative:margin;mso-height-relative:margin;v-text-anchor:top" o:gfxdata="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" fillcolor="#0f6fc6 [3204]" strokecolor="#073662 [1604]" strokeweight="1pt">
-                <v:textbox>
-                  <w:txbxContent>
-                    <w:p>
-                      <w:r>
-                        <w:t>El actor ADMINISTRADOR será el encargado de la mantención del sistema y de la empresa.</w:t>
-                      </w:r>
-                    </w:p>
-                  </w:txbxContent>
-                </v:textbox>
-                <w10:wrap type="square"/>
-              </v:shape>
-            </w:pict>
-          </mc:Fallback>
-        </mc:AlternateContent>
-      </w:r>
-    </w:p>
-    <w:p>
-      <w:r>
-        <w:rPr>
-          <w:noProof/>
-          <w:lang w:val="es-ES" w:eastAsia="es-ES"/>
-        </w:rPr>
-        <w:drawing>
-          <wp:anchor distT="0" distB="0" distL="114300" distR="114300" simplePos="0" relativeHeight="251667456" behindDoc="0" locked="0" layoutInCell="1" allowOverlap="1" wp14:anchorId="442454E8" wp14:editId="40DA1934">
-            <wp:simplePos x="0" y="0"/>
-            <wp:positionH relativeFrom="margin">
-              <wp:align>left</wp:align>
-            </wp:positionH>
-            <wp:positionV relativeFrom="paragraph">
-              <wp:posOffset>840105</wp:posOffset>
-            </wp:positionV>
-            <wp:extent cx="628650" cy="619125"/>
-            <wp:effectExtent l="0" t="0" r="0" b="0"/>
-            <wp:wrapSquare wrapText="bothSides"/>
-            <wp:docPr id="18" name="Imagen 18"/>
-            <wp:cNvGraphicFramePr>
-              <a:graphicFrameLocks xmlns:a="http://schemas.openxmlformats.org/drawingml/2006/main" noChangeAspect="1"/>
-            </wp:cNvGraphicFramePr>
-            <a:graphic xmlns:a="http://schemas.openxmlformats.org/drawingml/2006/main">
-              <a:graphicData uri="http://schemas.openxmlformats.org/drawingml/2006/picture">
-                <pic:pic xmlns:pic="http://schemas.openxmlformats.org/drawingml/2006/picture">
-                  <pic:nvPicPr>
-                    <pic:cNvPr id="0" name="Picture 2"/>
-                    <pic:cNvPicPr>
-                      <a:picLocks noChangeAspect="1" noChangeArrowheads="1"/>
-                    </pic:cNvPicPr>
-                  </pic:nvPicPr>
-                  <pic:blipFill>
-                    <a:blip r:embed="rId11">
-                      <a:extLst>
-                        <a:ext uri="{28A0092B-C50C-407E-A947-70E740481C1C}">
-                          <a14:useLocalDpi xmlns:a14="http://schemas.microsoft.com/office/drawing/2010/main" val="0"/>
-                        </a:ext>
-                      </a:extLst>
-                    </a:blip>
-                    <a:srcRect/>
-                    <a:stretch>
-                      <a:fillRect/>
-                    </a:stretch>
-                  </pic:blipFill>
-                  <pic:spPr bwMode="auto">
-                    <a:xfrm>
-                      <a:off x="0" y="0"/>
-                      <a:ext cx="628650" cy="619125"/>
-                    </a:xfrm>
-                    <a:prstGeom prst="rect">
-                      <a:avLst/>
-                    </a:prstGeom>
-                    <a:noFill/>
-                    <a:ln>
-                      <a:noFill/>
-                    </a:ln>
-                  </pic:spPr>
-                </pic:pic>
-              </a:graphicData>
-            </a:graphic>
-          </wp:anchor>
-        </w:drawing>
-      </w:r>
-      <w:r>
-        <w:rPr>
-          <w:noProof/>
-          <w:lang w:val="es-ES" w:eastAsia="es-ES"/>
-        </w:rPr>
-        <mc:AlternateContent>
-          <mc:Choice Requires="wps">
-            <w:drawing>
-              <wp:anchor distT="0" distB="0" distL="114300" distR="114300" simplePos="0" relativeHeight="251663360" behindDoc="0" locked="0" layoutInCell="1" allowOverlap="1" wp14:anchorId="0A05C054" wp14:editId="19B0013A">
-                <wp:simplePos x="0" y="0"/>
-                <wp:positionH relativeFrom="column">
-                  <wp:posOffset>624840</wp:posOffset>
-                </wp:positionH>
-                <wp:positionV relativeFrom="paragraph">
-                  <wp:posOffset>154305</wp:posOffset>
+                  <wp:posOffset>143410</wp:posOffset>
                 </wp:positionV>
                 <wp:extent cx="457200" cy="307340"/>
                 <wp:effectExtent l="0" t="19050" r="38100" b="35560"/>
@@ -1399,7 +1438,7 @@
           </mc:Choice>
           <mc:Fallback>
             <w:pict>
-              <v:shape w14:anchorId="17420C38" id="Flecha derecha 9" o:spid="_x0000_s1026" type="#_x0000_t13" style="position:absolute;margin-left:49.2pt;margin-top:12.15pt;width:36pt;height:24.2pt;z-index:251663360;visibility:visible;mso-wrap-style:square;mso-width-percent:0;mso-height-percent:0;mso-wrap-distance-left:9pt;mso-wrap-distance-top:0;mso-wrap-distance-right:9pt;mso-wrap-distance-bottom:0;mso-position-horizontal:absolute;mso-position-horizontal-relative:text;mso-position-vertical:absolute;mso-position-vertical-relative:text;mso-width-percent:0;mso-height-percent:0;mso-width-relative:margin;mso-height-relative:margin;v-text-anchor:middle" o:gfxdata="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" adj="14340" fillcolor="#0f6fc6 [3204]" strokecolor="#073662 [1604]" strokeweight="1pt"/>
+              <v:shape w14:anchorId="060F8536" id="Flecha derecha 9" o:spid="_x0000_s1026" type="#_x0000_t13" style="position:absolute;margin-left:57.2pt;margin-top:11.3pt;width:36pt;height:24.2pt;z-index:251663360;visibility:visible;mso-wrap-style:square;mso-width-percent:0;mso-height-percent:0;mso-wrap-distance-left:9pt;mso-wrap-distance-top:0;mso-wrap-distance-right:9pt;mso-wrap-distance-bottom:0;mso-position-horizontal:absolute;mso-position-horizontal-relative:text;mso-position-vertical:absolute;mso-position-vertical-relative:text;mso-width-percent:0;mso-height-percent:0;mso-width-relative:margin;mso-height-relative:margin;v-text-anchor:middle" o:gfxdata="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" adj="14340" fillcolor="#0f6fc6 [3204]" strokecolor="#073662 [1604]" strokeweight="1pt"/>
             </w:pict>
           </mc:Fallback>
         </mc:AlternateContent>
@@ -1407,18 +1446,18 @@
       <w:r>
         <w:rPr>
           <w:noProof/>
-          <w:lang w:val="es-ES" w:eastAsia="es-ES"/>
+          <w:lang w:eastAsia="es-CL"/>
         </w:rPr>
         <mc:AlternateContent>
           <mc:Choice Requires="wps">
             <w:drawing>
-              <wp:anchor distT="45720" distB="45720" distL="114300" distR="114300" simplePos="0" relativeHeight="251660288" behindDoc="0" locked="0" layoutInCell="1" allowOverlap="1" wp14:anchorId="102BD614" wp14:editId="7CC08618">
+              <wp:anchor distT="45720" distB="45720" distL="114300" distR="114300" simplePos="0" relativeHeight="251660288" behindDoc="0" locked="0" layoutInCell="1" allowOverlap="1" wp14:anchorId="102BD614" wp14:editId="737D8D67">
                 <wp:simplePos x="0" y="0"/>
                 <wp:positionH relativeFrom="column">
-                  <wp:posOffset>1129665</wp:posOffset>
+                  <wp:posOffset>1250851</wp:posOffset>
                 </wp:positionH>
                 <wp:positionV relativeFrom="paragraph">
-                  <wp:posOffset>40005</wp:posOffset>
+                  <wp:posOffset>7642</wp:posOffset>
                 </wp:positionV>
                 <wp:extent cx="4668520" cy="485775"/>
                 <wp:effectExtent l="0" t="0" r="17780" b="28575"/>
@@ -1488,7 +1527,7 @@
           </mc:Choice>
           <mc:Fallback>
             <w:pict>
-              <v:shape w14:anchorId="0051A9FB" id="_x0000_s1028" type="#_x0000_t202" style="position:absolute;margin-left:88.95pt;margin-top:3.15pt;width:367.6pt;height:38.25pt;z-index:251660288;visibility:visible;mso-wrap-style:square;mso-width-percent:0;mso-height-percent:0;mso-wrap-distance-left:9pt;mso-wrap-distance-top:3.6pt;mso-wrap-distance-right:9pt;mso-wrap-distance-bottom:3.6pt;mso-position-horizontal:absolute;mso-position-horizontal-relative:text;mso-position-vertical:absolute;mso-position-vertical-relative:text;mso-width-percent:0;mso-height-percent:0;mso-width-relative:margin;mso-height-relative:margin;v-text-anchor:top" o:gfxdata="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" fillcolor="#0f6fc6 [3204]" strokecolor="#073662 [1604]" strokeweight="1pt">
+              <v:shape w14:anchorId="102BD614" id="_x0000_s1028" type="#_x0000_t202" style="position:absolute;margin-left:98.5pt;margin-top:.6pt;width:367.6pt;height:38.25pt;z-index:251660288;visibility:visible;mso-wrap-style:square;mso-width-percent:0;mso-height-percent:0;mso-wrap-distance-left:9pt;mso-wrap-distance-top:3.6pt;mso-wrap-distance-right:9pt;mso-wrap-distance-bottom:3.6pt;mso-position-horizontal:absolute;mso-position-horizontal-relative:text;mso-position-vertical:absolute;mso-position-vertical-relative:text;mso-width-percent:0;mso-height-percent:0;mso-width-relative:margin;mso-height-relative:margin;v-text-anchor:top" o:gfxdata="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" fillcolor="#0f6fc6 [3204]" strokecolor="#073662 [1604]" strokeweight="1pt">
                 <v:textbox>
                   <w:txbxContent>
                     <w:p>
@@ -1504,23 +1543,360 @@
           </mc:Fallback>
         </mc:AlternateContent>
       </w:r>
+      <w:del w:id="16" w:author="EVELYN CAROLINA MUNOZ CACERES" w:date="2017-01-04T01:44:00Z">
+        <w:r>
+          <w:rPr>
+            <w:noProof/>
+            <w:lang w:eastAsia="es-CL"/>
+          </w:rPr>
+          <mc:AlternateContent>
+            <mc:Choice Requires="wps">
+              <w:drawing>
+                <wp:anchor distT="0" distB="0" distL="114300" distR="114300" simplePos="0" relativeHeight="251664384" behindDoc="0" locked="0" layoutInCell="1" allowOverlap="1" wp14:anchorId="171C72B7" wp14:editId="44F3F0F0">
+                  <wp:simplePos x="0" y="0"/>
+                  <wp:positionH relativeFrom="column">
+                    <wp:posOffset>621030</wp:posOffset>
+                  </wp:positionH>
+                  <wp:positionV relativeFrom="paragraph">
+                    <wp:posOffset>119380</wp:posOffset>
+                  </wp:positionV>
+                  <wp:extent cx="474784" cy="307730"/>
+                  <wp:effectExtent l="0" t="19050" r="40005" b="35560"/>
+                  <wp:wrapNone/>
+                  <wp:docPr id="10" name="Flecha derecha 10"/>
+                  <wp:cNvGraphicFramePr/>
+                  <a:graphic xmlns:a="http://schemas.openxmlformats.org/drawingml/2006/main">
+                    <a:graphicData uri="http://schemas.microsoft.com/office/word/2010/wordprocessingShape">
+                      <wps:wsp>
+                        <wps:cNvSpPr/>
+                        <wps:spPr>
+                          <a:xfrm>
+                            <a:off x="0" y="0"/>
+                            <a:ext cx="474784" cy="307730"/>
+                          </a:xfrm>
+                          <a:prstGeom prst="rightArrow">
+                            <a:avLst/>
+                          </a:prstGeom>
+                        </wps:spPr>
+                        <wps:style>
+                          <a:lnRef idx="2">
+                            <a:schemeClr val="accent1">
+                              <a:shade val="50000"/>
+                            </a:schemeClr>
+                          </a:lnRef>
+                          <a:fillRef idx="1">
+                            <a:schemeClr val="accent1"/>
+                          </a:fillRef>
+                          <a:effectRef idx="0">
+                            <a:schemeClr val="accent1"/>
+                          </a:effectRef>
+                          <a:fontRef idx="minor">
+                            <a:schemeClr val="lt1"/>
+                          </a:fontRef>
+                        </wps:style>
+                        <wps:bodyPr rot="0" spcFirstLastPara="0" vertOverflow="overflow" horzOverflow="overflow" vert="horz" wrap="square" lIns="91440" tIns="45720" rIns="91440" bIns="45720" numCol="1" spcCol="0" rtlCol="0" fromWordArt="0" anchor="ctr" anchorCtr="0" forceAA="0" compatLnSpc="1">
+                          <a:prstTxWarp prst="textNoShape">
+                            <a:avLst/>
+                          </a:prstTxWarp>
+                          <a:noAutofit/>
+                        </wps:bodyPr>
+                      </wps:wsp>
+                    </a:graphicData>
+                  </a:graphic>
+                  <wp14:sizeRelH relativeFrom="margin">
+                    <wp14:pctWidth>0</wp14:pctWidth>
+                  </wp14:sizeRelH>
+                  <wp14:sizeRelV relativeFrom="margin">
+                    <wp14:pctHeight>0</wp14:pctHeight>
+                  </wp14:sizeRelV>
+                </wp:anchor>
+              </w:drawing>
+            </mc:Choice>
+            <mc:Fallback>
+              <w:pict>
+                <v:shape w14:anchorId="384D8A5F" id="Flecha derecha 10" o:spid="_x0000_s1026" type="#_x0000_t13" style="position:absolute;margin-left:48.9pt;margin-top:9.4pt;width:37.4pt;height:24.25pt;z-index:251664384;visibility:visible;mso-wrap-style:square;mso-width-percent:0;mso-height-percent:0;mso-wrap-distance-left:9pt;mso-wrap-distance-top:0;mso-wrap-distance-right:9pt;mso-wrap-distance-bottom:0;mso-position-horizontal:absolute;mso-position-horizontal-relative:text;mso-position-vertical:absolute;mso-position-vertical-relative:text;mso-width-percent:0;mso-height-percent:0;mso-width-relative:margin;mso-height-relative:margin;v-text-anchor:middle" o:gfxdata="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" adj="14600" fillcolor="#0f6fc6 [3204]" strokecolor="#073662 [1604]" strokeweight="1pt"/>
+              </w:pict>
+            </mc:Fallback>
+          </mc:AlternateContent>
+        </w:r>
+        <w:r>
+          <w:rPr>
+            <w:noProof/>
+            <w:lang w:eastAsia="es-CL"/>
+          </w:rPr>
+          <mc:AlternateContent>
+            <mc:Choice Requires="wps">
+              <w:drawing>
+                <wp:anchor distT="45720" distB="45720" distL="114300" distR="114300" simplePos="0" relativeHeight="251661312" behindDoc="0" locked="0" layoutInCell="1" allowOverlap="1" wp14:anchorId="2B5C1C05" wp14:editId="05EC0234">
+                  <wp:simplePos x="0" y="0"/>
+                  <wp:positionH relativeFrom="column">
+                    <wp:posOffset>1139190</wp:posOffset>
+                  </wp:positionH>
+                  <wp:positionV relativeFrom="paragraph">
+                    <wp:posOffset>6985</wp:posOffset>
+                  </wp:positionV>
+                  <wp:extent cx="4668520" cy="504825"/>
+                  <wp:effectExtent l="0" t="0" r="17780" b="28575"/>
+                  <wp:wrapSquare wrapText="bothSides"/>
+                  <wp:docPr id="7" name="Cuadro de texto 2"/>
+                  <wp:cNvGraphicFramePr>
+                    <a:graphicFrameLocks xmlns:a="http://schemas.openxmlformats.org/drawingml/2006/main"/>
+                  </wp:cNvGraphicFramePr>
+                  <a:graphic xmlns:a="http://schemas.openxmlformats.org/drawingml/2006/main">
+                    <a:graphicData uri="http://schemas.microsoft.com/office/word/2010/wordprocessingShape">
+                      <wps:wsp>
+                        <wps:cNvSpPr txBox="1">
+                          <a:spLocks noChangeArrowheads="1"/>
+                        </wps:cNvSpPr>
+                        <wps:spPr bwMode="auto">
+                          <a:xfrm>
+                            <a:off x="0" y="0"/>
+                            <a:ext cx="4668520" cy="504825"/>
+                          </a:xfrm>
+                          <a:prstGeom prst="rect">
+                            <a:avLst/>
+                          </a:prstGeom>
+                          <a:ln>
+                            <a:headEnd/>
+                            <a:tailEnd/>
+                          </a:ln>
+                        </wps:spPr>
+                        <wps:style>
+                          <a:lnRef idx="2">
+                            <a:schemeClr val="accent1">
+                              <a:shade val="50000"/>
+                            </a:schemeClr>
+                          </a:lnRef>
+                          <a:fillRef idx="1">
+                            <a:schemeClr val="accent1"/>
+                          </a:fillRef>
+                          <a:effectRef idx="0">
+                            <a:schemeClr val="accent1"/>
+                          </a:effectRef>
+                          <a:fontRef idx="minor">
+                            <a:schemeClr val="lt1"/>
+                          </a:fontRef>
+                        </wps:style>
+                        <wps:txbx>
+                          <w:txbxContent>
+                            <w:p>
+                              <w:r>
+                                <w:t>El actor CLIENTE tendrá relación con el vendedor, solicitando los procesos de ARRIENDO, VENTA Y COMPRA de vehículo.</w:t>
+                              </w:r>
+                            </w:p>
+                          </w:txbxContent>
+                        </wps:txbx>
+                        <wps:bodyPr rot="0" vert="horz" wrap="square" lIns="91440" tIns="45720" rIns="91440" bIns="45720" anchor="t" anchorCtr="0">
+                          <a:noAutofit/>
+                        </wps:bodyPr>
+                      </wps:wsp>
+                    </a:graphicData>
+                  </a:graphic>
+                  <wp14:sizeRelH relativeFrom="margin">
+                    <wp14:pctWidth>0</wp14:pctWidth>
+                  </wp14:sizeRelH>
+                  <wp14:sizeRelV relativeFrom="margin">
+                    <wp14:pctHeight>0</wp14:pctHeight>
+                  </wp14:sizeRelV>
+                </wp:anchor>
+              </w:drawing>
+            </mc:Choice>
+            <mc:Fallback>
+              <w:pict>
+                <v:shape w14:anchorId="2B5C1C05" id="_x0000_s1029" type="#_x0000_t202" style="position:absolute;margin-left:89.7pt;margin-top:.55pt;width:367.6pt;height:39.75pt;z-index:251661312;visibility:visible;mso-wrap-style:square;mso-width-percent:0;mso-height-percent:0;mso-wrap-distance-left:9pt;mso-wrap-distance-top:3.6pt;mso-wrap-distance-right:9pt;mso-wrap-distance-bottom:3.6pt;mso-position-horizontal:absolute;mso-position-horizontal-relative:text;mso-position-vertical:absolute;mso-position-vertical-relative:text;mso-width-percent:0;mso-height-percent:0;mso-width-relative:margin;mso-height-relative:margin;v-text-anchor:top" o:gfxdata="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" fillcolor="#0f6fc6 [3204]" strokecolor="#073662 [1604]" strokeweight="1pt">
+                  <v:textbox>
+                    <w:txbxContent>
+                      <w:p>
+                        <w:r>
+                          <w:t>El actor CLIENTE tendrá relación con el vendedor, solicitando los procesos de ARRIENDO, VENTA Y COMPRA de vehículo.</w:t>
+                        </w:r>
+                      </w:p>
+                    </w:txbxContent>
+                  </v:textbox>
+                  <w10:wrap type="square"/>
+                </v:shape>
+              </w:pict>
+            </mc:Fallback>
+          </mc:AlternateContent>
+        </w:r>
+      </w:del>
+      <w:r>
+        <w:rPr>
+          <w:rStyle w:val="Refdecomentario"/>
+        </w:rPr>
+        <w:commentReference w:id="17"/>
+      </w:r>
+      <w:r>
+        <w:rPr>
+          <w:rStyle w:val="Refdecomentario"/>
+        </w:rPr>
+        <w:commentReference w:id="18"/>
+      </w:r>
     </w:p>
     <w:p>
+      <w:pPr>
+        <w:rPr>
+          <w:u w:val="single"/>
+        </w:rPr>
+      </w:pPr>
+    </w:p>
+    <w:p>
       <w:r>
         <w:rPr>
           <w:noProof/>
-          <w:lang w:val="es-ES" w:eastAsia="es-ES"/>
+          <w:lang w:eastAsia="es-CL"/>
+        </w:rPr>
+        <w:drawing>
+          <wp:anchor distT="0" distB="0" distL="114300" distR="114300" simplePos="0" relativeHeight="251667456" behindDoc="0" locked="0" layoutInCell="1" allowOverlap="1" wp14:anchorId="442454E8" wp14:editId="6BFA254E">
+            <wp:simplePos x="0" y="0"/>
+            <wp:positionH relativeFrom="margin">
+              <wp:posOffset>0</wp:posOffset>
+            </wp:positionH>
+            <wp:positionV relativeFrom="paragraph">
+              <wp:posOffset>284480</wp:posOffset>
+            </wp:positionV>
+            <wp:extent cx="628650" cy="619125"/>
+            <wp:effectExtent l="0" t="0" r="0" b="0"/>
+            <wp:wrapSquare wrapText="bothSides"/>
+            <wp:docPr id="18" name="Imagen 18"/>
+            <wp:cNvGraphicFramePr>
+              <a:graphicFrameLocks xmlns:a="http://schemas.openxmlformats.org/drawingml/2006/main" noChangeAspect="1"/>
+            </wp:cNvGraphicFramePr>
+            <a:graphic xmlns:a="http://schemas.openxmlformats.org/drawingml/2006/main">
+              <a:graphicData uri="http://schemas.openxmlformats.org/drawingml/2006/picture">
+                <pic:pic xmlns:pic="http://schemas.openxmlformats.org/drawingml/2006/picture">
+                  <pic:nvPicPr>
+                    <pic:cNvPr id="0" name="Picture 2"/>
+                    <pic:cNvPicPr>
+                      <a:picLocks noChangeAspect="1" noChangeArrowheads="1"/>
+                    </pic:cNvPicPr>
+                  </pic:nvPicPr>
+                  <pic:blipFill>
+                    <a:blip r:embed="rId11">
+                      <a:extLst>
+                        <a:ext uri="{28A0092B-C50C-407E-A947-70E740481C1C}">
+                          <a14:useLocalDpi xmlns:a14="http://schemas.microsoft.com/office/drawing/2010/main" val="0"/>
+                        </a:ext>
+                      </a:extLst>
+                    </a:blip>
+                    <a:srcRect/>
+                    <a:stretch>
+                      <a:fillRect/>
+                    </a:stretch>
+                  </pic:blipFill>
+                  <pic:spPr bwMode="auto">
+                    <a:xfrm>
+                      <a:off x="0" y="0"/>
+                      <a:ext cx="628650" cy="619125"/>
+                    </a:xfrm>
+                    <a:prstGeom prst="rect">
+                      <a:avLst/>
+                    </a:prstGeom>
+                    <a:noFill/>
+                    <a:ln>
+                      <a:noFill/>
+                    </a:ln>
+                  </pic:spPr>
+                </pic:pic>
+              </a:graphicData>
+            </a:graphic>
+          </wp:anchor>
+        </w:drawing>
+      </w:r>
+    </w:p>
+    <w:p>
+      <w:ins w:id="20" w:author="EVELYN CAROLINA MUNOZ CACERES" w:date="2017-01-04T01:44:00Z">
+        <w:r>
+          <w:rPr>
+            <w:noProof/>
+            <w:lang w:eastAsia="es-CL"/>
+          </w:rPr>
+          <mc:AlternateContent>
+            <mc:Choice Requires="wps">
+              <w:drawing>
+                <wp:anchor distT="0" distB="0" distL="114300" distR="114300" simplePos="0" relativeHeight="251673600" behindDoc="0" locked="0" layoutInCell="1" allowOverlap="1" wp14:anchorId="15BB7B8B" wp14:editId="689FC7B3">
+                  <wp:simplePos x="0" y="0"/>
+                  <wp:positionH relativeFrom="column">
+                    <wp:posOffset>738130</wp:posOffset>
+                  </wp:positionH>
+                  <wp:positionV relativeFrom="paragraph">
+                    <wp:posOffset>115501</wp:posOffset>
+                  </wp:positionV>
+                  <wp:extent cx="457200" cy="307340"/>
+                  <wp:effectExtent l="0" t="19050" r="38100" b="35560"/>
+                  <wp:wrapNone/>
+                  <wp:docPr id="4" name="Flecha derecha 4"/>
+                  <wp:cNvGraphicFramePr/>
+                  <a:graphic xmlns:a="http://schemas.openxmlformats.org/drawingml/2006/main">
+                    <a:graphicData uri="http://schemas.microsoft.com/office/word/2010/wordprocessingShape">
+                      <wps:wsp>
+                        <wps:cNvSpPr/>
+                        <wps:spPr>
+                          <a:xfrm>
+                            <a:off x="0" y="0"/>
+                            <a:ext cx="457200" cy="307340"/>
+                          </a:xfrm>
+                          <a:prstGeom prst="rightArrow">
+                            <a:avLst/>
+                          </a:prstGeom>
+                        </wps:spPr>
+                        <wps:style>
+                          <a:lnRef idx="2">
+                            <a:schemeClr val="accent1">
+                              <a:shade val="50000"/>
+                            </a:schemeClr>
+                          </a:lnRef>
+                          <a:fillRef idx="1">
+                            <a:schemeClr val="accent1"/>
+                          </a:fillRef>
+                          <a:effectRef idx="0">
+                            <a:schemeClr val="accent1"/>
+                          </a:effectRef>
+                          <a:fontRef idx="minor">
+                            <a:schemeClr val="lt1"/>
+                          </a:fontRef>
+                        </wps:style>
+                        <wps:bodyPr rot="0" spcFirstLastPara="0" vertOverflow="overflow" horzOverflow="overflow" vert="horz" wrap="square" lIns="91440" tIns="45720" rIns="91440" bIns="45720" numCol="1" spcCol="0" rtlCol="0" fromWordArt="0" anchor="ctr" anchorCtr="0" forceAA="0" compatLnSpc="1">
+                          <a:prstTxWarp prst="textNoShape">
+                            <a:avLst/>
+                          </a:prstTxWarp>
+                          <a:noAutofit/>
+                        </wps:bodyPr>
+                      </wps:wsp>
+                    </a:graphicData>
+                  </a:graphic>
+                  <wp14:sizeRelH relativeFrom="margin">
+                    <wp14:pctWidth>0</wp14:pctWidth>
+                  </wp14:sizeRelH>
+                  <wp14:sizeRelV relativeFrom="margin">
+                    <wp14:pctHeight>0</wp14:pctHeight>
+                  </wp14:sizeRelV>
+                </wp:anchor>
+              </w:drawing>
+            </mc:Choice>
+            <mc:Fallback>
+              <w:pict>
+                <v:shape w14:anchorId="6C21967D" id="Flecha derecha 4" o:spid="_x0000_s1026" type="#_x0000_t13" style="position:absolute;margin-left:58.1pt;margin-top:9.1pt;width:36pt;height:24.2pt;z-index:251673600;visibility:visible;mso-wrap-style:square;mso-width-percent:0;mso-height-percent:0;mso-wrap-distance-left:9pt;mso-wrap-distance-top:0;mso-wrap-distance-right:9pt;mso-wrap-distance-bottom:0;mso-position-horizontal:absolute;mso-position-horizontal-relative:text;mso-position-vertical:absolute;mso-position-vertical-relative:text;mso-width-percent:0;mso-height-percent:0;mso-width-relative:margin;mso-height-relative:margin;v-text-anchor:middle" o:gfxdata="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" adj="14340" fillcolor="#0f6fc6 [3204]" strokecolor="#073662 [1604]" strokeweight="1pt"/>
+              </w:pict>
+            </mc:Fallback>
+          </mc:AlternateContent>
+        </w:r>
+      </w:ins>
+      <w:r>
+        <w:rPr>
+          <w:noProof/>
+          <w:lang w:eastAsia="es-CL"/>
         </w:rPr>
         <mc:AlternateContent>
           <mc:Choice Requires="wps">
             <w:drawing>
-              <wp:anchor distT="45720" distB="45720" distL="114300" distR="114300" simplePos="0" relativeHeight="251671552" behindDoc="0" locked="0" layoutInCell="1" allowOverlap="1" wp14:anchorId="32752F49" wp14:editId="54A3CF7F">
+              <wp:anchor distT="45720" distB="45720" distL="114300" distR="114300" simplePos="0" relativeHeight="251671552" behindDoc="0" locked="0" layoutInCell="1" allowOverlap="1" wp14:anchorId="32752F49" wp14:editId="0BC1DBE8">
                 <wp:simplePos x="0" y="0"/>
                 <wp:positionH relativeFrom="column">
-                  <wp:posOffset>1143000</wp:posOffset>
+                  <wp:posOffset>1242152</wp:posOffset>
                 </wp:positionH>
                 <wp:positionV relativeFrom="paragraph">
-                  <wp:posOffset>45085</wp:posOffset>
+                  <wp:posOffset>86001</wp:posOffset>
                 </wp:positionV>
                 <wp:extent cx="4668520" cy="504825"/>
                 <wp:effectExtent l="0" t="0" r="17780" b="28575"/>
@@ -1570,52 +1946,60 @@
                             <w:r>
                               <w:t xml:space="preserve">El actor CLIENTE tendrá relación con el </w:t>
                             </w:r>
-                            <w:del w:id="5" w:author="Cristofer Ibacache" w:date="2017-01-03T02:01:00Z">
+                            <w:del w:id="21" w:author="Cristofer Ibacache" w:date="2017-01-03T02:01:00Z">
                               <w:r>
                                 <w:delText>vendedor, solicitando los procesos de ARRIENDO, VENTA Y COMPRA de vehículo.</w:delText>
                               </w:r>
                             </w:del>
-                            <w:ins w:id="6" w:author="Cristofer Ibacache" w:date="2017-01-03T02:01:00Z">
+                            <w:ins w:id="22" w:author="Cristofer Ibacache" w:date="2017-01-03T02:01:00Z">
                               <w:r>
                                 <w:t xml:space="preserve">sistema, su principal </w:t>
                               </w:r>
                             </w:ins>
-                            <w:ins w:id="7" w:author="Cristofer Ibacache" w:date="2017-01-03T02:02:00Z">
+                            <w:ins w:id="23" w:author="Cristofer Ibacache" w:date="2017-01-03T02:02:00Z">
                               <w:r>
                                 <w:t>interacción</w:t>
                               </w:r>
                             </w:ins>
-                            <w:ins w:id="8" w:author="Cristofer Ibacache" w:date="2017-01-03T02:01:00Z">
+                            <w:ins w:id="24" w:author="Cristofer Ibacache" w:date="2017-01-03T02:01:00Z">
                               <w:r>
-                                <w:t xml:space="preserve"> con el </w:t>
+                                <w:t xml:space="preserve"> con </w:t>
+                              </w:r>
+                              <w:proofErr w:type="spellStart"/>
+                              <w:r>
+                                <w:t>el</w:t>
+                              </w:r>
+                              <w:proofErr w:type="spellEnd"/>
+                              <w:r>
+                                <w:t xml:space="preserve"> </w:t>
                               </w:r>
                             </w:ins>
-                            <w:ins w:id="9" w:author="Cristofer Ibacache" w:date="2017-01-03T02:02:00Z">
+                            <w:ins w:id="25" w:author="Cristofer Ibacache" w:date="2017-01-03T02:02:00Z">
                               <w:r>
                                 <w:t>será</w:t>
                               </w:r>
                             </w:ins>
-                            <w:ins w:id="10" w:author="Cristofer Ibacache" w:date="2017-01-03T02:01:00Z">
+                            <w:ins w:id="26" w:author="Cristofer Ibacache" w:date="2017-01-03T02:01:00Z">
                               <w:r>
                                 <w:t xml:space="preserve"> </w:t>
                               </w:r>
                             </w:ins>
-                            <w:ins w:id="11" w:author="Cristofer Ibacache" w:date="2017-01-03T02:02:00Z">
+                            <w:ins w:id="27" w:author="Cristofer Ibacache" w:date="2017-01-03T02:02:00Z">
                               <w:r>
                                 <w:t xml:space="preserve">el reservar números de atención para su posterior </w:t>
                               </w:r>
                             </w:ins>
-                            <w:ins w:id="12" w:author="Cristofer Ibacache" w:date="2017-01-03T02:03:00Z">
+                            <w:ins w:id="28" w:author="Cristofer Ibacache" w:date="2017-01-03T02:03:00Z">
                               <w:r>
                                 <w:t>confirmación</w:t>
                               </w:r>
                             </w:ins>
-                            <w:ins w:id="13" w:author="Cristofer Ibacache" w:date="2017-01-03T02:02:00Z">
+                            <w:ins w:id="29" w:author="Cristofer Ibacache" w:date="2017-01-03T02:02:00Z">
                               <w:r>
                                 <w:t>.</w:t>
                               </w:r>
                             </w:ins>
-                            <w:ins w:id="14" w:author="Cristofer Ibacache" w:date="2017-01-03T02:03:00Z">
+                            <w:ins w:id="30" w:author="Cristofer Ibacache" w:date="2017-01-03T02:03:00Z">
                               <w:r>
                                 <w:t xml:space="preserve"> (Principal actor del sistema)</w:t>
                               </w:r>
@@ -1640,59 +2024,67 @@
           </mc:Choice>
           <mc:Fallback>
             <w:pict>
-              <v:shape w14:anchorId="32752F49" id="_x0000_s1029" type="#_x0000_t202" style="position:absolute;margin-left:90pt;margin-top:3.55pt;width:367.6pt;height:39.75pt;z-index:251671552;visibility:visible;mso-wrap-style:square;mso-width-percent:0;mso-height-percent:0;mso-wrap-distance-left:9pt;mso-wrap-distance-top:3.6pt;mso-wrap-distance-right:9pt;mso-wrap-distance-bottom:3.6pt;mso-position-horizontal:absolute;mso-position-horizontal-relative:text;mso-position-vertical:absolute;mso-position-vertical-relative:text;mso-width-percent:0;mso-height-percent:0;mso-width-relative:margin;mso-height-relative:margin;v-text-anchor:top" o:gfxdata="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" fillcolor="#0f6fc6 [3204]" strokecolor="#073662 [1604]" strokeweight="1pt">
+              <v:shape w14:anchorId="32752F49" id="_x0000_s1030" type="#_x0000_t202" style="position:absolute;margin-left:97.8pt;margin-top:6.75pt;width:367.6pt;height:39.75pt;z-index:251671552;visibility:visible;mso-wrap-style:square;mso-width-percent:0;mso-height-percent:0;mso-wrap-distance-left:9pt;mso-wrap-distance-top:3.6pt;mso-wrap-distance-right:9pt;mso-wrap-distance-bottom:3.6pt;mso-position-horizontal:absolute;mso-position-horizontal-relative:text;mso-position-vertical:absolute;mso-position-vertical-relative:text;mso-width-percent:0;mso-height-percent:0;mso-width-relative:margin;mso-height-relative:margin;v-text-anchor:top" o:gfxdata="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" fillcolor="#0f6fc6 [3204]" strokecolor="#073662 [1604]" strokeweight="1pt">
                 <v:textbox>
                   <w:txbxContent>
                     <w:p>
                       <w:r>
                         <w:t xml:space="preserve">El actor CLIENTE tendrá relación con el </w:t>
                       </w:r>
-                      <w:del w:id="15" w:author="Cristofer Ibacache" w:date="2017-01-03T02:01:00Z">
+                      <w:del w:id="31" w:author="Cristofer Ibacache" w:date="2017-01-03T02:01:00Z">
                         <w:r>
                           <w:delText>vendedor, solicitando los procesos de ARRIENDO, VENTA Y COMPRA de vehículo.</w:delText>
                         </w:r>
                       </w:del>
-                      <w:ins w:id="16" w:author="Cristofer Ibacache" w:date="2017-01-03T02:01:00Z">
+                      <w:ins w:id="32" w:author="Cristofer Ibacache" w:date="2017-01-03T02:01:00Z">
                         <w:r>
                           <w:t xml:space="preserve">sistema, su principal </w:t>
                         </w:r>
                       </w:ins>
-                      <w:ins w:id="17" w:author="Cristofer Ibacache" w:date="2017-01-03T02:02:00Z">
+                      <w:ins w:id="33" w:author="Cristofer Ibacache" w:date="2017-01-03T02:02:00Z">
                         <w:r>
                           <w:t>interacción</w:t>
                         </w:r>
                       </w:ins>
-                      <w:ins w:id="18" w:author="Cristofer Ibacache" w:date="2017-01-03T02:01:00Z">
+                      <w:ins w:id="34" w:author="Cristofer Ibacache" w:date="2017-01-03T02:01:00Z">
                         <w:r>
-                          <w:t xml:space="preserve"> con el </w:t>
+                          <w:t xml:space="preserve"> con </w:t>
+                        </w:r>
+                        <w:proofErr w:type="spellStart"/>
+                        <w:r>
+                          <w:t>el</w:t>
+                        </w:r>
+                        <w:proofErr w:type="spellEnd"/>
+                        <w:r>
+                          <w:t xml:space="preserve"> </w:t>
                         </w:r>
                       </w:ins>
-                      <w:ins w:id="19" w:author="Cristofer Ibacache" w:date="2017-01-03T02:02:00Z">
+                      <w:ins w:id="35" w:author="Cristofer Ibacache" w:date="2017-01-03T02:02:00Z">
                         <w:r>
                           <w:t>será</w:t>
                         </w:r>
                       </w:ins>
-                      <w:ins w:id="20" w:author="Cristofer Ibacache" w:date="2017-01-03T02:01:00Z">
+                      <w:ins w:id="36" w:author="Cristofer Ibacache" w:date="2017-01-03T02:01:00Z">
                         <w:r>
                           <w:t xml:space="preserve"> </w:t>
                         </w:r>
                       </w:ins>
-                      <w:ins w:id="21" w:author="Cristofer Ibacache" w:date="2017-01-03T02:02:00Z">
+                      <w:ins w:id="37" w:author="Cristofer Ibacache" w:date="2017-01-03T02:02:00Z">
                         <w:r>
                           <w:t xml:space="preserve">el reservar números de atención para su posterior </w:t>
                         </w:r>
                       </w:ins>
-                      <w:ins w:id="22" w:author="Cristofer Ibacache" w:date="2017-01-03T02:03:00Z">
+                      <w:ins w:id="38" w:author="Cristofer Ibacache" w:date="2017-01-03T02:03:00Z">
                         <w:r>
                           <w:t>confirmación</w:t>
                         </w:r>
                       </w:ins>
-                      <w:ins w:id="23" w:author="Cristofer Ibacache" w:date="2017-01-03T02:02:00Z">
+                      <w:ins w:id="39" w:author="Cristofer Ibacache" w:date="2017-01-03T02:02:00Z">
                         <w:r>
                           <w:t>.</w:t>
                         </w:r>
                       </w:ins>
-                      <w:ins w:id="24" w:author="Cristofer Ibacache" w:date="2017-01-03T02:03:00Z">
+                      <w:ins w:id="40" w:author="Cristofer Ibacache" w:date="2017-01-03T02:03:00Z">
                         <w:r>
                           <w:t xml:space="preserve"> (Principal actor del sistema)</w:t>
                         </w:r>
@@ -1706,194 +2098,6 @@
           </mc:Fallback>
         </mc:AlternateContent>
       </w:r>
-      <w:r>
-        <w:rPr>
-          <w:noProof/>
-          <w:lang w:val="es-ES" w:eastAsia="es-ES"/>
-        </w:rPr>
-        <mc:AlternateContent>
-          <mc:Choice Requires="wps">
-            <w:drawing>
-              <wp:anchor distT="0" distB="0" distL="114300" distR="114300" simplePos="0" relativeHeight="251664384" behindDoc="0" locked="0" layoutInCell="1" allowOverlap="1" wp14:anchorId="171C72B7" wp14:editId="396981CA">
-                <wp:simplePos x="0" y="0"/>
-                <wp:positionH relativeFrom="column">
-                  <wp:posOffset>621030</wp:posOffset>
-                </wp:positionH>
-                <wp:positionV relativeFrom="paragraph">
-                  <wp:posOffset>119380</wp:posOffset>
-                </wp:positionV>
-                <wp:extent cx="474784" cy="307730"/>
-                <wp:effectExtent l="0" t="19050" r="40005" b="35560"/>
-                <wp:wrapNone/>
-                <wp:docPr id="10" name="Flecha derecha 10"/>
-                <wp:cNvGraphicFramePr/>
-                <a:graphic xmlns:a="http://schemas.openxmlformats.org/drawingml/2006/main">
-                  <a:graphicData uri="http://schemas.microsoft.com/office/word/2010/wordprocessingShape">
-                    <wps:wsp>
-                      <wps:cNvSpPr/>
-                      <wps:spPr>
-                        <a:xfrm>
-                          <a:off x="0" y="0"/>
-                          <a:ext cx="474784" cy="307730"/>
-                        </a:xfrm>
-                        <a:prstGeom prst="rightArrow">
-                          <a:avLst/>
-                        </a:prstGeom>
-                      </wps:spPr>
-                      <wps:style>
-                        <a:lnRef idx="2">
-                          <a:schemeClr val="accent1">
-                            <a:shade val="50000"/>
-                          </a:schemeClr>
-                        </a:lnRef>
-                        <a:fillRef idx="1">
-                          <a:schemeClr val="accent1"/>
-                        </a:fillRef>
-                        <a:effectRef idx="0">
-                          <a:schemeClr val="accent1"/>
-                        </a:effectRef>
-                        <a:fontRef idx="minor">
-                          <a:schemeClr val="lt1"/>
-                        </a:fontRef>
-                      </wps:style>
-                      <wps:bodyPr rot="0" spcFirstLastPara="0" vertOverflow="overflow" horzOverflow="overflow" vert="horz" wrap="square" lIns="91440" tIns="45720" rIns="91440" bIns="45720" numCol="1" spcCol="0" rtlCol="0" fromWordArt="0" anchor="ctr" anchorCtr="0" forceAA="0" compatLnSpc="1">
-                        <a:prstTxWarp prst="textNoShape">
-                          <a:avLst/>
-                        </a:prstTxWarp>
-                        <a:noAutofit/>
-                      </wps:bodyPr>
-                    </wps:wsp>
-                  </a:graphicData>
-                </a:graphic>
-                <wp14:sizeRelH relativeFrom="margin">
-                  <wp14:pctWidth>0</wp14:pctWidth>
-                </wp14:sizeRelH>
-                <wp14:sizeRelV relativeFrom="margin">
-                  <wp14:pctHeight>0</wp14:pctHeight>
-                </wp14:sizeRelV>
-              </wp:anchor>
-            </w:drawing>
-          </mc:Choice>
-          <mc:Fallback>
-            <w:pict>
-              <v:shape w14:anchorId="33A14433" id="Flecha derecha 10" o:spid="_x0000_s1026" type="#_x0000_t13" style="position:absolute;margin-left:48.9pt;margin-top:9.4pt;width:37.4pt;height:24.25pt;z-index:251664384;visibility:visible;mso-wrap-style:square;mso-width-percent:0;mso-height-percent:0;mso-wrap-distance-left:9pt;mso-wrap-distance-top:0;mso-wrap-distance-right:9pt;mso-wrap-distance-bottom:0;mso-position-horizontal:absolute;mso-position-horizontal-relative:text;mso-position-vertical:absolute;mso-position-vertical-relative:text;mso-width-percent:0;mso-height-percent:0;mso-width-relative:margin;mso-height-relative:margin;v-text-anchor:middle" o:gfxdata="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" adj="14600" fillcolor="#0f6fc6 [3204]" strokecolor="#073662 [1604]" strokeweight="1pt"/>
-            </w:pict>
-          </mc:Fallback>
-        </mc:AlternateContent>
-      </w:r>
-      <w:r>
-        <w:rPr>
-          <w:noProof/>
-          <w:lang w:val="es-ES" w:eastAsia="es-ES"/>
-        </w:rPr>
-        <mc:AlternateContent>
-          <mc:Choice Requires="wps">
-            <w:drawing>
-              <wp:anchor distT="45720" distB="45720" distL="114300" distR="114300" simplePos="0" relativeHeight="251661312" behindDoc="0" locked="0" layoutInCell="1" allowOverlap="1" wp14:anchorId="2B5C1C05" wp14:editId="07ABC057">
-                <wp:simplePos x="0" y="0"/>
-                <wp:positionH relativeFrom="column">
-                  <wp:posOffset>1139190</wp:posOffset>
-                </wp:positionH>
-                <wp:positionV relativeFrom="paragraph">
-                  <wp:posOffset>6985</wp:posOffset>
-                </wp:positionV>
-                <wp:extent cx="4668520" cy="504825"/>
-                <wp:effectExtent l="0" t="0" r="17780" b="28575"/>
-                <wp:wrapSquare wrapText="bothSides"/>
-                <wp:docPr id="7" name="Cuadro de texto 2"/>
-                <wp:cNvGraphicFramePr>
-                  <a:graphicFrameLocks xmlns:a="http://schemas.openxmlformats.org/drawingml/2006/main"/>
-                </wp:cNvGraphicFramePr>
-                <a:graphic xmlns:a="http://schemas.openxmlformats.org/drawingml/2006/main">
-                  <a:graphicData uri="http://schemas.microsoft.com/office/word/2010/wordprocessingShape">
-                    <wps:wsp>
-                      <wps:cNvSpPr txBox="1">
-                        <a:spLocks noChangeArrowheads="1"/>
-                      </wps:cNvSpPr>
-                      <wps:spPr bwMode="auto">
-                        <a:xfrm>
-                          <a:off x="0" y="0"/>
-                          <a:ext cx="4668520" cy="504825"/>
-                        </a:xfrm>
-                        <a:prstGeom prst="rect">
-                          <a:avLst/>
-                        </a:prstGeom>
-                        <a:ln>
-                          <a:headEnd/>
-                          <a:tailEnd/>
-                        </a:ln>
-                      </wps:spPr>
-                      <wps:style>
-                        <a:lnRef idx="2">
-                          <a:schemeClr val="accent1">
-                            <a:shade val="50000"/>
-                          </a:schemeClr>
-                        </a:lnRef>
-                        <a:fillRef idx="1">
-                          <a:schemeClr val="accent1"/>
-                        </a:fillRef>
-                        <a:effectRef idx="0">
-                          <a:schemeClr val="accent1"/>
-                        </a:effectRef>
-                        <a:fontRef idx="minor">
-                          <a:schemeClr val="lt1"/>
-                        </a:fontRef>
-                      </wps:style>
-                      <wps:txbx>
-                        <w:txbxContent>
-                          <w:p>
-                            <w:r>
-                              <w:t>El actor CLIENTE tendrá relación con el vendedor, solicitando los procesos de ARRIENDO, VENTA Y COMPRA de vehículo.</w:t>
-                            </w:r>
-                          </w:p>
-                        </w:txbxContent>
-                      </wps:txbx>
-                      <wps:bodyPr rot="0" vert="horz" wrap="square" lIns="91440" tIns="45720" rIns="91440" bIns="45720" anchor="t" anchorCtr="0">
-                        <a:noAutofit/>
-                      </wps:bodyPr>
-                    </wps:wsp>
-                  </a:graphicData>
-                </a:graphic>
-                <wp14:sizeRelH relativeFrom="margin">
-                  <wp14:pctWidth>0</wp14:pctWidth>
-                </wp14:sizeRelH>
-                <wp14:sizeRelV relativeFrom="margin">
-                  <wp14:pctHeight>0</wp14:pctHeight>
-                </wp14:sizeRelV>
-              </wp:anchor>
-            </w:drawing>
-          </mc:Choice>
-          <mc:Fallback>
-            <w:pict>
-              <v:shape w14:anchorId="2B5C1C05" id="_x0000_s1030" type="#_x0000_t202" style="position:absolute;margin-left:89.7pt;margin-top:.55pt;width:367.6pt;height:39.75pt;z-index:251661312;visibility:visible;mso-wrap-style:square;mso-width-percent:0;mso-height-percent:0;mso-wrap-distance-left:9pt;mso-wrap-distance-top:3.6pt;mso-wrap-distance-right:9pt;mso-wrap-distance-bottom:3.6pt;mso-position-horizontal:absolute;mso-position-horizontal-relative:text;mso-position-vertical:absolute;mso-position-vertical-relative:text;mso-width-percent:0;mso-height-percent:0;mso-width-relative:margin;mso-height-relative:margin;v-text-anchor:top" o:gfxdata="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" fillcolor="#0f6fc6 [3204]" strokecolor="#073662 [1604]" strokeweight="1pt">
-                <v:textbox>
-                  <w:txbxContent>
-                    <w:p>
-                      <w:r>
-                        <w:t>El actor CLIENTE tendrá relación con el vendedor, solicitando los procesos de ARRIENDO, VENTA Y COMPRA de vehículo.</w:t>
-                      </w:r>
-                    </w:p>
-                  </w:txbxContent>
-                </v:textbox>
-                <w10:wrap type="square"/>
-              </v:shape>
-            </w:pict>
-          </mc:Fallback>
-        </mc:AlternateContent>
-      </w:r>
-      <w:r>
-        <w:rPr>
-          <w:rStyle w:val="Refdecomentario"/>
-        </w:rPr>
-        <w:commentReference w:id="25"/>
-      </w:r>
-    </w:p>
-    <w:p>
-      <w:pPr>
-        <w:rPr>
-          <w:u w:val="single"/>
-        </w:rPr>
-      </w:pPr>
     </w:p>
     <w:p/>
     <w:p/>
@@ -1906,8 +2110,27 @@
     <w:p/>
     <w:p/>
     <w:p/>
-    <w:p/>
-    <w:p/>
+    <w:p>
+      <w:pPr>
+        <w:rPr>
+          <w:ins w:id="41" w:author="EVELYN CAROLINA MUNOZ CACERES" w:date="2017-01-04T01:45:00Z"/>
+        </w:rPr>
+      </w:pPr>
+    </w:p>
+    <w:p>
+      <w:pPr>
+        <w:rPr>
+          <w:ins w:id="42" w:author="EVELYN CAROLINA MUNOZ CACERES" w:date="2017-01-04T01:45:00Z"/>
+        </w:rPr>
+      </w:pPr>
+    </w:p>
+    <w:p>
+      <w:pPr>
+        <w:rPr>
+          <w:ins w:id="43" w:author="EVELYN CAROLINA MUNOZ CACERES" w:date="2017-01-04T01:45:00Z"/>
+        </w:rPr>
+      </w:pPr>
+    </w:p>
     <w:p/>
     <w:p>
       <w:pPr>
@@ -1923,18 +2146,28 @@
       <w:r>
         <w:t xml:space="preserve"> de Uso del Sistema de Atención de </w:t>
       </w:r>
-      <w:commentRangeStart w:id="26"/>
+      <w:commentRangeStart w:id="44"/>
+      <w:commentRangeStart w:id="45"/>
       <w:r>
         <w:t>Tickets</w:t>
       </w:r>
-      <w:commentRangeEnd w:id="26"/>
+      <w:commentRangeEnd w:id="44"/>
       <w:r>
         <w:rPr>
           <w:rStyle w:val="Refdecomentario"/>
           <w:rFonts w:asciiTheme="minorHAnsi" w:eastAsiaTheme="minorHAnsi" w:hAnsiTheme="minorHAnsi" w:cstheme="minorBidi"/>
           <w:color w:val="auto"/>
         </w:rPr>
-        <w:commentReference w:id="26"/>
+        <w:commentReference w:id="44"/>
+      </w:r>
+      <w:commentRangeEnd w:id="45"/>
+      <w:r>
+        <w:rPr>
+          <w:rStyle w:val="Refdecomentario"/>
+          <w:rFonts w:asciiTheme="minorHAnsi" w:eastAsiaTheme="minorHAnsi" w:hAnsiTheme="minorHAnsi" w:cstheme="minorBidi"/>
+          <w:color w:val="auto"/>
+        </w:rPr>
+        <w:commentReference w:id="45"/>
       </w:r>
     </w:p>
     <w:p/>
@@ -1943,7 +2176,7 @@
       <w:r>
         <w:rPr>
           <w:noProof/>
-          <w:lang w:val="es-ES" w:eastAsia="es-ES"/>
+          <w:lang w:eastAsia="es-CL"/>
         </w:rPr>
         <w:drawing>
           <wp:inline distT="0" distB="0" distL="0" distR="0" wp14:anchorId="1A4BD3F4" wp14:editId="6A0EF30E">
@@ -2001,7 +2234,7 @@
       <w:r>
         <w:rPr>
           <w:noProof/>
-          <w:lang w:val="es-ES" w:eastAsia="es-ES"/>
+          <w:lang w:eastAsia="es-CL"/>
         </w:rPr>
         <w:drawing>
           <wp:inline distT="0" distB="0" distL="0" distR="0" wp14:anchorId="5A8F61DC" wp14:editId="49AA25D7">
@@ -2100,7 +2333,7 @@
           <w:rFonts w:ascii="Trebuchet MS" w:hAnsi="Trebuchet MS" w:cs="Tahoma"/>
           <w:noProof/>
           <w:color w:val="17406D" w:themeColor="text2"/>
-          <w:lang w:val="es-ES" w:eastAsia="es-ES"/>
+          <w:lang w:eastAsia="es-CL"/>
         </w:rPr>
         <w:drawing>
           <wp:inline distT="0" distB="0" distL="0" distR="0" wp14:anchorId="1F7A78AE" wp14:editId="3874814E">
@@ -2184,12 +2417,21 @@
         </w:rPr>
         <w:t xml:space="preserve"> </w:t>
       </w:r>
+      <w:proofErr w:type="spellStart"/>
       <w:r>
         <w:rPr>
           <w:rFonts w:ascii="Trebuchet MS" w:hAnsi="Trebuchet MS" w:cs="Tahoma"/>
           <w:color w:val="17406D" w:themeColor="text2"/>
         </w:rPr>
-        <w:t>Login al sistema</w:t>
+        <w:t>Login</w:t>
+      </w:r>
+      <w:proofErr w:type="spellEnd"/>
+      <w:r>
+        <w:rPr>
+          <w:rFonts w:ascii="Trebuchet MS" w:hAnsi="Trebuchet MS" w:cs="Tahoma"/>
+          <w:color w:val="17406D" w:themeColor="text2"/>
+        </w:rPr>
+        <w:t xml:space="preserve"> al sistema</w:t>
       </w:r>
       <w:r>
         <w:fldChar w:fldCharType="begin"/>
@@ -2228,9 +2470,7 @@
       </w:tblPr>
       <w:tblGrid>
         <w:gridCol w:w="1337"/>
-        <w:gridCol w:w="181"/>
-        <w:gridCol w:w="1991"/>
-        <w:gridCol w:w="5350"/>
+        <w:gridCol w:w="7522"/>
       </w:tblGrid>
       <w:tr>
         <w:trPr>
@@ -2269,7 +2509,6 @@
         <w:tc>
           <w:tcPr>
             <w:tcW w:w="7522" w:type="dxa"/>
-            <w:gridSpan w:val="3"/>
             <w:tcBorders>
               <w:top w:val="double" w:sz="4" w:space="0" w:color="808080"/>
               <w:left w:val="single" w:sz="4" w:space="0" w:color="808080"/>
@@ -2287,13 +2526,23 @@
                 <w:color w:val="17406D" w:themeColor="text2"/>
               </w:rPr>
             </w:pPr>
-            <w:r>
-              <w:rPr>
-                <w:rFonts w:ascii="Trebuchet MS" w:hAnsi="Trebuchet MS" w:cs="Tahoma"/>
-                <w:b/>
-                <w:color w:val="17406D" w:themeColor="text2"/>
-              </w:rPr>
-              <w:t>Login al Sistema</w:t>
+            <w:proofErr w:type="spellStart"/>
+            <w:r>
+              <w:rPr>
+                <w:rFonts w:ascii="Trebuchet MS" w:hAnsi="Trebuchet MS" w:cs="Tahoma"/>
+                <w:b/>
+                <w:color w:val="17406D" w:themeColor="text2"/>
+              </w:rPr>
+              <w:t>Login</w:t>
+            </w:r>
+            <w:proofErr w:type="spellEnd"/>
+            <w:r>
+              <w:rPr>
+                <w:rFonts w:ascii="Trebuchet MS" w:hAnsi="Trebuchet MS" w:cs="Tahoma"/>
+                <w:b/>
+                <w:color w:val="17406D" w:themeColor="text2"/>
+              </w:rPr>
+              <w:t xml:space="preserve"> al Sistema</w:t>
             </w:r>
           </w:p>
         </w:tc>
@@ -2305,7 +2554,7 @@
         <w:tc>
           <w:tcPr>
             <w:tcW w:w="8859" w:type="dxa"/>
-            <w:gridSpan w:val="4"/>
+            <w:gridSpan w:val="2"/>
             <w:tcBorders>
               <w:top w:val="single" w:sz="4" w:space="0" w:color="808080"/>
               <w:left w:val="single" w:sz="4" w:space="0" w:color="808080"/>
@@ -2368,7 +2617,7 @@
         <w:tc>
           <w:tcPr>
             <w:tcW w:w="8859" w:type="dxa"/>
-            <w:gridSpan w:val="4"/>
+            <w:gridSpan w:val="2"/>
             <w:tcBorders>
               <w:top w:val="single" w:sz="4" w:space="0" w:color="808080"/>
               <w:left w:val="single" w:sz="4" w:space="0" w:color="808080"/>
@@ -2418,186 +2667,6 @@
             <w:pPr>
               <w:spacing w:after="0" w:line="240" w:lineRule="auto"/>
               <w:ind w:left="360"/>
-              <w:rPr>
-                <w:rFonts w:ascii="Trebuchet MS" w:hAnsi="Trebuchet MS" w:cs="Tahoma"/>
-                <w:b/>
-                <w:color w:val="17406D" w:themeColor="text2"/>
-              </w:rPr>
-            </w:pPr>
-          </w:p>
-        </w:tc>
-      </w:tr>
-      <w:tr>
-        <w:trPr>
-          <w:trHeight w:val="180"/>
-        </w:trPr>
-        <w:tc>
-          <w:tcPr>
-            <w:tcW w:w="1518" w:type="dxa"/>
-            <w:gridSpan w:val="2"/>
-            <w:vMerge w:val="restart"/>
-            <w:tcBorders>
-              <w:top w:val="single" w:sz="4" w:space="0" w:color="808080"/>
-              <w:left w:val="single" w:sz="4" w:space="0" w:color="808080"/>
-              <w:right w:val="single" w:sz="4" w:space="0" w:color="auto"/>
-            </w:tcBorders>
-            <w:shd w:val="clear" w:color="auto" w:fill="E0E0E0"/>
-            <w:vAlign w:val="center"/>
-          </w:tcPr>
-          <w:p>
-            <w:pPr>
-              <w:rPr>
-                <w:rFonts w:ascii="Trebuchet MS" w:hAnsi="Trebuchet MS" w:cs="Tahoma"/>
-                <w:b/>
-                <w:color w:val="17406D" w:themeColor="text2"/>
-              </w:rPr>
-            </w:pPr>
-            <w:commentRangeStart w:id="27"/>
-            <w:r>
-              <w:rPr>
-                <w:rFonts w:ascii="Trebuchet MS" w:hAnsi="Trebuchet MS" w:cs="Tahoma"/>
-                <w:b/>
-                <w:color w:val="17406D" w:themeColor="text2"/>
-              </w:rPr>
-              <w:t>Referencias</w:t>
-            </w:r>
-            <w:commentRangeEnd w:id="27"/>
-            <w:r>
-              <w:rPr>
-                <w:rStyle w:val="Refdecomentario"/>
-              </w:rPr>
-              <w:commentReference w:id="27"/>
-            </w:r>
-            <w:r>
-              <w:rPr>
-                <w:rFonts w:ascii="Trebuchet MS" w:hAnsi="Trebuchet MS" w:cs="Tahoma"/>
-                <w:b/>
-                <w:color w:val="17406D" w:themeColor="text2"/>
-              </w:rPr>
-              <w:t>:</w:t>
-            </w:r>
-          </w:p>
-        </w:tc>
-        <w:tc>
-          <w:tcPr>
-            <w:tcW w:w="1991" w:type="dxa"/>
-            <w:tcBorders>
-              <w:top w:val="single" w:sz="4" w:space="0" w:color="auto"/>
-              <w:left w:val="single" w:sz="4" w:space="0" w:color="auto"/>
-              <w:bottom w:val="single" w:sz="4" w:space="0" w:color="auto"/>
-              <w:right w:val="single" w:sz="4" w:space="0" w:color="808080"/>
-            </w:tcBorders>
-            <w:shd w:val="clear" w:color="auto" w:fill="E0E0E0"/>
-            <w:vAlign w:val="center"/>
-          </w:tcPr>
-          <w:p>
-            <w:pPr>
-              <w:rPr>
-                <w:rFonts w:ascii="Trebuchet MS" w:hAnsi="Trebuchet MS" w:cs="Tahoma"/>
-                <w:b/>
-                <w:color w:val="17406D" w:themeColor="text2"/>
-              </w:rPr>
-            </w:pPr>
-            <w:r>
-              <w:rPr>
-                <w:rFonts w:ascii="Trebuchet MS" w:hAnsi="Trebuchet MS"/>
-                <w:b/>
-                <w:color w:val="17406D" w:themeColor="text2"/>
-              </w:rPr>
-              <w:t>RSIS (relacionados):</w:t>
-            </w:r>
-          </w:p>
-        </w:tc>
-        <w:tc>
-          <w:tcPr>
-            <w:tcW w:w="5350" w:type="dxa"/>
-            <w:tcBorders>
-              <w:top w:val="single" w:sz="4" w:space="0" w:color="808080"/>
-              <w:left w:val="single" w:sz="4" w:space="0" w:color="auto"/>
-              <w:right w:val="single" w:sz="4" w:space="0" w:color="808080"/>
-            </w:tcBorders>
-            <w:vAlign w:val="center"/>
-          </w:tcPr>
-          <w:p>
-            <w:pPr>
-              <w:rPr>
-                <w:rFonts w:ascii="Trebuchet MS" w:hAnsi="Trebuchet MS" w:cs="Tahoma"/>
-                <w:b/>
-                <w:color w:val="17406D" w:themeColor="text2"/>
-              </w:rPr>
-            </w:pPr>
-          </w:p>
-        </w:tc>
-      </w:tr>
-      <w:tr>
-        <w:trPr>
-          <w:trHeight w:val="180"/>
-        </w:trPr>
-        <w:tc>
-          <w:tcPr>
-            <w:tcW w:w="1518" w:type="dxa"/>
-            <w:gridSpan w:val="2"/>
-            <w:vMerge/>
-            <w:tcBorders>
-              <w:left w:val="single" w:sz="4" w:space="0" w:color="808080"/>
-              <w:bottom w:val="single" w:sz="4" w:space="0" w:color="auto"/>
-              <w:right w:val="single" w:sz="4" w:space="0" w:color="auto"/>
-            </w:tcBorders>
-            <w:shd w:val="clear" w:color="auto" w:fill="E0E0E0"/>
-            <w:vAlign w:val="center"/>
-          </w:tcPr>
-          <w:p>
-            <w:pPr>
-              <w:rPr>
-                <w:rFonts w:ascii="Trebuchet MS" w:hAnsi="Trebuchet MS" w:cs="Tahoma"/>
-                <w:b/>
-                <w:color w:val="17406D" w:themeColor="text2"/>
-              </w:rPr>
-            </w:pPr>
-          </w:p>
-        </w:tc>
-        <w:tc>
-          <w:tcPr>
-            <w:tcW w:w="1991" w:type="dxa"/>
-            <w:tcBorders>
-              <w:top w:val="single" w:sz="4" w:space="0" w:color="auto"/>
-              <w:left w:val="single" w:sz="4" w:space="0" w:color="auto"/>
-              <w:bottom w:val="single" w:sz="4" w:space="0" w:color="auto"/>
-              <w:right w:val="single" w:sz="4" w:space="0" w:color="808080"/>
-            </w:tcBorders>
-            <w:shd w:val="clear" w:color="auto" w:fill="E0E0E0"/>
-            <w:vAlign w:val="center"/>
-          </w:tcPr>
-          <w:p>
-            <w:pPr>
-              <w:rPr>
-                <w:rFonts w:ascii="Trebuchet MS" w:hAnsi="Trebuchet MS" w:cs="Tahoma"/>
-                <w:b/>
-                <w:color w:val="17406D" w:themeColor="text2"/>
-              </w:rPr>
-            </w:pPr>
-            <w:r>
-              <w:rPr>
-                <w:rFonts w:ascii="Trebuchet MS" w:hAnsi="Trebuchet MS" w:cs="Tahoma"/>
-                <w:b/>
-                <w:color w:val="17406D" w:themeColor="text2"/>
-              </w:rPr>
-              <w:t>CU/evento:</w:t>
-            </w:r>
-          </w:p>
-        </w:tc>
-        <w:tc>
-          <w:tcPr>
-            <w:tcW w:w="5350" w:type="dxa"/>
-            <w:tcBorders>
-              <w:left w:val="single" w:sz="4" w:space="0" w:color="auto"/>
-              <w:bottom w:val="single" w:sz="4" w:space="0" w:color="808080"/>
-              <w:right w:val="single" w:sz="4" w:space="0" w:color="808080"/>
-            </w:tcBorders>
-            <w:vAlign w:val="center"/>
-          </w:tcPr>
-          <w:p>
-            <w:pPr>
               <w:rPr>
                 <w:rFonts w:ascii="Trebuchet MS" w:hAnsi="Trebuchet MS" w:cs="Tahoma"/>
                 <w:b/>
@@ -2614,7 +2683,7 @@
         <w:tc>
           <w:tcPr>
             <w:tcW w:w="8859" w:type="dxa"/>
-            <w:gridSpan w:val="4"/>
+            <w:gridSpan w:val="2"/>
             <w:tcBorders>
               <w:top w:val="single" w:sz="4" w:space="0" w:color="808080"/>
               <w:left w:val="single" w:sz="4" w:space="0" w:color="808080"/>
@@ -2697,8 +2766,9 @@
       <w:r>
         <w:rPr>
           <w:noProof/>
-          <w:lang w:val="es-ES" w:eastAsia="es-ES"/>
-        </w:rPr>
+          <w:lang w:eastAsia="es-CL"/>
+        </w:rPr>
+        <w:lastRenderedPageBreak/>
         <w:drawing>
           <wp:inline distT="0" distB="0" distL="0" distR="0" wp14:anchorId="68915BDC" wp14:editId="2B7DEE8D">
             <wp:extent cx="5185534" cy="2975956"/>
@@ -2804,9 +2874,7 @@
       </w:tblPr>
       <w:tblGrid>
         <w:gridCol w:w="1337"/>
-        <w:gridCol w:w="181"/>
-        <w:gridCol w:w="1991"/>
-        <w:gridCol w:w="5350"/>
+        <w:gridCol w:w="7522"/>
       </w:tblGrid>
       <w:tr>
         <w:trPr>
@@ -2845,7 +2913,6 @@
         <w:tc>
           <w:tcPr>
             <w:tcW w:w="7522" w:type="dxa"/>
-            <w:gridSpan w:val="3"/>
             <w:tcBorders>
               <w:top w:val="double" w:sz="4" w:space="0" w:color="808080"/>
               <w:left w:val="single" w:sz="4" w:space="0" w:color="808080"/>
@@ -2881,7 +2948,7 @@
         <w:tc>
           <w:tcPr>
             <w:tcW w:w="8859" w:type="dxa"/>
-            <w:gridSpan w:val="4"/>
+            <w:gridSpan w:val="2"/>
             <w:tcBorders>
               <w:top w:val="single" w:sz="4" w:space="0" w:color="808080"/>
               <w:left w:val="single" w:sz="4" w:space="0" w:color="808080"/>
@@ -2951,7 +3018,7 @@
         <w:tc>
           <w:tcPr>
             <w:tcW w:w="8859" w:type="dxa"/>
-            <w:gridSpan w:val="4"/>
+            <w:gridSpan w:val="2"/>
             <w:tcBorders>
               <w:top w:val="single" w:sz="4" w:space="0" w:color="808080"/>
               <w:left w:val="single" w:sz="4" w:space="0" w:color="808080"/>
@@ -3001,170 +3068,6 @@
             <w:pPr>
               <w:spacing w:after="0" w:line="240" w:lineRule="auto"/>
               <w:ind w:left="360"/>
-              <w:rPr>
-                <w:rFonts w:ascii="Trebuchet MS" w:hAnsi="Trebuchet MS" w:cs="Tahoma"/>
-                <w:b/>
-                <w:color w:val="17406D" w:themeColor="text2"/>
-              </w:rPr>
-            </w:pPr>
-          </w:p>
-        </w:tc>
-      </w:tr>
-      <w:tr>
-        <w:trPr>
-          <w:trHeight w:val="180"/>
-        </w:trPr>
-        <w:tc>
-          <w:tcPr>
-            <w:tcW w:w="1518" w:type="dxa"/>
-            <w:gridSpan w:val="2"/>
-            <w:vMerge w:val="restart"/>
-            <w:tcBorders>
-              <w:top w:val="single" w:sz="4" w:space="0" w:color="808080"/>
-              <w:left w:val="single" w:sz="4" w:space="0" w:color="808080"/>
-              <w:right w:val="single" w:sz="4" w:space="0" w:color="auto"/>
-            </w:tcBorders>
-            <w:shd w:val="clear" w:color="auto" w:fill="E0E0E0"/>
-            <w:vAlign w:val="center"/>
-          </w:tcPr>
-          <w:p>
-            <w:pPr>
-              <w:rPr>
-                <w:rFonts w:ascii="Trebuchet MS" w:hAnsi="Trebuchet MS" w:cs="Tahoma"/>
-                <w:b/>
-                <w:color w:val="17406D" w:themeColor="text2"/>
-              </w:rPr>
-            </w:pPr>
-            <w:r>
-              <w:rPr>
-                <w:rFonts w:ascii="Trebuchet MS" w:hAnsi="Trebuchet MS" w:cs="Tahoma"/>
-                <w:b/>
-                <w:color w:val="17406D" w:themeColor="text2"/>
-              </w:rPr>
-              <w:t>Referencias:</w:t>
-            </w:r>
-          </w:p>
-        </w:tc>
-        <w:tc>
-          <w:tcPr>
-            <w:tcW w:w="1991" w:type="dxa"/>
-            <w:tcBorders>
-              <w:top w:val="single" w:sz="4" w:space="0" w:color="auto"/>
-              <w:left w:val="single" w:sz="4" w:space="0" w:color="auto"/>
-              <w:bottom w:val="single" w:sz="4" w:space="0" w:color="auto"/>
-              <w:right w:val="single" w:sz="4" w:space="0" w:color="808080"/>
-            </w:tcBorders>
-            <w:shd w:val="clear" w:color="auto" w:fill="E0E0E0"/>
-            <w:vAlign w:val="center"/>
-          </w:tcPr>
-          <w:p>
-            <w:pPr>
-              <w:rPr>
-                <w:rFonts w:ascii="Trebuchet MS" w:hAnsi="Trebuchet MS" w:cs="Tahoma"/>
-                <w:b/>
-                <w:color w:val="17406D" w:themeColor="text2"/>
-              </w:rPr>
-            </w:pPr>
-            <w:r>
-              <w:rPr>
-                <w:rFonts w:ascii="Trebuchet MS" w:hAnsi="Trebuchet MS"/>
-                <w:b/>
-                <w:color w:val="17406D" w:themeColor="text2"/>
-              </w:rPr>
-              <w:t>RSIS (relacionados):</w:t>
-            </w:r>
-          </w:p>
-        </w:tc>
-        <w:tc>
-          <w:tcPr>
-            <w:tcW w:w="5350" w:type="dxa"/>
-            <w:tcBorders>
-              <w:top w:val="single" w:sz="4" w:space="0" w:color="808080"/>
-              <w:left w:val="single" w:sz="4" w:space="0" w:color="auto"/>
-              <w:right w:val="single" w:sz="4" w:space="0" w:color="808080"/>
-            </w:tcBorders>
-            <w:vAlign w:val="center"/>
-          </w:tcPr>
-          <w:p>
-            <w:pPr>
-              <w:rPr>
-                <w:rFonts w:ascii="Trebuchet MS" w:hAnsi="Trebuchet MS" w:cs="Tahoma"/>
-                <w:b/>
-                <w:color w:val="17406D" w:themeColor="text2"/>
-              </w:rPr>
-            </w:pPr>
-          </w:p>
-        </w:tc>
-      </w:tr>
-      <w:tr>
-        <w:trPr>
-          <w:trHeight w:val="180"/>
-        </w:trPr>
-        <w:tc>
-          <w:tcPr>
-            <w:tcW w:w="1518" w:type="dxa"/>
-            <w:gridSpan w:val="2"/>
-            <w:vMerge/>
-            <w:tcBorders>
-              <w:left w:val="single" w:sz="4" w:space="0" w:color="808080"/>
-              <w:bottom w:val="single" w:sz="4" w:space="0" w:color="auto"/>
-              <w:right w:val="single" w:sz="4" w:space="0" w:color="auto"/>
-            </w:tcBorders>
-            <w:shd w:val="clear" w:color="auto" w:fill="E0E0E0"/>
-            <w:vAlign w:val="center"/>
-          </w:tcPr>
-          <w:p>
-            <w:pPr>
-              <w:rPr>
-                <w:rFonts w:ascii="Trebuchet MS" w:hAnsi="Trebuchet MS" w:cs="Tahoma"/>
-                <w:b/>
-                <w:color w:val="17406D" w:themeColor="text2"/>
-              </w:rPr>
-            </w:pPr>
-          </w:p>
-        </w:tc>
-        <w:tc>
-          <w:tcPr>
-            <w:tcW w:w="1991" w:type="dxa"/>
-            <w:tcBorders>
-              <w:top w:val="single" w:sz="4" w:space="0" w:color="auto"/>
-              <w:left w:val="single" w:sz="4" w:space="0" w:color="auto"/>
-              <w:bottom w:val="single" w:sz="4" w:space="0" w:color="auto"/>
-              <w:right w:val="single" w:sz="4" w:space="0" w:color="808080"/>
-            </w:tcBorders>
-            <w:shd w:val="clear" w:color="auto" w:fill="E0E0E0"/>
-            <w:vAlign w:val="center"/>
-          </w:tcPr>
-          <w:p>
-            <w:pPr>
-              <w:rPr>
-                <w:rFonts w:ascii="Trebuchet MS" w:hAnsi="Trebuchet MS" w:cs="Tahoma"/>
-                <w:b/>
-                <w:color w:val="17406D" w:themeColor="text2"/>
-              </w:rPr>
-            </w:pPr>
-            <w:r>
-              <w:rPr>
-                <w:rFonts w:ascii="Trebuchet MS" w:hAnsi="Trebuchet MS" w:cs="Tahoma"/>
-                <w:b/>
-                <w:color w:val="17406D" w:themeColor="text2"/>
-              </w:rPr>
-              <w:t>CU/evento:</w:t>
-            </w:r>
-          </w:p>
-        </w:tc>
-        <w:tc>
-          <w:tcPr>
-            <w:tcW w:w="5350" w:type="dxa"/>
-            <w:tcBorders>
-              <w:left w:val="single" w:sz="4" w:space="0" w:color="auto"/>
-              <w:bottom w:val="single" w:sz="4" w:space="0" w:color="808080"/>
-              <w:right w:val="single" w:sz="4" w:space="0" w:color="808080"/>
-            </w:tcBorders>
-            <w:vAlign w:val="center"/>
-          </w:tcPr>
-          <w:p>
-            <w:pPr>
               <w:rPr>
                 <w:rFonts w:ascii="Trebuchet MS" w:hAnsi="Trebuchet MS" w:cs="Tahoma"/>
                 <w:b/>
@@ -3181,7 +3084,7 @@
         <w:tc>
           <w:tcPr>
             <w:tcW w:w="8859" w:type="dxa"/>
-            <w:gridSpan w:val="4"/>
+            <w:gridSpan w:val="2"/>
             <w:tcBorders>
               <w:top w:val="single" w:sz="4" w:space="0" w:color="808080"/>
               <w:left w:val="single" w:sz="4" w:space="0" w:color="808080"/>
@@ -3243,8 +3146,9 @@
       <w:r>
         <w:rPr>
           <w:noProof/>
-          <w:lang w:val="es-ES" w:eastAsia="es-ES"/>
-        </w:rPr>
+          <w:lang w:eastAsia="es-CL"/>
+        </w:rPr>
+        <w:lastRenderedPageBreak/>
         <w:drawing>
           <wp:inline distT="0" distB="0" distL="0" distR="0" wp14:anchorId="193552B8" wp14:editId="2DB318DD">
             <wp:extent cx="4606145" cy="2643447"/>
@@ -3382,9 +3286,7 @@
       </w:tblPr>
       <w:tblGrid>
         <w:gridCol w:w="1337"/>
-        <w:gridCol w:w="181"/>
-        <w:gridCol w:w="1991"/>
-        <w:gridCol w:w="5350"/>
+        <w:gridCol w:w="7522"/>
       </w:tblGrid>
       <w:tr>
         <w:trPr>
@@ -3423,7 +3325,6 @@
         <w:tc>
           <w:tcPr>
             <w:tcW w:w="7522" w:type="dxa"/>
-            <w:gridSpan w:val="3"/>
             <w:tcBorders>
               <w:top w:val="double" w:sz="4" w:space="0" w:color="808080"/>
               <w:left w:val="single" w:sz="4" w:space="0" w:color="808080"/>
@@ -3459,7 +3360,7 @@
         <w:tc>
           <w:tcPr>
             <w:tcW w:w="8859" w:type="dxa"/>
-            <w:gridSpan w:val="4"/>
+            <w:gridSpan w:val="2"/>
             <w:tcBorders>
               <w:top w:val="single" w:sz="4" w:space="0" w:color="808080"/>
               <w:left w:val="single" w:sz="4" w:space="0" w:color="808080"/>
@@ -3515,7 +3416,7 @@
         <w:tc>
           <w:tcPr>
             <w:tcW w:w="8859" w:type="dxa"/>
-            <w:gridSpan w:val="4"/>
+            <w:gridSpan w:val="2"/>
             <w:tcBorders>
               <w:top w:val="single" w:sz="4" w:space="0" w:color="808080"/>
               <w:left w:val="single" w:sz="4" w:space="0" w:color="808080"/>
@@ -3565,170 +3466,6 @@
             <w:pPr>
               <w:spacing w:after="0" w:line="240" w:lineRule="auto"/>
               <w:ind w:left="360"/>
-              <w:rPr>
-                <w:rFonts w:ascii="Trebuchet MS" w:hAnsi="Trebuchet MS" w:cs="Tahoma"/>
-                <w:b/>
-                <w:color w:val="17406D" w:themeColor="text2"/>
-              </w:rPr>
-            </w:pPr>
-          </w:p>
-        </w:tc>
-      </w:tr>
-      <w:tr>
-        <w:trPr>
-          <w:trHeight w:val="180"/>
-        </w:trPr>
-        <w:tc>
-          <w:tcPr>
-            <w:tcW w:w="1518" w:type="dxa"/>
-            <w:gridSpan w:val="2"/>
-            <w:vMerge w:val="restart"/>
-            <w:tcBorders>
-              <w:top w:val="single" w:sz="4" w:space="0" w:color="808080"/>
-              <w:left w:val="single" w:sz="4" w:space="0" w:color="808080"/>
-              <w:right w:val="single" w:sz="4" w:space="0" w:color="auto"/>
-            </w:tcBorders>
-            <w:shd w:val="clear" w:color="auto" w:fill="E0E0E0"/>
-            <w:vAlign w:val="center"/>
-          </w:tcPr>
-          <w:p>
-            <w:pPr>
-              <w:rPr>
-                <w:rFonts w:ascii="Trebuchet MS" w:hAnsi="Trebuchet MS" w:cs="Tahoma"/>
-                <w:b/>
-                <w:color w:val="17406D" w:themeColor="text2"/>
-              </w:rPr>
-            </w:pPr>
-            <w:r>
-              <w:rPr>
-                <w:rFonts w:ascii="Trebuchet MS" w:hAnsi="Trebuchet MS" w:cs="Tahoma"/>
-                <w:b/>
-                <w:color w:val="17406D" w:themeColor="text2"/>
-              </w:rPr>
-              <w:t>Referencias:</w:t>
-            </w:r>
-          </w:p>
-        </w:tc>
-        <w:tc>
-          <w:tcPr>
-            <w:tcW w:w="1991" w:type="dxa"/>
-            <w:tcBorders>
-              <w:top w:val="single" w:sz="4" w:space="0" w:color="auto"/>
-              <w:left w:val="single" w:sz="4" w:space="0" w:color="auto"/>
-              <w:bottom w:val="single" w:sz="4" w:space="0" w:color="auto"/>
-              <w:right w:val="single" w:sz="4" w:space="0" w:color="808080"/>
-            </w:tcBorders>
-            <w:shd w:val="clear" w:color="auto" w:fill="E0E0E0"/>
-            <w:vAlign w:val="center"/>
-          </w:tcPr>
-          <w:p>
-            <w:pPr>
-              <w:rPr>
-                <w:rFonts w:ascii="Trebuchet MS" w:hAnsi="Trebuchet MS" w:cs="Tahoma"/>
-                <w:b/>
-                <w:color w:val="17406D" w:themeColor="text2"/>
-              </w:rPr>
-            </w:pPr>
-            <w:r>
-              <w:rPr>
-                <w:rFonts w:ascii="Trebuchet MS" w:hAnsi="Trebuchet MS"/>
-                <w:b/>
-                <w:color w:val="17406D" w:themeColor="text2"/>
-              </w:rPr>
-              <w:t>RSIS (relacionados):</w:t>
-            </w:r>
-          </w:p>
-        </w:tc>
-        <w:tc>
-          <w:tcPr>
-            <w:tcW w:w="5350" w:type="dxa"/>
-            <w:tcBorders>
-              <w:top w:val="single" w:sz="4" w:space="0" w:color="808080"/>
-              <w:left w:val="single" w:sz="4" w:space="0" w:color="auto"/>
-              <w:right w:val="single" w:sz="4" w:space="0" w:color="808080"/>
-            </w:tcBorders>
-            <w:vAlign w:val="center"/>
-          </w:tcPr>
-          <w:p>
-            <w:pPr>
-              <w:rPr>
-                <w:rFonts w:ascii="Trebuchet MS" w:hAnsi="Trebuchet MS" w:cs="Tahoma"/>
-                <w:b/>
-                <w:color w:val="17406D" w:themeColor="text2"/>
-              </w:rPr>
-            </w:pPr>
-          </w:p>
-        </w:tc>
-      </w:tr>
-      <w:tr>
-        <w:trPr>
-          <w:trHeight w:val="180"/>
-        </w:trPr>
-        <w:tc>
-          <w:tcPr>
-            <w:tcW w:w="1518" w:type="dxa"/>
-            <w:gridSpan w:val="2"/>
-            <w:vMerge/>
-            <w:tcBorders>
-              <w:left w:val="single" w:sz="4" w:space="0" w:color="808080"/>
-              <w:bottom w:val="single" w:sz="4" w:space="0" w:color="auto"/>
-              <w:right w:val="single" w:sz="4" w:space="0" w:color="auto"/>
-            </w:tcBorders>
-            <w:shd w:val="clear" w:color="auto" w:fill="E0E0E0"/>
-            <w:vAlign w:val="center"/>
-          </w:tcPr>
-          <w:p>
-            <w:pPr>
-              <w:rPr>
-                <w:rFonts w:ascii="Trebuchet MS" w:hAnsi="Trebuchet MS" w:cs="Tahoma"/>
-                <w:b/>
-                <w:color w:val="17406D" w:themeColor="text2"/>
-              </w:rPr>
-            </w:pPr>
-          </w:p>
-        </w:tc>
-        <w:tc>
-          <w:tcPr>
-            <w:tcW w:w="1991" w:type="dxa"/>
-            <w:tcBorders>
-              <w:top w:val="single" w:sz="4" w:space="0" w:color="auto"/>
-              <w:left w:val="single" w:sz="4" w:space="0" w:color="auto"/>
-              <w:bottom w:val="single" w:sz="4" w:space="0" w:color="auto"/>
-              <w:right w:val="single" w:sz="4" w:space="0" w:color="808080"/>
-            </w:tcBorders>
-            <w:shd w:val="clear" w:color="auto" w:fill="E0E0E0"/>
-            <w:vAlign w:val="center"/>
-          </w:tcPr>
-          <w:p>
-            <w:pPr>
-              <w:rPr>
-                <w:rFonts w:ascii="Trebuchet MS" w:hAnsi="Trebuchet MS" w:cs="Tahoma"/>
-                <w:b/>
-                <w:color w:val="17406D" w:themeColor="text2"/>
-              </w:rPr>
-            </w:pPr>
-            <w:r>
-              <w:rPr>
-                <w:rFonts w:ascii="Trebuchet MS" w:hAnsi="Trebuchet MS" w:cs="Tahoma"/>
-                <w:b/>
-                <w:color w:val="17406D" w:themeColor="text2"/>
-              </w:rPr>
-              <w:t>CU/evento:</w:t>
-            </w:r>
-          </w:p>
-        </w:tc>
-        <w:tc>
-          <w:tcPr>
-            <w:tcW w:w="5350" w:type="dxa"/>
-            <w:tcBorders>
-              <w:left w:val="single" w:sz="4" w:space="0" w:color="auto"/>
-              <w:bottom w:val="single" w:sz="4" w:space="0" w:color="808080"/>
-              <w:right w:val="single" w:sz="4" w:space="0" w:color="808080"/>
-            </w:tcBorders>
-            <w:vAlign w:val="center"/>
-          </w:tcPr>
-          <w:p>
-            <w:pPr>
               <w:rPr>
                 <w:rFonts w:ascii="Trebuchet MS" w:hAnsi="Trebuchet MS" w:cs="Tahoma"/>
                 <w:b/>
@@ -3745,7 +3482,7 @@
         <w:tc>
           <w:tcPr>
             <w:tcW w:w="8859" w:type="dxa"/>
-            <w:gridSpan w:val="4"/>
+            <w:gridSpan w:val="2"/>
             <w:tcBorders>
               <w:top w:val="single" w:sz="4" w:space="0" w:color="808080"/>
               <w:left w:val="single" w:sz="4" w:space="0" w:color="808080"/>
@@ -3836,8 +3573,9 @@
           <w:rFonts w:ascii="Trebuchet MS" w:hAnsi="Trebuchet MS" w:cs="Tahoma"/>
           <w:noProof/>
           <w:color w:val="17406D" w:themeColor="text2"/>
-          <w:lang w:val="es-ES" w:eastAsia="es-ES"/>
-        </w:rPr>
+          <w:lang w:eastAsia="es-CL"/>
+        </w:rPr>
+        <w:lastRenderedPageBreak/>
         <w:drawing>
           <wp:inline distT="0" distB="0" distL="0" distR="0" wp14:anchorId="4ACD9CB8" wp14:editId="4D020ECB">
             <wp:extent cx="4866873" cy="2793077"/>
@@ -3940,9 +3678,7 @@
       </w:tblPr>
       <w:tblGrid>
         <w:gridCol w:w="1337"/>
-        <w:gridCol w:w="181"/>
-        <w:gridCol w:w="1991"/>
-        <w:gridCol w:w="5350"/>
+        <w:gridCol w:w="7522"/>
       </w:tblGrid>
       <w:tr>
         <w:trPr>
@@ -3981,7 +3717,6 @@
         <w:tc>
           <w:tcPr>
             <w:tcW w:w="7522" w:type="dxa"/>
-            <w:gridSpan w:val="3"/>
             <w:tcBorders>
               <w:top w:val="double" w:sz="4" w:space="0" w:color="808080"/>
               <w:left w:val="single" w:sz="4" w:space="0" w:color="808080"/>
@@ -4017,7 +3752,7 @@
         <w:tc>
           <w:tcPr>
             <w:tcW w:w="8859" w:type="dxa"/>
-            <w:gridSpan w:val="4"/>
+            <w:gridSpan w:val="2"/>
             <w:tcBorders>
               <w:top w:val="single" w:sz="4" w:space="0" w:color="808080"/>
               <w:left w:val="single" w:sz="4" w:space="0" w:color="808080"/>
@@ -4066,7 +3801,7 @@
         <w:tc>
           <w:tcPr>
             <w:tcW w:w="8859" w:type="dxa"/>
-            <w:gridSpan w:val="4"/>
+            <w:gridSpan w:val="2"/>
             <w:tcBorders>
               <w:top w:val="single" w:sz="4" w:space="0" w:color="808080"/>
               <w:left w:val="single" w:sz="4" w:space="0" w:color="808080"/>
@@ -4116,170 +3851,6 @@
             <w:pPr>
               <w:spacing w:after="0" w:line="240" w:lineRule="auto"/>
               <w:ind w:left="360"/>
-              <w:rPr>
-                <w:rFonts w:ascii="Trebuchet MS" w:hAnsi="Trebuchet MS" w:cs="Tahoma"/>
-                <w:b/>
-                <w:color w:val="17406D" w:themeColor="text2"/>
-              </w:rPr>
-            </w:pPr>
-          </w:p>
-        </w:tc>
-      </w:tr>
-      <w:tr>
-        <w:trPr>
-          <w:trHeight w:val="180"/>
-        </w:trPr>
-        <w:tc>
-          <w:tcPr>
-            <w:tcW w:w="1518" w:type="dxa"/>
-            <w:gridSpan w:val="2"/>
-            <w:vMerge w:val="restart"/>
-            <w:tcBorders>
-              <w:top w:val="single" w:sz="4" w:space="0" w:color="808080"/>
-              <w:left w:val="single" w:sz="4" w:space="0" w:color="808080"/>
-              <w:right w:val="single" w:sz="4" w:space="0" w:color="auto"/>
-            </w:tcBorders>
-            <w:shd w:val="clear" w:color="auto" w:fill="E0E0E0"/>
-            <w:vAlign w:val="center"/>
-          </w:tcPr>
-          <w:p>
-            <w:pPr>
-              <w:rPr>
-                <w:rFonts w:ascii="Trebuchet MS" w:hAnsi="Trebuchet MS" w:cs="Tahoma"/>
-                <w:b/>
-                <w:color w:val="17406D" w:themeColor="text2"/>
-              </w:rPr>
-            </w:pPr>
-            <w:r>
-              <w:rPr>
-                <w:rFonts w:ascii="Trebuchet MS" w:hAnsi="Trebuchet MS" w:cs="Tahoma"/>
-                <w:b/>
-                <w:color w:val="17406D" w:themeColor="text2"/>
-              </w:rPr>
-              <w:t>Referencias:</w:t>
-            </w:r>
-          </w:p>
-        </w:tc>
-        <w:tc>
-          <w:tcPr>
-            <w:tcW w:w="1991" w:type="dxa"/>
-            <w:tcBorders>
-              <w:top w:val="single" w:sz="4" w:space="0" w:color="auto"/>
-              <w:left w:val="single" w:sz="4" w:space="0" w:color="auto"/>
-              <w:bottom w:val="single" w:sz="4" w:space="0" w:color="auto"/>
-              <w:right w:val="single" w:sz="4" w:space="0" w:color="808080"/>
-            </w:tcBorders>
-            <w:shd w:val="clear" w:color="auto" w:fill="E0E0E0"/>
-            <w:vAlign w:val="center"/>
-          </w:tcPr>
-          <w:p>
-            <w:pPr>
-              <w:rPr>
-                <w:rFonts w:ascii="Trebuchet MS" w:hAnsi="Trebuchet MS" w:cs="Tahoma"/>
-                <w:b/>
-                <w:color w:val="17406D" w:themeColor="text2"/>
-              </w:rPr>
-            </w:pPr>
-            <w:r>
-              <w:rPr>
-                <w:rFonts w:ascii="Trebuchet MS" w:hAnsi="Trebuchet MS"/>
-                <w:b/>
-                <w:color w:val="17406D" w:themeColor="text2"/>
-              </w:rPr>
-              <w:t>RSIS (relacionados):</w:t>
-            </w:r>
-          </w:p>
-        </w:tc>
-        <w:tc>
-          <w:tcPr>
-            <w:tcW w:w="5350" w:type="dxa"/>
-            <w:tcBorders>
-              <w:top w:val="single" w:sz="4" w:space="0" w:color="808080"/>
-              <w:left w:val="single" w:sz="4" w:space="0" w:color="auto"/>
-              <w:right w:val="single" w:sz="4" w:space="0" w:color="808080"/>
-            </w:tcBorders>
-            <w:vAlign w:val="center"/>
-          </w:tcPr>
-          <w:p>
-            <w:pPr>
-              <w:rPr>
-                <w:rFonts w:ascii="Trebuchet MS" w:hAnsi="Trebuchet MS" w:cs="Tahoma"/>
-                <w:b/>
-                <w:color w:val="17406D" w:themeColor="text2"/>
-              </w:rPr>
-            </w:pPr>
-          </w:p>
-        </w:tc>
-      </w:tr>
-      <w:tr>
-        <w:trPr>
-          <w:trHeight w:val="180"/>
-        </w:trPr>
-        <w:tc>
-          <w:tcPr>
-            <w:tcW w:w="1518" w:type="dxa"/>
-            <w:gridSpan w:val="2"/>
-            <w:vMerge/>
-            <w:tcBorders>
-              <w:left w:val="single" w:sz="4" w:space="0" w:color="808080"/>
-              <w:bottom w:val="single" w:sz="4" w:space="0" w:color="auto"/>
-              <w:right w:val="single" w:sz="4" w:space="0" w:color="auto"/>
-            </w:tcBorders>
-            <w:shd w:val="clear" w:color="auto" w:fill="E0E0E0"/>
-            <w:vAlign w:val="center"/>
-          </w:tcPr>
-          <w:p>
-            <w:pPr>
-              <w:rPr>
-                <w:rFonts w:ascii="Trebuchet MS" w:hAnsi="Trebuchet MS" w:cs="Tahoma"/>
-                <w:b/>
-                <w:color w:val="17406D" w:themeColor="text2"/>
-              </w:rPr>
-            </w:pPr>
-          </w:p>
-        </w:tc>
-        <w:tc>
-          <w:tcPr>
-            <w:tcW w:w="1991" w:type="dxa"/>
-            <w:tcBorders>
-              <w:top w:val="single" w:sz="4" w:space="0" w:color="auto"/>
-              <w:left w:val="single" w:sz="4" w:space="0" w:color="auto"/>
-              <w:bottom w:val="single" w:sz="4" w:space="0" w:color="auto"/>
-              <w:right w:val="single" w:sz="4" w:space="0" w:color="808080"/>
-            </w:tcBorders>
-            <w:shd w:val="clear" w:color="auto" w:fill="E0E0E0"/>
-            <w:vAlign w:val="center"/>
-          </w:tcPr>
-          <w:p>
-            <w:pPr>
-              <w:rPr>
-                <w:rFonts w:ascii="Trebuchet MS" w:hAnsi="Trebuchet MS" w:cs="Tahoma"/>
-                <w:b/>
-                <w:color w:val="17406D" w:themeColor="text2"/>
-              </w:rPr>
-            </w:pPr>
-            <w:r>
-              <w:rPr>
-                <w:rFonts w:ascii="Trebuchet MS" w:hAnsi="Trebuchet MS" w:cs="Tahoma"/>
-                <w:b/>
-                <w:color w:val="17406D" w:themeColor="text2"/>
-              </w:rPr>
-              <w:t>CU/evento:</w:t>
-            </w:r>
-          </w:p>
-        </w:tc>
-        <w:tc>
-          <w:tcPr>
-            <w:tcW w:w="5350" w:type="dxa"/>
-            <w:tcBorders>
-              <w:left w:val="single" w:sz="4" w:space="0" w:color="auto"/>
-              <w:bottom w:val="single" w:sz="4" w:space="0" w:color="808080"/>
-              <w:right w:val="single" w:sz="4" w:space="0" w:color="808080"/>
-            </w:tcBorders>
-            <w:vAlign w:val="center"/>
-          </w:tcPr>
-          <w:p>
-            <w:pPr>
               <w:rPr>
                 <w:rFonts w:ascii="Trebuchet MS" w:hAnsi="Trebuchet MS" w:cs="Tahoma"/>
                 <w:b/>
@@ -4296,7 +3867,7 @@
         <w:tc>
           <w:tcPr>
             <w:tcW w:w="8859" w:type="dxa"/>
-            <w:gridSpan w:val="4"/>
+            <w:gridSpan w:val="2"/>
             <w:tcBorders>
               <w:top w:val="single" w:sz="4" w:space="0" w:color="808080"/>
               <w:left w:val="single" w:sz="4" w:space="0" w:color="808080"/>
@@ -4378,7 +3949,7 @@
           <w:rFonts w:ascii="Trebuchet MS" w:hAnsi="Trebuchet MS" w:cs="Tahoma"/>
           <w:noProof/>
           <w:color w:val="17406D" w:themeColor="text2"/>
-          <w:lang w:val="es-ES" w:eastAsia="es-ES"/>
+          <w:lang w:eastAsia="es-CL"/>
         </w:rPr>
         <w:lastRenderedPageBreak/>
         <w:drawing>
@@ -4518,9 +4089,7 @@
       </w:tblPr>
       <w:tblGrid>
         <w:gridCol w:w="1337"/>
-        <w:gridCol w:w="181"/>
-        <w:gridCol w:w="1991"/>
-        <w:gridCol w:w="5350"/>
+        <w:gridCol w:w="7522"/>
       </w:tblGrid>
       <w:tr>
         <w:trPr>
@@ -4559,7 +4128,6 @@
         <w:tc>
           <w:tcPr>
             <w:tcW w:w="7522" w:type="dxa"/>
-            <w:gridSpan w:val="3"/>
             <w:tcBorders>
               <w:top w:val="double" w:sz="4" w:space="0" w:color="808080"/>
               <w:left w:val="single" w:sz="4" w:space="0" w:color="808080"/>
@@ -4595,7 +4163,7 @@
         <w:tc>
           <w:tcPr>
             <w:tcW w:w="8859" w:type="dxa"/>
-            <w:gridSpan w:val="4"/>
+            <w:gridSpan w:val="2"/>
             <w:tcBorders>
               <w:top w:val="single" w:sz="4" w:space="0" w:color="808080"/>
               <w:left w:val="single" w:sz="4" w:space="0" w:color="808080"/>
@@ -4660,7 +4228,23 @@
                 <w:rFonts w:ascii="Trebuchet MS" w:hAnsi="Trebuchet MS" w:cs="Tahoma"/>
                 <w:color w:val="17406D" w:themeColor="text2"/>
               </w:rPr>
-              <w:t xml:space="preserve"> Además, debe estar dentro del rango de la señal wifi de la empresa o bluetooth.</w:t>
+              <w:t xml:space="preserve"> Además, debe estar dentro del rango de la señal wifi de la empresa o </w:t>
+            </w:r>
+            <w:proofErr w:type="spellStart"/>
+            <w:r>
+              <w:rPr>
+                <w:rFonts w:ascii="Trebuchet MS" w:hAnsi="Trebuchet MS" w:cs="Tahoma"/>
+                <w:color w:val="17406D" w:themeColor="text2"/>
+              </w:rPr>
+              <w:t>bluetooth</w:t>
+            </w:r>
+            <w:proofErr w:type="spellEnd"/>
+            <w:r>
+              <w:rPr>
+                <w:rFonts w:ascii="Trebuchet MS" w:hAnsi="Trebuchet MS" w:cs="Tahoma"/>
+                <w:color w:val="17406D" w:themeColor="text2"/>
+              </w:rPr>
+              <w:t>.</w:t>
             </w:r>
           </w:p>
         </w:tc>
@@ -4672,7 +4256,7 @@
         <w:tc>
           <w:tcPr>
             <w:tcW w:w="8859" w:type="dxa"/>
-            <w:gridSpan w:val="4"/>
+            <w:gridSpan w:val="2"/>
             <w:tcBorders>
               <w:top w:val="single" w:sz="4" w:space="0" w:color="808080"/>
               <w:left w:val="single" w:sz="4" w:space="0" w:color="808080"/>
@@ -4722,170 +4306,6 @@
             <w:pPr>
               <w:spacing w:after="0" w:line="240" w:lineRule="auto"/>
               <w:ind w:left="360"/>
-              <w:rPr>
-                <w:rFonts w:ascii="Trebuchet MS" w:hAnsi="Trebuchet MS" w:cs="Tahoma"/>
-                <w:b/>
-                <w:color w:val="17406D" w:themeColor="text2"/>
-              </w:rPr>
-            </w:pPr>
-          </w:p>
-        </w:tc>
-      </w:tr>
-      <w:tr>
-        <w:trPr>
-          <w:trHeight w:val="180"/>
-        </w:trPr>
-        <w:tc>
-          <w:tcPr>
-            <w:tcW w:w="1518" w:type="dxa"/>
-            <w:gridSpan w:val="2"/>
-            <w:vMerge w:val="restart"/>
-            <w:tcBorders>
-              <w:top w:val="single" w:sz="4" w:space="0" w:color="808080"/>
-              <w:left w:val="single" w:sz="4" w:space="0" w:color="808080"/>
-              <w:right w:val="single" w:sz="4" w:space="0" w:color="auto"/>
-            </w:tcBorders>
-            <w:shd w:val="clear" w:color="auto" w:fill="E0E0E0"/>
-            <w:vAlign w:val="center"/>
-          </w:tcPr>
-          <w:p>
-            <w:pPr>
-              <w:rPr>
-                <w:rFonts w:ascii="Trebuchet MS" w:hAnsi="Trebuchet MS" w:cs="Tahoma"/>
-                <w:b/>
-                <w:color w:val="17406D" w:themeColor="text2"/>
-              </w:rPr>
-            </w:pPr>
-            <w:r>
-              <w:rPr>
-                <w:rFonts w:ascii="Trebuchet MS" w:hAnsi="Trebuchet MS" w:cs="Tahoma"/>
-                <w:b/>
-                <w:color w:val="17406D" w:themeColor="text2"/>
-              </w:rPr>
-              <w:t>Referencias:</w:t>
-            </w:r>
-          </w:p>
-        </w:tc>
-        <w:tc>
-          <w:tcPr>
-            <w:tcW w:w="1991" w:type="dxa"/>
-            <w:tcBorders>
-              <w:top w:val="single" w:sz="4" w:space="0" w:color="auto"/>
-              <w:left w:val="single" w:sz="4" w:space="0" w:color="auto"/>
-              <w:bottom w:val="single" w:sz="4" w:space="0" w:color="auto"/>
-              <w:right w:val="single" w:sz="4" w:space="0" w:color="808080"/>
-            </w:tcBorders>
-            <w:shd w:val="clear" w:color="auto" w:fill="E0E0E0"/>
-            <w:vAlign w:val="center"/>
-          </w:tcPr>
-          <w:p>
-            <w:pPr>
-              <w:rPr>
-                <w:rFonts w:ascii="Trebuchet MS" w:hAnsi="Trebuchet MS" w:cs="Tahoma"/>
-                <w:b/>
-                <w:color w:val="17406D" w:themeColor="text2"/>
-              </w:rPr>
-            </w:pPr>
-            <w:r>
-              <w:rPr>
-                <w:rFonts w:ascii="Trebuchet MS" w:hAnsi="Trebuchet MS"/>
-                <w:b/>
-                <w:color w:val="17406D" w:themeColor="text2"/>
-              </w:rPr>
-              <w:t>RSIS (relacionados):</w:t>
-            </w:r>
-          </w:p>
-        </w:tc>
-        <w:tc>
-          <w:tcPr>
-            <w:tcW w:w="5350" w:type="dxa"/>
-            <w:tcBorders>
-              <w:top w:val="single" w:sz="4" w:space="0" w:color="808080"/>
-              <w:left w:val="single" w:sz="4" w:space="0" w:color="auto"/>
-              <w:right w:val="single" w:sz="4" w:space="0" w:color="808080"/>
-            </w:tcBorders>
-            <w:vAlign w:val="center"/>
-          </w:tcPr>
-          <w:p>
-            <w:pPr>
-              <w:rPr>
-                <w:rFonts w:ascii="Trebuchet MS" w:hAnsi="Trebuchet MS" w:cs="Tahoma"/>
-                <w:b/>
-                <w:color w:val="17406D" w:themeColor="text2"/>
-              </w:rPr>
-            </w:pPr>
-          </w:p>
-        </w:tc>
-      </w:tr>
-      <w:tr>
-        <w:trPr>
-          <w:trHeight w:val="180"/>
-        </w:trPr>
-        <w:tc>
-          <w:tcPr>
-            <w:tcW w:w="1518" w:type="dxa"/>
-            <w:gridSpan w:val="2"/>
-            <w:vMerge/>
-            <w:tcBorders>
-              <w:left w:val="single" w:sz="4" w:space="0" w:color="808080"/>
-              <w:bottom w:val="single" w:sz="4" w:space="0" w:color="auto"/>
-              <w:right w:val="single" w:sz="4" w:space="0" w:color="auto"/>
-            </w:tcBorders>
-            <w:shd w:val="clear" w:color="auto" w:fill="E0E0E0"/>
-            <w:vAlign w:val="center"/>
-          </w:tcPr>
-          <w:p>
-            <w:pPr>
-              <w:rPr>
-                <w:rFonts w:ascii="Trebuchet MS" w:hAnsi="Trebuchet MS" w:cs="Tahoma"/>
-                <w:b/>
-                <w:color w:val="17406D" w:themeColor="text2"/>
-              </w:rPr>
-            </w:pPr>
-          </w:p>
-        </w:tc>
-        <w:tc>
-          <w:tcPr>
-            <w:tcW w:w="1991" w:type="dxa"/>
-            <w:tcBorders>
-              <w:top w:val="single" w:sz="4" w:space="0" w:color="auto"/>
-              <w:left w:val="single" w:sz="4" w:space="0" w:color="auto"/>
-              <w:bottom w:val="single" w:sz="4" w:space="0" w:color="auto"/>
-              <w:right w:val="single" w:sz="4" w:space="0" w:color="808080"/>
-            </w:tcBorders>
-            <w:shd w:val="clear" w:color="auto" w:fill="E0E0E0"/>
-            <w:vAlign w:val="center"/>
-          </w:tcPr>
-          <w:p>
-            <w:pPr>
-              <w:rPr>
-                <w:rFonts w:ascii="Trebuchet MS" w:hAnsi="Trebuchet MS" w:cs="Tahoma"/>
-                <w:b/>
-                <w:color w:val="17406D" w:themeColor="text2"/>
-              </w:rPr>
-            </w:pPr>
-            <w:r>
-              <w:rPr>
-                <w:rFonts w:ascii="Trebuchet MS" w:hAnsi="Trebuchet MS" w:cs="Tahoma"/>
-                <w:b/>
-                <w:color w:val="17406D" w:themeColor="text2"/>
-              </w:rPr>
-              <w:t>CU/evento:</w:t>
-            </w:r>
-          </w:p>
-        </w:tc>
-        <w:tc>
-          <w:tcPr>
-            <w:tcW w:w="5350" w:type="dxa"/>
-            <w:tcBorders>
-              <w:left w:val="single" w:sz="4" w:space="0" w:color="auto"/>
-              <w:bottom w:val="single" w:sz="4" w:space="0" w:color="808080"/>
-              <w:right w:val="single" w:sz="4" w:space="0" w:color="808080"/>
-            </w:tcBorders>
-            <w:vAlign w:val="center"/>
-          </w:tcPr>
-          <w:p>
-            <w:pPr>
               <w:rPr>
                 <w:rFonts w:ascii="Trebuchet MS" w:hAnsi="Trebuchet MS" w:cs="Tahoma"/>
                 <w:b/>
@@ -4902,7 +4322,7 @@
         <w:tc>
           <w:tcPr>
             <w:tcW w:w="8859" w:type="dxa"/>
-            <w:gridSpan w:val="4"/>
+            <w:gridSpan w:val="2"/>
             <w:tcBorders>
               <w:top w:val="single" w:sz="4" w:space="0" w:color="808080"/>
               <w:left w:val="single" w:sz="4" w:space="0" w:color="808080"/>
@@ -4955,7 +4375,23 @@
                 <w:rFonts w:ascii="Trebuchet MS" w:hAnsi="Trebuchet MS" w:cs="Tahoma"/>
                 <w:color w:val="17406D" w:themeColor="text2"/>
               </w:rPr>
-              <w:t>Además, estar dentro del rango bluetooth o wifi de la sucursal en la que se ha pedido el número.</w:t>
+              <w:t xml:space="preserve">Además, estar dentro del rango </w:t>
+            </w:r>
+            <w:proofErr w:type="spellStart"/>
+            <w:r>
+              <w:rPr>
+                <w:rFonts w:ascii="Trebuchet MS" w:hAnsi="Trebuchet MS" w:cs="Tahoma"/>
+                <w:color w:val="17406D" w:themeColor="text2"/>
+              </w:rPr>
+              <w:t>bluetooth</w:t>
+            </w:r>
+            <w:proofErr w:type="spellEnd"/>
+            <w:r>
+              <w:rPr>
+                <w:rFonts w:ascii="Trebuchet MS" w:hAnsi="Trebuchet MS" w:cs="Tahoma"/>
+                <w:color w:val="17406D" w:themeColor="text2"/>
+              </w:rPr>
+              <w:t xml:space="preserve"> o wifi de la sucursal en la que se ha pedido el número.</w:t>
             </w:r>
           </w:p>
         </w:tc>
@@ -4990,8 +4426,9 @@
           <w:rFonts w:ascii="Trebuchet MS" w:hAnsi="Trebuchet MS" w:cs="Tahoma"/>
           <w:noProof/>
           <w:color w:val="17406D" w:themeColor="text2"/>
-          <w:lang w:val="es-ES" w:eastAsia="es-ES"/>
-        </w:rPr>
+          <w:lang w:eastAsia="es-CL"/>
+        </w:rPr>
+        <w:lastRenderedPageBreak/>
         <w:drawing>
           <wp:inline distT="0" distB="0" distL="0" distR="0" wp14:anchorId="53641441" wp14:editId="4169D1DD">
             <wp:extent cx="6179875" cy="2975956"/>
@@ -5117,9 +4554,7 @@
       </w:tblPr>
       <w:tblGrid>
         <w:gridCol w:w="1337"/>
-        <w:gridCol w:w="181"/>
-        <w:gridCol w:w="1991"/>
-        <w:gridCol w:w="5350"/>
+        <w:gridCol w:w="7522"/>
       </w:tblGrid>
       <w:tr>
         <w:trPr>
@@ -5158,7 +4593,6 @@
         <w:tc>
           <w:tcPr>
             <w:tcW w:w="7522" w:type="dxa"/>
-            <w:gridSpan w:val="3"/>
             <w:tcBorders>
               <w:top w:val="double" w:sz="4" w:space="0" w:color="808080"/>
               <w:left w:val="single" w:sz="4" w:space="0" w:color="808080"/>
@@ -5194,7 +4628,7 @@
         <w:tc>
           <w:tcPr>
             <w:tcW w:w="8859" w:type="dxa"/>
-            <w:gridSpan w:val="4"/>
+            <w:gridSpan w:val="2"/>
             <w:tcBorders>
               <w:top w:val="single" w:sz="4" w:space="0" w:color="808080"/>
               <w:left w:val="single" w:sz="4" w:space="0" w:color="808080"/>
@@ -5257,7 +4691,7 @@
         <w:tc>
           <w:tcPr>
             <w:tcW w:w="8859" w:type="dxa"/>
-            <w:gridSpan w:val="4"/>
+            <w:gridSpan w:val="2"/>
             <w:tcBorders>
               <w:top w:val="single" w:sz="4" w:space="0" w:color="808080"/>
               <w:left w:val="single" w:sz="4" w:space="0" w:color="808080"/>
@@ -5307,170 +4741,6 @@
             <w:pPr>
               <w:spacing w:after="0" w:line="240" w:lineRule="auto"/>
               <w:ind w:left="360"/>
-              <w:rPr>
-                <w:rFonts w:ascii="Trebuchet MS" w:hAnsi="Trebuchet MS" w:cs="Tahoma"/>
-                <w:b/>
-                <w:color w:val="17406D" w:themeColor="text2"/>
-              </w:rPr>
-            </w:pPr>
-          </w:p>
-        </w:tc>
-      </w:tr>
-      <w:tr>
-        <w:trPr>
-          <w:trHeight w:val="180"/>
-        </w:trPr>
-        <w:tc>
-          <w:tcPr>
-            <w:tcW w:w="1518" w:type="dxa"/>
-            <w:gridSpan w:val="2"/>
-            <w:vMerge w:val="restart"/>
-            <w:tcBorders>
-              <w:top w:val="single" w:sz="4" w:space="0" w:color="808080"/>
-              <w:left w:val="single" w:sz="4" w:space="0" w:color="808080"/>
-              <w:right w:val="single" w:sz="4" w:space="0" w:color="auto"/>
-            </w:tcBorders>
-            <w:shd w:val="clear" w:color="auto" w:fill="E0E0E0"/>
-            <w:vAlign w:val="center"/>
-          </w:tcPr>
-          <w:p>
-            <w:pPr>
-              <w:rPr>
-                <w:rFonts w:ascii="Trebuchet MS" w:hAnsi="Trebuchet MS" w:cs="Tahoma"/>
-                <w:b/>
-                <w:color w:val="17406D" w:themeColor="text2"/>
-              </w:rPr>
-            </w:pPr>
-            <w:r>
-              <w:rPr>
-                <w:rFonts w:ascii="Trebuchet MS" w:hAnsi="Trebuchet MS" w:cs="Tahoma"/>
-                <w:b/>
-                <w:color w:val="17406D" w:themeColor="text2"/>
-              </w:rPr>
-              <w:t>Referencias:</w:t>
-            </w:r>
-          </w:p>
-        </w:tc>
-        <w:tc>
-          <w:tcPr>
-            <w:tcW w:w="1991" w:type="dxa"/>
-            <w:tcBorders>
-              <w:top w:val="single" w:sz="4" w:space="0" w:color="auto"/>
-              <w:left w:val="single" w:sz="4" w:space="0" w:color="auto"/>
-              <w:bottom w:val="single" w:sz="4" w:space="0" w:color="auto"/>
-              <w:right w:val="single" w:sz="4" w:space="0" w:color="808080"/>
-            </w:tcBorders>
-            <w:shd w:val="clear" w:color="auto" w:fill="E0E0E0"/>
-            <w:vAlign w:val="center"/>
-          </w:tcPr>
-          <w:p>
-            <w:pPr>
-              <w:rPr>
-                <w:rFonts w:ascii="Trebuchet MS" w:hAnsi="Trebuchet MS" w:cs="Tahoma"/>
-                <w:b/>
-                <w:color w:val="17406D" w:themeColor="text2"/>
-              </w:rPr>
-            </w:pPr>
-            <w:r>
-              <w:rPr>
-                <w:rFonts w:ascii="Trebuchet MS" w:hAnsi="Trebuchet MS"/>
-                <w:b/>
-                <w:color w:val="17406D" w:themeColor="text2"/>
-              </w:rPr>
-              <w:t>RSIS (relacionados):</w:t>
-            </w:r>
-          </w:p>
-        </w:tc>
-        <w:tc>
-          <w:tcPr>
-            <w:tcW w:w="5350" w:type="dxa"/>
-            <w:tcBorders>
-              <w:top w:val="single" w:sz="4" w:space="0" w:color="808080"/>
-              <w:left w:val="single" w:sz="4" w:space="0" w:color="auto"/>
-              <w:right w:val="single" w:sz="4" w:space="0" w:color="808080"/>
-            </w:tcBorders>
-            <w:vAlign w:val="center"/>
-          </w:tcPr>
-          <w:p>
-            <w:pPr>
-              <w:rPr>
-                <w:rFonts w:ascii="Trebuchet MS" w:hAnsi="Trebuchet MS" w:cs="Tahoma"/>
-                <w:b/>
-                <w:color w:val="17406D" w:themeColor="text2"/>
-              </w:rPr>
-            </w:pPr>
-          </w:p>
-        </w:tc>
-      </w:tr>
-      <w:tr>
-        <w:trPr>
-          <w:trHeight w:val="180"/>
-        </w:trPr>
-        <w:tc>
-          <w:tcPr>
-            <w:tcW w:w="1518" w:type="dxa"/>
-            <w:gridSpan w:val="2"/>
-            <w:vMerge/>
-            <w:tcBorders>
-              <w:left w:val="single" w:sz="4" w:space="0" w:color="808080"/>
-              <w:bottom w:val="single" w:sz="4" w:space="0" w:color="auto"/>
-              <w:right w:val="single" w:sz="4" w:space="0" w:color="auto"/>
-            </w:tcBorders>
-            <w:shd w:val="clear" w:color="auto" w:fill="E0E0E0"/>
-            <w:vAlign w:val="center"/>
-          </w:tcPr>
-          <w:p>
-            <w:pPr>
-              <w:rPr>
-                <w:rFonts w:ascii="Trebuchet MS" w:hAnsi="Trebuchet MS" w:cs="Tahoma"/>
-                <w:b/>
-                <w:color w:val="17406D" w:themeColor="text2"/>
-              </w:rPr>
-            </w:pPr>
-          </w:p>
-        </w:tc>
-        <w:tc>
-          <w:tcPr>
-            <w:tcW w:w="1991" w:type="dxa"/>
-            <w:tcBorders>
-              <w:top w:val="single" w:sz="4" w:space="0" w:color="auto"/>
-              <w:left w:val="single" w:sz="4" w:space="0" w:color="auto"/>
-              <w:bottom w:val="single" w:sz="4" w:space="0" w:color="auto"/>
-              <w:right w:val="single" w:sz="4" w:space="0" w:color="808080"/>
-            </w:tcBorders>
-            <w:shd w:val="clear" w:color="auto" w:fill="E0E0E0"/>
-            <w:vAlign w:val="center"/>
-          </w:tcPr>
-          <w:p>
-            <w:pPr>
-              <w:rPr>
-                <w:rFonts w:ascii="Trebuchet MS" w:hAnsi="Trebuchet MS" w:cs="Tahoma"/>
-                <w:b/>
-                <w:color w:val="17406D" w:themeColor="text2"/>
-              </w:rPr>
-            </w:pPr>
-            <w:r>
-              <w:rPr>
-                <w:rFonts w:ascii="Trebuchet MS" w:hAnsi="Trebuchet MS" w:cs="Tahoma"/>
-                <w:b/>
-                <w:color w:val="17406D" w:themeColor="text2"/>
-              </w:rPr>
-              <w:t>CU/evento:</w:t>
-            </w:r>
-          </w:p>
-        </w:tc>
-        <w:tc>
-          <w:tcPr>
-            <w:tcW w:w="5350" w:type="dxa"/>
-            <w:tcBorders>
-              <w:left w:val="single" w:sz="4" w:space="0" w:color="auto"/>
-              <w:bottom w:val="single" w:sz="4" w:space="0" w:color="808080"/>
-              <w:right w:val="single" w:sz="4" w:space="0" w:color="808080"/>
-            </w:tcBorders>
-            <w:vAlign w:val="center"/>
-          </w:tcPr>
-          <w:p>
-            <w:pPr>
               <w:rPr>
                 <w:rFonts w:ascii="Trebuchet MS" w:hAnsi="Trebuchet MS" w:cs="Tahoma"/>
                 <w:b/>
@@ -5487,7 +4757,7 @@
         <w:tc>
           <w:tcPr>
             <w:tcW w:w="8859" w:type="dxa"/>
-            <w:gridSpan w:val="4"/>
+            <w:gridSpan w:val="2"/>
             <w:tcBorders>
               <w:top w:val="single" w:sz="4" w:space="0" w:color="808080"/>
               <w:left w:val="single" w:sz="4" w:space="0" w:color="808080"/>
@@ -5540,7 +4810,23 @@
                 <w:rFonts w:ascii="Trebuchet MS" w:hAnsi="Trebuchet MS" w:cs="Tahoma"/>
                 <w:color w:val="17406D" w:themeColor="text2"/>
               </w:rPr>
-              <w:t xml:space="preserve"> Debe estar dentro del rango wifi o bluetooth de la sucursal de la empresa en la que ha solicitado atención.</w:t>
+              <w:t xml:space="preserve"> Debe estar dentro del rango wifi o </w:t>
+            </w:r>
+            <w:proofErr w:type="spellStart"/>
+            <w:r>
+              <w:rPr>
+                <w:rFonts w:ascii="Trebuchet MS" w:hAnsi="Trebuchet MS" w:cs="Tahoma"/>
+                <w:color w:val="17406D" w:themeColor="text2"/>
+              </w:rPr>
+              <w:t>bluetooth</w:t>
+            </w:r>
+            <w:proofErr w:type="spellEnd"/>
+            <w:r>
+              <w:rPr>
+                <w:rFonts w:ascii="Trebuchet MS" w:hAnsi="Trebuchet MS" w:cs="Tahoma"/>
+                <w:color w:val="17406D" w:themeColor="text2"/>
+              </w:rPr>
+              <w:t xml:space="preserve"> de la sucursal de la empresa en la que ha solicitado atención.</w:t>
             </w:r>
           </w:p>
         </w:tc>
@@ -5567,7 +4853,7 @@
           <w:rFonts w:ascii="Trebuchet MS" w:hAnsi="Trebuchet MS" w:cs="Tahoma"/>
           <w:noProof/>
           <w:color w:val="17406D" w:themeColor="text2"/>
-          <w:lang w:val="es-ES" w:eastAsia="es-ES"/>
+          <w:lang w:eastAsia="es-CL"/>
         </w:rPr>
         <w:lastRenderedPageBreak/>
         <w:drawing>
@@ -5672,9 +4958,7 @@
       </w:tblPr>
       <w:tblGrid>
         <w:gridCol w:w="1337"/>
-        <w:gridCol w:w="181"/>
-        <w:gridCol w:w="1991"/>
-        <w:gridCol w:w="5350"/>
+        <w:gridCol w:w="7522"/>
       </w:tblGrid>
       <w:tr>
         <w:trPr>
@@ -5713,7 +4997,6 @@
         <w:tc>
           <w:tcPr>
             <w:tcW w:w="7522" w:type="dxa"/>
-            <w:gridSpan w:val="3"/>
             <w:tcBorders>
               <w:top w:val="double" w:sz="4" w:space="0" w:color="808080"/>
               <w:left w:val="single" w:sz="4" w:space="0" w:color="808080"/>
@@ -5749,7 +5032,7 @@
         <w:tc>
           <w:tcPr>
             <w:tcW w:w="8859" w:type="dxa"/>
-            <w:gridSpan w:val="4"/>
+            <w:gridSpan w:val="2"/>
             <w:tcBorders>
               <w:top w:val="single" w:sz="4" w:space="0" w:color="808080"/>
               <w:left w:val="single" w:sz="4" w:space="0" w:color="808080"/>
@@ -5806,7 +5089,7 @@
         <w:tc>
           <w:tcPr>
             <w:tcW w:w="8859" w:type="dxa"/>
-            <w:gridSpan w:val="4"/>
+            <w:gridSpan w:val="2"/>
             <w:tcBorders>
               <w:top w:val="single" w:sz="4" w:space="0" w:color="808080"/>
               <w:left w:val="single" w:sz="4" w:space="0" w:color="808080"/>
@@ -5856,170 +5139,6 @@
             <w:pPr>
               <w:spacing w:after="0" w:line="240" w:lineRule="auto"/>
               <w:ind w:left="360"/>
-              <w:rPr>
-                <w:rFonts w:ascii="Trebuchet MS" w:hAnsi="Trebuchet MS" w:cs="Tahoma"/>
-                <w:b/>
-                <w:color w:val="17406D" w:themeColor="text2"/>
-              </w:rPr>
-            </w:pPr>
-          </w:p>
-        </w:tc>
-      </w:tr>
-      <w:tr>
-        <w:trPr>
-          <w:trHeight w:val="180"/>
-        </w:trPr>
-        <w:tc>
-          <w:tcPr>
-            <w:tcW w:w="1518" w:type="dxa"/>
-            <w:gridSpan w:val="2"/>
-            <w:vMerge w:val="restart"/>
-            <w:tcBorders>
-              <w:top w:val="single" w:sz="4" w:space="0" w:color="808080"/>
-              <w:left w:val="single" w:sz="4" w:space="0" w:color="808080"/>
-              <w:right w:val="single" w:sz="4" w:space="0" w:color="auto"/>
-            </w:tcBorders>
-            <w:shd w:val="clear" w:color="auto" w:fill="E0E0E0"/>
-            <w:vAlign w:val="center"/>
-          </w:tcPr>
-          <w:p>
-            <w:pPr>
-              <w:rPr>
-                <w:rFonts w:ascii="Trebuchet MS" w:hAnsi="Trebuchet MS" w:cs="Tahoma"/>
-                <w:b/>
-                <w:color w:val="17406D" w:themeColor="text2"/>
-              </w:rPr>
-            </w:pPr>
-            <w:r>
-              <w:rPr>
-                <w:rFonts w:ascii="Trebuchet MS" w:hAnsi="Trebuchet MS" w:cs="Tahoma"/>
-                <w:b/>
-                <w:color w:val="17406D" w:themeColor="text2"/>
-              </w:rPr>
-              <w:t>Referencias:</w:t>
-            </w:r>
-          </w:p>
-        </w:tc>
-        <w:tc>
-          <w:tcPr>
-            <w:tcW w:w="1991" w:type="dxa"/>
-            <w:tcBorders>
-              <w:top w:val="single" w:sz="4" w:space="0" w:color="auto"/>
-              <w:left w:val="single" w:sz="4" w:space="0" w:color="auto"/>
-              <w:bottom w:val="single" w:sz="4" w:space="0" w:color="auto"/>
-              <w:right w:val="single" w:sz="4" w:space="0" w:color="808080"/>
-            </w:tcBorders>
-            <w:shd w:val="clear" w:color="auto" w:fill="E0E0E0"/>
-            <w:vAlign w:val="center"/>
-          </w:tcPr>
-          <w:p>
-            <w:pPr>
-              <w:rPr>
-                <w:rFonts w:ascii="Trebuchet MS" w:hAnsi="Trebuchet MS" w:cs="Tahoma"/>
-                <w:b/>
-                <w:color w:val="17406D" w:themeColor="text2"/>
-              </w:rPr>
-            </w:pPr>
-            <w:r>
-              <w:rPr>
-                <w:rFonts w:ascii="Trebuchet MS" w:hAnsi="Trebuchet MS"/>
-                <w:b/>
-                <w:color w:val="17406D" w:themeColor="text2"/>
-              </w:rPr>
-              <w:t>RSIS (relacionados):</w:t>
-            </w:r>
-          </w:p>
-        </w:tc>
-        <w:tc>
-          <w:tcPr>
-            <w:tcW w:w="5350" w:type="dxa"/>
-            <w:tcBorders>
-              <w:top w:val="single" w:sz="4" w:space="0" w:color="808080"/>
-              <w:left w:val="single" w:sz="4" w:space="0" w:color="auto"/>
-              <w:right w:val="single" w:sz="4" w:space="0" w:color="808080"/>
-            </w:tcBorders>
-            <w:vAlign w:val="center"/>
-          </w:tcPr>
-          <w:p>
-            <w:pPr>
-              <w:rPr>
-                <w:rFonts w:ascii="Trebuchet MS" w:hAnsi="Trebuchet MS" w:cs="Tahoma"/>
-                <w:b/>
-                <w:color w:val="17406D" w:themeColor="text2"/>
-              </w:rPr>
-            </w:pPr>
-          </w:p>
-        </w:tc>
-      </w:tr>
-      <w:tr>
-        <w:trPr>
-          <w:trHeight w:val="180"/>
-        </w:trPr>
-        <w:tc>
-          <w:tcPr>
-            <w:tcW w:w="1518" w:type="dxa"/>
-            <w:gridSpan w:val="2"/>
-            <w:vMerge/>
-            <w:tcBorders>
-              <w:left w:val="single" w:sz="4" w:space="0" w:color="808080"/>
-              <w:bottom w:val="single" w:sz="4" w:space="0" w:color="auto"/>
-              <w:right w:val="single" w:sz="4" w:space="0" w:color="auto"/>
-            </w:tcBorders>
-            <w:shd w:val="clear" w:color="auto" w:fill="E0E0E0"/>
-            <w:vAlign w:val="center"/>
-          </w:tcPr>
-          <w:p>
-            <w:pPr>
-              <w:rPr>
-                <w:rFonts w:ascii="Trebuchet MS" w:hAnsi="Trebuchet MS" w:cs="Tahoma"/>
-                <w:b/>
-                <w:color w:val="17406D" w:themeColor="text2"/>
-              </w:rPr>
-            </w:pPr>
-          </w:p>
-        </w:tc>
-        <w:tc>
-          <w:tcPr>
-            <w:tcW w:w="1991" w:type="dxa"/>
-            <w:tcBorders>
-              <w:top w:val="single" w:sz="4" w:space="0" w:color="auto"/>
-              <w:left w:val="single" w:sz="4" w:space="0" w:color="auto"/>
-              <w:bottom w:val="single" w:sz="4" w:space="0" w:color="auto"/>
-              <w:right w:val="single" w:sz="4" w:space="0" w:color="808080"/>
-            </w:tcBorders>
-            <w:shd w:val="clear" w:color="auto" w:fill="E0E0E0"/>
-            <w:vAlign w:val="center"/>
-          </w:tcPr>
-          <w:p>
-            <w:pPr>
-              <w:rPr>
-                <w:rFonts w:ascii="Trebuchet MS" w:hAnsi="Trebuchet MS" w:cs="Tahoma"/>
-                <w:b/>
-                <w:color w:val="17406D" w:themeColor="text2"/>
-              </w:rPr>
-            </w:pPr>
-            <w:r>
-              <w:rPr>
-                <w:rFonts w:ascii="Trebuchet MS" w:hAnsi="Trebuchet MS" w:cs="Tahoma"/>
-                <w:b/>
-                <w:color w:val="17406D" w:themeColor="text2"/>
-              </w:rPr>
-              <w:t>CU/evento:</w:t>
-            </w:r>
-          </w:p>
-        </w:tc>
-        <w:tc>
-          <w:tcPr>
-            <w:tcW w:w="5350" w:type="dxa"/>
-            <w:tcBorders>
-              <w:left w:val="single" w:sz="4" w:space="0" w:color="auto"/>
-              <w:bottom w:val="single" w:sz="4" w:space="0" w:color="808080"/>
-              <w:right w:val="single" w:sz="4" w:space="0" w:color="808080"/>
-            </w:tcBorders>
-            <w:vAlign w:val="center"/>
-          </w:tcPr>
-          <w:p>
-            <w:pPr>
               <w:rPr>
                 <w:rFonts w:ascii="Trebuchet MS" w:hAnsi="Trebuchet MS" w:cs="Tahoma"/>
                 <w:b/>
@@ -6036,7 +5155,7 @@
         <w:tc>
           <w:tcPr>
             <w:tcW w:w="8859" w:type="dxa"/>
-            <w:gridSpan w:val="4"/>
+            <w:gridSpan w:val="2"/>
             <w:tcBorders>
               <w:top w:val="single" w:sz="4" w:space="0" w:color="808080"/>
               <w:left w:val="single" w:sz="4" w:space="0" w:color="808080"/>
@@ -6109,7 +5228,7 @@
 </file>
 
 <file path=word/comments.xml><?xml version="1.0" encoding="utf-8"?>
-<w:comments xmlns:wpc="http://schemas.microsoft.com/office/word/2010/wordprocessingCanvas" xmlns:cx="http://schemas.microsoft.com/office/drawing/2014/chartex" xmlns:cx1="http://schemas.microsoft.com/office/drawing/2015/9/8/chartex" xmlns:cx2="http://schemas.microsoft.com/office/drawing/2015/10/21/chartex" xmlns:cx3="http://schemas.microsoft.com/office/drawing/2016/5/9/chartex" xmlns:cx4="http://schemas.microsoft.com/office/drawing/2016/5/10/chartex" xmlns:cx5="http://schemas.microsoft.com/office/drawing/2016/5/11/chartex" xmlns:mc="http://schemas.openxmlformats.org/markup-compatibility/2006" xmlns:o="urn:schemas-microsoft-com:office:office" xmlns:r="http://schemas.openxmlformats.org/officeDocument/2006/relationships" xmlns:m="http://schemas.openxmlformats.org/officeDocument/2006/math" xmlns:v="urn:schemas-microsoft-com:vml" xmlns:wp14="http://schemas.microsoft.com/office/word/2010/wordprocessingDrawing" xmlns:wp="http://schemas.openxmlformats.org/drawingml/2006/wordprocessingDrawing" xmlns:w10="urn:schemas-microsoft-com:office:word" xmlns:w="http://schemas.openxmlformats.org/wordprocessingml/2006/main" xmlns:w14="http://schemas.microsoft.com/office/word/2010/wordml" xmlns:w15="http://schemas.microsoft.com/office/word/2012/wordml" xmlns:w16se="http://schemas.microsoft.com/office/word/2015/wordml/symex" xmlns:wpg="http://schemas.microsoft.com/office/word/2010/wordprocessingGroup" xmlns:wpi="http://schemas.microsoft.com/office/word/2010/wordprocessingInk" xmlns:wne="http://schemas.microsoft.com/office/word/2006/wordml" xmlns:wps="http://schemas.microsoft.com/office/word/2010/wordprocessingShape" mc:Ignorable="w14 w15 w16se wp14">
+<w:comments xmlns:wpc="http://schemas.microsoft.com/office/word/2010/wordprocessingCanvas" xmlns:cx="http://schemas.microsoft.com/office/drawing/2014/chartex" xmlns:cx1="http://schemas.microsoft.com/office/drawing/2015/9/8/chartex" xmlns:cx2="http://schemas.microsoft.com/office/drawing/2015/10/21/chartex" xmlns:mc="http://schemas.openxmlformats.org/markup-compatibility/2006" xmlns:o="urn:schemas-microsoft-com:office:office" xmlns:r="http://schemas.openxmlformats.org/officeDocument/2006/relationships" xmlns:m="http://schemas.openxmlformats.org/officeDocument/2006/math" xmlns:v="urn:schemas-microsoft-com:vml" xmlns:wp14="http://schemas.microsoft.com/office/word/2010/wordprocessingDrawing" xmlns:wp="http://schemas.openxmlformats.org/drawingml/2006/wordprocessingDrawing" xmlns:w10="urn:schemas-microsoft-com:office:word" xmlns:w="http://schemas.openxmlformats.org/wordprocessingml/2006/main" xmlns:w14="http://schemas.microsoft.com/office/word/2010/wordml" xmlns:w15="http://schemas.microsoft.com/office/word/2012/wordml" xmlns:w16se="http://schemas.microsoft.com/office/word/2015/wordml/symex" xmlns:wpg="http://schemas.microsoft.com/office/word/2010/wordprocessingGroup" xmlns:wpi="http://schemas.microsoft.com/office/word/2010/wordprocessingInk" xmlns:wne="http://schemas.microsoft.com/office/word/2006/wordml" xmlns:wps="http://schemas.microsoft.com/office/word/2010/wordprocessingShape" mc:Ignorable="w14 w15 w16se wp14">
   <w:comment w:id="1" w:author="Cristofer Ibacache" w:date="2017-01-03T02:04:00Z" w:initials="CI">
     <w:p>
       <w:pPr>
@@ -6126,7 +5245,7 @@
       </w:r>
     </w:p>
   </w:comment>
-  <w:comment w:id="4" w:author="Cristofer Ibacache" w:date="2017-01-03T02:06:00Z" w:initials="CI">
+  <w:comment w:id="2" w:author="EVELYN CAROLINA MUNOZ CACERES" w:date="2017-01-04T01:43:00Z" w:initials="ECMC">
     <w:p>
       <w:pPr>
         <w:pStyle w:val="Textocomentario"/>
@@ -6138,11 +5257,19 @@
         <w:annotationRef/>
       </w:r>
       <w:r>
-        <w:t>No veo necesario describir al actor Administrador, ya que no se relaciona con ningún diagrama hasta el momento</w:t>
+        <w:t xml:space="preserve">Me pase </w:t>
+      </w:r>
+      <w:proofErr w:type="spellStart"/>
+      <w:r>
+        <w:t>po</w:t>
+      </w:r>
+      <w:proofErr w:type="spellEnd"/>
+      <w:r>
+        <w:t>.</w:t>
       </w:r>
     </w:p>
   </w:comment>
-  <w:comment w:id="25" w:author="Cristofer Ibacache" w:date="2017-01-03T02:10:00Z" w:initials="CI">
+  <w:comment w:id="7" w:author="Cristofer Ibacache" w:date="2017-01-03T02:06:00Z" w:initials="CI">
     <w:p>
       <w:pPr>
         <w:pStyle w:val="Textocomentario"/>
@@ -6154,11 +5281,11 @@
         <w:annotationRef/>
       </w:r>
       <w:r>
-        <w:t>Copy paste detected¡¡</w:t>
+        <w:t>No veo necesario describir al actor Administrador, ya que no se relaciona con ningún diagrama hasta el momento</w:t>
       </w:r>
     </w:p>
   </w:comment>
-  <w:comment w:id="26" w:author="Cristofer Ibacache" w:date="2017-01-03T02:09:00Z" w:initials="CI">
+  <w:comment w:id="8" w:author="EVELYN CAROLINA MUNOZ CACERES" w:date="2017-01-04T01:42:00Z" w:initials="ECMC">
     <w:p>
       <w:pPr>
         <w:pStyle w:val="Textocomentario"/>
@@ -6170,14 +5297,11 @@
         <w:annotationRef/>
       </w:r>
       <w:r>
-        <w:t xml:space="preserve">Me parecen súper los diagramas por caso, los generales no me cuadran, pero mañana ya que supongo no </w:t>
-      </w:r>
-      <w:r>
-        <w:t>habrán mas comentarios subiré unos para no llenar de basura el repositorio</w:t>
+        <w:t>Vale, lo sacamos.</w:t>
       </w:r>
     </w:p>
   </w:comment>
-  <w:comment w:id="27" w:author="Cristofer Ibacache" w:date="2017-01-03T02:15:00Z" w:initials="CI">
+  <w:comment w:id="9" w:author="EVELYN CAROLINA MUNOZ CACERES" w:date="2017-01-04T01:42:00Z" w:initials="ECMC">
     <w:p>
       <w:pPr>
         <w:pStyle w:val="Textocomentario"/>
@@ -6188,13 +5312,132 @@
         </w:rPr>
         <w:annotationRef/>
       </w:r>
-      <w:r>
-        <w:t>Este espacio no se está ocupando en el caso de uso, sugiero se elimine o</w:t>
-      </w:r>
-      <w:bookmarkStart w:id="28" w:name="_GoBack"/>
-      <w:bookmarkEnd w:id="28"/>
-      <w:r>
-        <w:t xml:space="preserve"> se complete</w:t>
+    </w:p>
+  </w:comment>
+  <w:comment w:id="17" w:author="Cristofer Ibacache" w:date="2017-01-03T02:10:00Z" w:initials="CI">
+    <w:p>
+      <w:pPr>
+        <w:pStyle w:val="Textocomentario"/>
+      </w:pPr>
+      <w:r>
+        <w:rPr>
+          <w:rStyle w:val="Refdecomentario"/>
+        </w:rPr>
+        <w:annotationRef/>
+      </w:r>
+      <w:proofErr w:type="spellStart"/>
+      <w:r>
+        <w:t>Copy</w:t>
+      </w:r>
+      <w:proofErr w:type="spellEnd"/>
+      <w:r>
+        <w:t xml:space="preserve"> paste </w:t>
+      </w:r>
+      <w:proofErr w:type="spellStart"/>
+      <w:r>
+        <w:t>detected</w:t>
+      </w:r>
+      <w:proofErr w:type="spellEnd"/>
+      <w:r>
+        <w:t>¡¡</w:t>
+      </w:r>
+    </w:p>
+  </w:comment>
+  <w:comment w:id="18" w:author="EVELYN CAROLINA MUNOZ CACERES" w:date="2017-01-04T01:42:00Z" w:initials="ECMC">
+    <w:p>
+      <w:pPr>
+        <w:pStyle w:val="Textocomentario"/>
+      </w:pPr>
+      <w:r>
+        <w:rPr>
+          <w:rStyle w:val="Refdecomentario"/>
+        </w:rPr>
+        <w:annotationRef/>
+      </w:r>
+      <w:r>
+        <w:t xml:space="preserve">Si, que </w:t>
+      </w:r>
+      <w:proofErr w:type="gramStart"/>
+      <w:r>
+        <w:t>copie</w:t>
+      </w:r>
+      <w:proofErr w:type="gramEnd"/>
+      <w:r>
+        <w:t xml:space="preserve"> el que hice</w:t>
+      </w:r>
+      <w:bookmarkStart w:id="19" w:name="_GoBack"/>
+      <w:bookmarkEnd w:id="19"/>
+      <w:r>
+        <w:t xml:space="preserve"> para el ramo pasado. EL mono me </w:t>
+      </w:r>
+      <w:proofErr w:type="gramStart"/>
+      <w:r>
+        <w:t>refiero ;D</w:t>
+      </w:r>
+      <w:proofErr w:type="gramEnd"/>
+      <w:r>
+        <w:t xml:space="preserve">, Me pase de nuevo </w:t>
+      </w:r>
+      <w:proofErr w:type="spellStart"/>
+      <w:r>
+        <w:t>po</w:t>
+      </w:r>
+      <w:proofErr w:type="spellEnd"/>
+      <w:r>
+        <w:t>.</w:t>
+      </w:r>
+    </w:p>
+  </w:comment>
+  <w:comment w:id="44" w:author="Cristofer Ibacache" w:date="2017-01-03T02:09:00Z" w:initials="CI">
+    <w:p>
+      <w:pPr>
+        <w:pStyle w:val="Textocomentario"/>
+      </w:pPr>
+      <w:r>
+        <w:rPr>
+          <w:rStyle w:val="Refdecomentario"/>
+        </w:rPr>
+        <w:annotationRef/>
+      </w:r>
+      <w:r>
+        <w:t xml:space="preserve">Me parecen súper los diagramas por caso, los generales no me cuadran, pero mañana ya que supongo no </w:t>
+      </w:r>
+      <w:proofErr w:type="gramStart"/>
+      <w:r>
+        <w:t>habrán</w:t>
+      </w:r>
+      <w:proofErr w:type="gramEnd"/>
+      <w:r>
+        <w:t xml:space="preserve"> </w:t>
+      </w:r>
+      <w:proofErr w:type="spellStart"/>
+      <w:r>
+        <w:t>mas</w:t>
+      </w:r>
+      <w:proofErr w:type="spellEnd"/>
+      <w:r>
+        <w:t xml:space="preserve"> comentarios subiré unos para no llenar de basura el repositorio</w:t>
+      </w:r>
+    </w:p>
+  </w:comment>
+  <w:comment w:id="45" w:author="EVELYN CAROLINA MUNOZ CACERES" w:date="2017-01-04T01:42:00Z" w:initials="ECMC">
+    <w:p>
+      <w:pPr>
+        <w:pStyle w:val="Textocomentario"/>
+      </w:pPr>
+      <w:r>
+        <w:rPr>
+          <w:rStyle w:val="Refdecomentario"/>
+        </w:rPr>
+        <w:annotationRef/>
+      </w:r>
+      <w:proofErr w:type="gramStart"/>
+      <w:r>
+        <w:t>Espero los diagramas entonces!</w:t>
+      </w:r>
+      <w:proofErr w:type="gramEnd"/>
+      <w:r>
+        <w:t xml:space="preserve"> =D</w:t>
       </w:r>
     </w:p>
   </w:comment>
@@ -6202,17 +5445,21 @@
 </file>
 
 <file path=word/commentsExtended.xml><?xml version="1.0" encoding="utf-8"?>
-<w15:commentsEx xmlns:wpc="http://schemas.microsoft.com/office/word/2010/wordprocessingCanvas" xmlns:cx="http://schemas.microsoft.com/office/drawing/2014/chartex" xmlns:cx1="http://schemas.microsoft.com/office/drawing/2015/9/8/chartex" xmlns:cx2="http://schemas.microsoft.com/office/drawing/2015/10/21/chartex" xmlns:cx3="http://schemas.microsoft.com/office/drawing/2016/5/9/chartex" xmlns:cx4="http://schemas.microsoft.com/office/drawing/2016/5/10/chartex" xmlns:cx5="http://schemas.microsoft.com/office/drawing/2016/5/11/chartex" xmlns:mc="http://schemas.openxmlformats.org/markup-compatibility/2006" xmlns:o="urn:schemas-microsoft-com:office:office" xmlns:r="http://schemas.openxmlformats.org/officeDocument/2006/relationships" xmlns:m="http://schemas.openxmlformats.org/officeDocument/2006/math" xmlns:v="urn:schemas-microsoft-com:vml" xmlns:wp14="http://schemas.microsoft.com/office/word/2010/wordprocessingDrawing" xmlns:wp="http://schemas.openxmlformats.org/drawingml/2006/wordprocessingDrawing" xmlns:w10="urn:schemas-microsoft-com:office:word" xmlns:w="http://schemas.openxmlformats.org/wordprocessingml/2006/main" xmlns:w14="http://schemas.microsoft.com/office/word/2010/wordml" xmlns:w15="http://schemas.microsoft.com/office/word/2012/wordml" xmlns:w16se="http://schemas.microsoft.com/office/word/2015/wordml/symex" xmlns:wpg="http://schemas.microsoft.com/office/word/2010/wordprocessingGroup" xmlns:wpi="http://schemas.microsoft.com/office/word/2010/wordprocessingInk" xmlns:wne="http://schemas.microsoft.com/office/word/2006/wordml" xmlns:wps="http://schemas.microsoft.com/office/word/2010/wordprocessingShape" mc:Ignorable="w14 w15 w16se wp14">
+<w15:commentsEx xmlns:wpc="http://schemas.microsoft.com/office/word/2010/wordprocessingCanvas" xmlns:cx="http://schemas.microsoft.com/office/drawing/2014/chartex" xmlns:cx1="http://schemas.microsoft.com/office/drawing/2015/9/8/chartex" xmlns:cx2="http://schemas.microsoft.com/office/drawing/2015/10/21/chartex" xmlns:mc="http://schemas.openxmlformats.org/markup-compatibility/2006" xmlns:o="urn:schemas-microsoft-com:office:office" xmlns:r="http://schemas.openxmlformats.org/officeDocument/2006/relationships" xmlns:m="http://schemas.openxmlformats.org/officeDocument/2006/math" xmlns:v="urn:schemas-microsoft-com:vml" xmlns:wp14="http://schemas.microsoft.com/office/word/2010/wordprocessingDrawing" xmlns:wp="http://schemas.openxmlformats.org/drawingml/2006/wordprocessingDrawing" xmlns:w10="urn:schemas-microsoft-com:office:word" xmlns:w="http://schemas.openxmlformats.org/wordprocessingml/2006/main" xmlns:w14="http://schemas.microsoft.com/office/word/2010/wordml" xmlns:w15="http://schemas.microsoft.com/office/word/2012/wordml" xmlns:w16se="http://schemas.microsoft.com/office/word/2015/wordml/symex" xmlns:wpg="http://schemas.microsoft.com/office/word/2010/wordprocessingGroup" xmlns:wpi="http://schemas.microsoft.com/office/word/2010/wordprocessingInk" xmlns:wne="http://schemas.microsoft.com/office/word/2006/wordml" xmlns:wps="http://schemas.microsoft.com/office/word/2010/wordprocessingShape" mc:Ignorable="w14 w15 w16se wp14">
   <w15:commentEx w15:paraId="62FE78E2" w15:done="0"/>
+  <w15:commentEx w15:paraId="4795C0AA" w15:paraIdParent="62FE78E2" w15:done="0"/>
   <w15:commentEx w15:paraId="5770678B" w15:done="0"/>
-  <w15:commentEx w15:paraId="0E41197D" w15:done="0"/>
+  <w15:commentEx w15:paraId="3C69BC79" w15:paraIdParent="5770678B" w15:done="0"/>
+  <w15:commentEx w15:paraId="7D7059E4" w15:paraIdParent="5770678B" w15:done="0"/>
+  <w15:commentEx w15:paraId="0E41197D" w15:done="1"/>
+  <w15:commentEx w15:paraId="55CD3D92" w15:paraIdParent="0E41197D" w15:done="1"/>
   <w15:commentEx w15:paraId="727B89A7" w15:done="0"/>
-  <w15:commentEx w15:paraId="085CC32F" w15:done="0"/>
+  <w15:commentEx w15:paraId="51BFA1C1" w15:paraIdParent="727B89A7" w15:done="0"/>
 </w15:commentsEx>
 </file>
 
 <file path=word/numbering.xml><?xml version="1.0" encoding="utf-8"?>
-<w:numbering xmlns:wpc="http://schemas.microsoft.com/office/word/2010/wordprocessingCanvas" xmlns:cx="http://schemas.microsoft.com/office/drawing/2014/chartex" xmlns:cx1="http://schemas.microsoft.com/office/drawing/2015/9/8/chartex" xmlns:cx2="http://schemas.microsoft.com/office/drawing/2015/10/21/chartex" xmlns:cx3="http://schemas.microsoft.com/office/drawing/2016/5/9/chartex" xmlns:cx4="http://schemas.microsoft.com/office/drawing/2016/5/10/chartex" xmlns:cx5="http://schemas.microsoft.com/office/drawing/2016/5/11/chartex" xmlns:mc="http://schemas.openxmlformats.org/markup-compatibility/2006" xmlns:o="urn:schemas-microsoft-com:office:office" xmlns:r="http://schemas.openxmlformats.org/officeDocument/2006/relationships" xmlns:m="http://schemas.openxmlformats.org/officeDocument/2006/math" xmlns:v="urn:schemas-microsoft-com:vml" xmlns:wp14="http://schemas.microsoft.com/office/word/2010/wordprocessingDrawing" xmlns:wp="http://schemas.openxmlformats.org/drawingml/2006/wordprocessingDrawing" xmlns:w10="urn:schemas-microsoft-com:office:word" xmlns:w="http://schemas.openxmlformats.org/wordprocessingml/2006/main" xmlns:w14="http://schemas.microsoft.com/office/word/2010/wordml" xmlns:w15="http://schemas.microsoft.com/office/word/2012/wordml" xmlns:w16se="http://schemas.microsoft.com/office/word/2015/wordml/symex" xmlns:wpg="http://schemas.microsoft.com/office/word/2010/wordprocessingGroup" xmlns:wpi="http://schemas.microsoft.com/office/word/2010/wordprocessingInk" xmlns:wne="http://schemas.microsoft.com/office/word/2006/wordml" xmlns:wps="http://schemas.microsoft.com/office/word/2010/wordprocessingShape" mc:Ignorable="w14 w15 w16se wp14">
+<w:numbering xmlns:wpc="http://schemas.microsoft.com/office/word/2010/wordprocessingCanvas" xmlns:cx="http://schemas.microsoft.com/office/drawing/2014/chartex" xmlns:cx1="http://schemas.microsoft.com/office/drawing/2015/9/8/chartex" xmlns:cx2="http://schemas.microsoft.com/office/drawing/2015/10/21/chartex" xmlns:mc="http://schemas.openxmlformats.org/markup-compatibility/2006" xmlns:o="urn:schemas-microsoft-com:office:office" xmlns:r="http://schemas.openxmlformats.org/officeDocument/2006/relationships" xmlns:m="http://schemas.openxmlformats.org/officeDocument/2006/math" xmlns:v="urn:schemas-microsoft-com:vml" xmlns:wp14="http://schemas.microsoft.com/office/word/2010/wordprocessingDrawing" xmlns:wp="http://schemas.openxmlformats.org/drawingml/2006/wordprocessingDrawing" xmlns:w10="urn:schemas-microsoft-com:office:word" xmlns:w="http://schemas.openxmlformats.org/wordprocessingml/2006/main" xmlns:w14="http://schemas.microsoft.com/office/word/2010/wordml" xmlns:w15="http://schemas.microsoft.com/office/word/2012/wordml" xmlns:w16se="http://schemas.microsoft.com/office/word/2015/wordml/symex" xmlns:wpg="http://schemas.microsoft.com/office/word/2010/wordprocessingGroup" xmlns:wpi="http://schemas.microsoft.com/office/word/2010/wordprocessingInk" xmlns:wne="http://schemas.microsoft.com/office/word/2006/wordml" xmlns:wps="http://schemas.microsoft.com/office/word/2010/wordprocessingShape" mc:Ignorable="w14 w15 w16se wp14">
   <w:abstractNum w:abstractNumId="0" w15:restartNumberingAfterBreak="0">
     <w:nsid w:val="10EE1BB0"/>
     <w:multiLevelType w:val="hybridMultilevel"/>
@@ -6711,9 +5958,12 @@
 </file>
 
 <file path=word/people.xml><?xml version="1.0" encoding="utf-8"?>
-<w15:people xmlns:wpc="http://schemas.microsoft.com/office/word/2010/wordprocessingCanvas" xmlns:cx="http://schemas.microsoft.com/office/drawing/2014/chartex" xmlns:cx1="http://schemas.microsoft.com/office/drawing/2015/9/8/chartex" xmlns:cx2="http://schemas.microsoft.com/office/drawing/2015/10/21/chartex" xmlns:cx3="http://schemas.microsoft.com/office/drawing/2016/5/9/chartex" xmlns:cx4="http://schemas.microsoft.com/office/drawing/2016/5/10/chartex" xmlns:cx5="http://schemas.microsoft.com/office/drawing/2016/5/11/chartex" xmlns:mc="http://schemas.openxmlformats.org/markup-compatibility/2006" xmlns:o="urn:schemas-microsoft-com:office:office" xmlns:r="http://schemas.openxmlformats.org/officeDocument/2006/relationships" xmlns:m="http://schemas.openxmlformats.org/officeDocument/2006/math" xmlns:v="urn:schemas-microsoft-com:vml" xmlns:wp14="http://schemas.microsoft.com/office/word/2010/wordprocessingDrawing" xmlns:wp="http://schemas.openxmlformats.org/drawingml/2006/wordprocessingDrawing" xmlns:w10="urn:schemas-microsoft-com:office:word" xmlns:w="http://schemas.openxmlformats.org/wordprocessingml/2006/main" xmlns:w14="http://schemas.microsoft.com/office/word/2010/wordml" xmlns:w15="http://schemas.microsoft.com/office/word/2012/wordml" xmlns:w16se="http://schemas.microsoft.com/office/word/2015/wordml/symex" xmlns:wpg="http://schemas.microsoft.com/office/word/2010/wordprocessingGroup" xmlns:wpi="http://schemas.microsoft.com/office/word/2010/wordprocessingInk" xmlns:wne="http://schemas.microsoft.com/office/word/2006/wordml" xmlns:wps="http://schemas.microsoft.com/office/word/2010/wordprocessingShape" mc:Ignorable="w14 w15 w16se wp14">
+<w15:people xmlns:wpc="http://schemas.microsoft.com/office/word/2010/wordprocessingCanvas" xmlns:cx="http://schemas.microsoft.com/office/drawing/2014/chartex" xmlns:cx1="http://schemas.microsoft.com/office/drawing/2015/9/8/chartex" xmlns:cx2="http://schemas.microsoft.com/office/drawing/2015/10/21/chartex" xmlns:mc="http://schemas.openxmlformats.org/markup-compatibility/2006" xmlns:o="urn:schemas-microsoft-com:office:office" xmlns:r="http://schemas.openxmlformats.org/officeDocument/2006/relationships" xmlns:m="http://schemas.openxmlformats.org/officeDocument/2006/math" xmlns:v="urn:schemas-microsoft-com:vml" xmlns:wp14="http://schemas.microsoft.com/office/word/2010/wordprocessingDrawing" xmlns:wp="http://schemas.openxmlformats.org/drawingml/2006/wordprocessingDrawing" xmlns:w10="urn:schemas-microsoft-com:office:word" xmlns:w="http://schemas.openxmlformats.org/wordprocessingml/2006/main" xmlns:w14="http://schemas.microsoft.com/office/word/2010/wordml" xmlns:w15="http://schemas.microsoft.com/office/word/2012/wordml" xmlns:w16se="http://schemas.microsoft.com/office/word/2015/wordml/symex" xmlns:wpg="http://schemas.microsoft.com/office/word/2010/wordprocessingGroup" xmlns:wpi="http://schemas.microsoft.com/office/word/2010/wordprocessingInk" xmlns:wne="http://schemas.microsoft.com/office/word/2006/wordml" xmlns:wps="http://schemas.microsoft.com/office/word/2010/wordprocessingShape" mc:Ignorable="w14 w15 w16se wp14">
   <w15:person w15:author="Cristofer Ibacache">
     <w15:presenceInfo w15:providerId="Windows Live" w15:userId="b730ce00b7abd888"/>
+  </w15:person>
+  <w15:person w15:author="EVELYN CAROLINA MUNOZ CACERES">
+    <w15:presenceInfo w15:providerId="None" w15:userId="EVELYN CAROLINA MUNOZ CACERES"/>
   </w15:person>
 </w15:people>
 </file>
@@ -6735,7 +5985,7 @@
       </w:pPr>
     </w:pPrDefault>
   </w:docDefaults>
-  <w:latentStyles w:defLockedState="0" w:defUIPriority="99" w:defSemiHidden="0" w:defUnhideWhenUsed="0" w:defQFormat="0" w:count="374">
+  <w:latentStyles w:defLockedState="0" w:defUIPriority="99" w:defSemiHidden="0" w:defUnhideWhenUsed="0" w:defQFormat="0" w:count="372">
     <w:lsdException w:name="Normal" w:uiPriority="0" w:qFormat="1"/>
     <w:lsdException w:name="heading 1" w:uiPriority="9" w:qFormat="1"/>
     <w:lsdException w:name="heading 2" w:semiHidden="1" w:uiPriority="9" w:unhideWhenUsed="1" w:qFormat="1"/>
@@ -6841,6 +6091,7 @@
     <w:lsdException w:name="HTML Sample" w:semiHidden="1" w:unhideWhenUsed="1"/>
     <w:lsdException w:name="HTML Typewriter" w:semiHidden="1" w:unhideWhenUsed="1"/>
     <w:lsdException w:name="HTML Variable" w:semiHidden="1" w:unhideWhenUsed="1"/>
+    <w:lsdException w:name="Normal Table" w:semiHidden="1" w:unhideWhenUsed="1"/>
     <w:lsdException w:name="annotation subject" w:semiHidden="1" w:unhideWhenUsed="1"/>
     <w:lsdException w:name="No List" w:semiHidden="1" w:unhideWhenUsed="1"/>
     <w:lsdException w:name="Outline List 1" w:semiHidden="1" w:unhideWhenUsed="1"/>
@@ -6886,9 +6137,11 @@
     <w:lsdException w:name="Table Subtle 1" w:semiHidden="1" w:unhideWhenUsed="1"/>
     <w:lsdException w:name="Table Subtle 2" w:semiHidden="1" w:unhideWhenUsed="1"/>
     <w:lsdException w:name="Table Web 1" w:semiHidden="1" w:unhideWhenUsed="1"/>
+    <w:lsdException w:name="Table Web 2" w:semiHidden="1" w:unhideWhenUsed="1"/>
     <w:lsdException w:name="Table Web 3" w:semiHidden="1" w:unhideWhenUsed="1"/>
     <w:lsdException w:name="Balloon Text" w:semiHidden="1" w:unhideWhenUsed="1"/>
     <w:lsdException w:name="Table Grid" w:uiPriority="39"/>
+    <w:lsdException w:name="Table Theme" w:semiHidden="1" w:unhideWhenUsed="1"/>
     <w:lsdException w:name="Placeholder Text" w:semiHidden="1"/>
     <w:lsdException w:name="No Spacing" w:uiPriority="1" w:qFormat="1"/>
     <w:lsdException w:name="Light Shading" w:uiPriority="60"/>
@@ -7105,8 +6358,6 @@
     <w:lsdException w:name="List Table 6 Colorful Accent 6" w:uiPriority="51"/>
     <w:lsdException w:name="List Table 7 Colorful Accent 6" w:uiPriority="52"/>
     <w:lsdException w:name="Mention" w:semiHidden="1" w:unhideWhenUsed="1"/>
-    <w:lsdException w:name="Smart Hyperlink" w:semiHidden="1" w:unhideWhenUsed="1"/>
-    <w:lsdException w:name="Hashtag" w:semiHidden="1" w:unhideWhenUsed="1"/>
   </w:latentStyles>
   <w:style w:type="paragraph" w:default="1" w:styleId="Normal">
     <w:name w:val="Normal"/>

</xml_diff>